<commit_message>
Yeah ok we got tables now bitch
</commit_message>
<xml_diff>
--- a/Continued Fractions.docx
+++ b/Continued Fractions.docx
@@ -4,17 +4,20 @@
   <w:body>
     <w:p>
       <w:pPr>
+        <w:jc w:val="center"/>
         <w:rPr>
           <w:rFonts w:ascii="Helvetica" w:hAnsi="Helvetica" w:cs="Helvetica"/>
           <w:b/>
+          <w:sz w:val="28"/>
         </w:rPr>
       </w:pPr>
       <w:r>
         <w:rPr>
           <w:rFonts w:ascii="Helvetica" w:hAnsi="Helvetica" w:cs="Helvetica"/>
           <w:b/>
-        </w:rPr>
-        <w:t>What’s a continued fraction, and what is it good for?</w:t>
+          <w:sz w:val="28"/>
+        </w:rPr>
+        <w:t>Continued Fractions</w:t>
       </w:r>
     </w:p>
     <w:p>
@@ -29,7 +32,7 @@
           <w:lang w:eastAsia="en-GB"/>
         </w:rPr>
         <w:drawing>
-          <wp:anchor distT="0" distB="0" distL="114300" distR="114300" simplePos="0" relativeHeight="251658240" behindDoc="0" locked="0" layoutInCell="1" allowOverlap="1" wp14:anchorId="7113356B" wp14:editId="08F53087">
+          <wp:anchor distT="0" distB="0" distL="114300" distR="114300" simplePos="0" relativeHeight="251658240" behindDoc="0" locked="0" layoutInCell="1" allowOverlap="1" wp14:anchorId="2E010CEE" wp14:editId="7959DDC0">
             <wp:simplePos x="0" y="0"/>
             <wp:positionH relativeFrom="column">
               <wp:posOffset>1569720</wp:posOffset>
@@ -54,7 +57,7 @@
                     </pic:cNvPicPr>
                   </pic:nvPicPr>
                   <pic:blipFill>
-                    <a:blip r:embed="rId5">
+                    <a:blip r:embed="rId6">
                       <a:extLst>
                         <a:ext uri="{28A0092B-C50C-407E-A947-70E740481C1C}">
                           <a14:useLocalDpi xmlns:a14="http://schemas.microsoft.com/office/drawing/2010/main" val="0"/>
@@ -155,7 +158,31 @@
         <w:rPr>
           <w:rFonts w:ascii="Helvetica" w:hAnsi="Helvetica" w:cs="Helvetica"/>
         </w:rPr>
-        <w:t>rm can show deeper patterns in the structure of numbers, and can be used for approximations of irrational numbers, often with small amounts of computation.</w:t>
+        <w:t xml:space="preserve">rm can show deeper patterns in the structure of numbers, and can be used </w:t>
+      </w:r>
+      <w:r>
+        <w:rPr>
+          <w:rFonts w:ascii="Helvetica" w:hAnsi="Helvetica" w:cs="Helvetica"/>
+        </w:rPr>
+        <w:t>to form</w:t>
+      </w:r>
+      <w:r>
+        <w:rPr>
+          <w:rFonts w:ascii="Helvetica" w:hAnsi="Helvetica" w:cs="Helvetica"/>
+        </w:rPr>
+        <w:t xml:space="preserve"> </w:t>
+      </w:r>
+      <w:r>
+        <w:rPr>
+          <w:rFonts w:ascii="Helvetica" w:hAnsi="Helvetica" w:cs="Helvetica"/>
+        </w:rPr>
+        <w:t xml:space="preserve">rational </w:t>
+      </w:r>
+      <w:r>
+        <w:rPr>
+          <w:rFonts w:ascii="Helvetica" w:hAnsi="Helvetica" w:cs="Helvetica"/>
+        </w:rPr>
+        <w:t>approximations of irrational numbers, often with small amounts of computation.</w:t>
       </w:r>
     </w:p>
     <w:p>
@@ -170,7 +197,14 @@
           <w:rFonts w:ascii="Helvetica" w:hAnsi="Helvetica" w:cs="Helvetica"/>
           <w:b/>
         </w:rPr>
-        <w:t>Another way of writing continued fractions</w:t>
+        <w:t>A</w:t>
+      </w:r>
+      <w:r>
+        <w:rPr>
+          <w:rFonts w:ascii="Helvetica" w:hAnsi="Helvetica" w:cs="Helvetica"/>
+          <w:b/>
+        </w:rPr>
+        <w:t>lternative Notation</w:t>
       </w:r>
     </w:p>
     <w:p>
@@ -219,13 +253,31 @@
         <w:rPr>
           <w:rFonts w:ascii="Helvetica" w:hAnsi="Helvetica" w:cs="Helvetica"/>
         </w:rPr>
-        <w:t>This problem leads to another form</w:t>
-      </w:r>
-      <w:r>
-        <w:rPr>
-          <w:rFonts w:ascii="Helvetica" w:hAnsi="Helvetica" w:cs="Helvetica"/>
-        </w:rPr>
-        <w:t xml:space="preserve"> for writing continued fractions, as a list [a</w:t>
+        <w:t xml:space="preserve">This problem leads to another </w:t>
+      </w:r>
+      <w:r>
+        <w:rPr>
+          <w:rFonts w:ascii="Helvetica" w:hAnsi="Helvetica" w:cs="Helvetica"/>
+        </w:rPr>
+        <w:t>notation</w:t>
+      </w:r>
+      <w:r>
+        <w:rPr>
+          <w:rFonts w:ascii="Helvetica" w:hAnsi="Helvetica" w:cs="Helvetica"/>
+        </w:rPr>
+        <w:t xml:space="preserve"> for writing continued fractions</w:t>
+      </w:r>
+      <w:r>
+        <w:rPr>
+          <w:rFonts w:ascii="Helvetica" w:hAnsi="Helvetica" w:cs="Helvetica"/>
+        </w:rPr>
+        <w:t>;</w:t>
+      </w:r>
+      <w:r>
+        <w:rPr>
+          <w:rFonts w:ascii="Helvetica" w:hAnsi="Helvetica" w:cs="Helvetica"/>
+        </w:rPr>
+        <w:t xml:space="preserve"> a list [a</w:t>
       </w:r>
       <w:r>
         <w:rPr>
@@ -234,31 +286,1506 @@
         </w:rPr>
         <w:t>0</w:t>
       </w:r>
+      <w:r>
+        <w:rPr>
+          <w:rFonts w:ascii="Helvetica" w:hAnsi="Helvetica" w:cs="Helvetica"/>
+        </w:rPr>
+        <w:t>;</w:t>
+      </w:r>
+      <w:r>
+        <w:rPr>
+          <w:rFonts w:ascii="Helvetica" w:hAnsi="Helvetica" w:cs="Helvetica"/>
+        </w:rPr>
+        <w:t xml:space="preserve"> </w:t>
+      </w:r>
+      <w:r>
+        <w:rPr>
+          <w:rFonts w:ascii="Helvetica" w:hAnsi="Helvetica" w:cs="Helvetica"/>
+        </w:rPr>
+        <w:t>a</w:t>
+      </w:r>
+      <w:r>
+        <w:rPr>
+          <w:rFonts w:ascii="Helvetica" w:hAnsi="Helvetica" w:cs="Helvetica"/>
+          <w:vertAlign w:val="subscript"/>
+        </w:rPr>
+        <w:t>1</w:t>
+      </w:r>
+      <w:r>
+        <w:rPr>
+          <w:rFonts w:ascii="Helvetica" w:hAnsi="Helvetica" w:cs="Helvetica"/>
+        </w:rPr>
+        <w:t>;</w:t>
+      </w:r>
+      <w:r>
+        <w:rPr>
+          <w:rFonts w:ascii="Helvetica" w:hAnsi="Helvetica" w:cs="Helvetica"/>
+        </w:rPr>
+        <w:t xml:space="preserve"> </w:t>
+      </w:r>
+      <w:r>
+        <w:rPr>
+          <w:rFonts w:ascii="Helvetica" w:hAnsi="Helvetica" w:cs="Helvetica"/>
+        </w:rPr>
+        <w:t>a</w:t>
+      </w:r>
+      <w:r>
+        <w:rPr>
+          <w:rFonts w:ascii="Helvetica" w:hAnsi="Helvetica" w:cs="Helvetica"/>
+          <w:vertAlign w:val="subscript"/>
+        </w:rPr>
+        <w:t>2</w:t>
+      </w:r>
+      <w:r>
+        <w:rPr>
+          <w:rFonts w:ascii="Helvetica" w:hAnsi="Helvetica" w:cs="Helvetica"/>
+        </w:rPr>
+        <w:t>; … a</w:t>
+      </w:r>
+      <w:r>
+        <w:rPr>
+          <w:rFonts w:ascii="Helvetica" w:hAnsi="Helvetica" w:cs="Helvetica"/>
+          <w:vertAlign w:val="subscript"/>
+        </w:rPr>
+        <w:t>n</w:t>
+      </w:r>
+      <w:r>
+        <w:rPr>
+          <w:rFonts w:ascii="Helvetica" w:hAnsi="Helvetica" w:cs="Helvetica"/>
+        </w:rPr>
+        <w:t>]</w:t>
+      </w:r>
+      <w:r>
+        <w:rPr>
+          <w:rFonts w:ascii="Helvetica" w:hAnsi="Helvetica" w:cs="Helvetica"/>
+        </w:rPr>
+        <w:t xml:space="preserve"> with th</w:t>
+      </w:r>
+      <w:r>
+        <w:rPr>
+          <w:rFonts w:ascii="Helvetica" w:hAnsi="Helvetica" w:cs="Helvetica"/>
+        </w:rPr>
+        <w:t>e elements in this particular</w:t>
+      </w:r>
+      <w:r>
+        <w:rPr>
+          <w:rFonts w:ascii="Helvetica" w:hAnsi="Helvetica" w:cs="Helvetica"/>
+        </w:rPr>
+        <w:t xml:space="preserve"> </w:t>
+      </w:r>
+      <w:r>
+        <w:rPr>
+          <w:rFonts w:ascii="Helvetica" w:hAnsi="Helvetica" w:cs="Helvetica"/>
+        </w:rPr>
+        <w:t>list</w:t>
+      </w:r>
+      <w:r>
+        <w:rPr>
+          <w:rFonts w:ascii="Helvetica" w:hAnsi="Helvetica" w:cs="Helvetica"/>
+        </w:rPr>
+        <w:t xml:space="preserve"> </w:t>
+      </w:r>
+      <w:r>
+        <w:rPr>
+          <w:rFonts w:ascii="Helvetica" w:hAnsi="Helvetica" w:cs="Helvetica"/>
+        </w:rPr>
+        <w:t>corresponding</w:t>
+      </w:r>
+      <w:r>
+        <w:rPr>
+          <w:rFonts w:ascii="Helvetica" w:hAnsi="Helvetica" w:cs="Helvetica"/>
+        </w:rPr>
+        <w:t xml:space="preserve"> to the picture above</w:t>
+      </w:r>
+      <w:r>
+        <w:rPr>
+          <w:rFonts w:ascii="Helvetica" w:hAnsi="Helvetica" w:cs="Helvetica"/>
+        </w:rPr>
+        <w:t xml:space="preserve">. </w:t>
+      </w:r>
+      <w:r>
+        <w:rPr>
+          <w:rFonts w:ascii="Helvetica" w:hAnsi="Helvetica" w:cs="Helvetica"/>
+        </w:rPr>
+        <w:t xml:space="preserve"> </w:t>
+      </w:r>
+    </w:p>
+    <w:p>
+      <w:pPr>
+        <w:rPr>
+          <w:rFonts w:ascii="Helvetica" w:hAnsi="Helvetica" w:cs="Helvetica"/>
+          <w:b/>
+        </w:rPr>
+      </w:pPr>
+      <w:r>
+        <w:rPr>
+          <w:rFonts w:ascii="Helvetica" w:hAnsi="Helvetica" w:cs="Helvetica"/>
+          <w:b/>
+        </w:rPr>
+        <w:t>Evaluating a continued fraction</w:t>
+      </w:r>
+    </w:p>
+    <w:p>
+      <w:pPr>
+        <w:rPr>
+          <w:rFonts w:ascii="Helvetica" w:hAnsi="Helvetica" w:cs="Helvetica"/>
+        </w:rPr>
+      </w:pPr>
+      <w:r>
+        <w:rPr>
+          <w:rFonts w:ascii="Helvetica" w:hAnsi="Helvetica" w:cs="Helvetica"/>
+        </w:rPr>
+        <w:t xml:space="preserve">To get the number to its simple form of a single numerator and denominator, evaluate the fraction at the </w:t>
+      </w:r>
+      <w:r>
+        <w:rPr>
+          <w:rFonts w:ascii="Helvetica" w:hAnsi="Helvetica" w:cs="Helvetica"/>
+        </w:rPr>
+        <w:t xml:space="preserve">very bottom, and work backwards, using the result of that fraction to evaluate the next one. </w:t>
+      </w:r>
+    </w:p>
+    <w:p>
+      <w:pPr>
+        <w:rPr>
+          <w:rFonts w:ascii="Helvetica" w:hAnsi="Helvetica" w:cs="Helvetica"/>
+          <w:b/>
+        </w:rPr>
+      </w:pPr>
+      <w:r>
+        <w:rPr>
+          <w:rFonts w:ascii="Helvetica" w:hAnsi="Helvetica" w:cs="Helvetica"/>
+          <w:b/>
+        </w:rPr>
+        <w:t>Forming a continued fraction</w:t>
+      </w:r>
+    </w:p>
+    <w:p>
+      <w:pPr>
+        <w:rPr>
+          <w:rFonts w:ascii="Helvetica" w:hAnsi="Helvetica" w:cs="Helvetica"/>
+        </w:rPr>
+      </w:pPr>
+      <w:r>
+        <w:rPr>
+          <w:rFonts w:ascii="Helvetica" w:hAnsi="Helvetica" w:cs="Helvetica"/>
+        </w:rPr>
+        <w:t>Take the</w:t>
+      </w:r>
+      <w:r>
+        <w:rPr>
+          <w:rFonts w:ascii="Helvetica" w:hAnsi="Helvetica" w:cs="Helvetica"/>
+        </w:rPr>
+        <w:t xml:space="preserve"> number </w:t>
+      </w:r>
+      <w:r>
+        <w:rPr>
+          <w:rFonts w:ascii="Helvetica" w:hAnsi="Helvetica" w:cs="Helvetica"/>
+        </w:rPr>
+        <w:t xml:space="preserve">123/49. </w:t>
+      </w:r>
+      <w:r>
+        <w:rPr>
+          <w:rFonts w:ascii="Helvetica" w:hAnsi="Helvetica" w:cs="Helvetica"/>
+        </w:rPr>
+        <w:br/>
+      </w:r>
+      <w:r>
+        <w:rPr>
+          <w:rFonts w:ascii="Helvetica" w:hAnsi="Helvetica" w:cs="Helvetica"/>
+        </w:rPr>
+        <w:t xml:space="preserve">This can be written as </w:t>
+      </w:r>
+      <w:r>
+        <w:rPr>
+          <w:rFonts w:ascii="Helvetica" w:hAnsi="Helvetica" w:cs="Helvetica"/>
+        </w:rPr>
+        <w:t>2</w:t>
+      </w:r>
+      <w:r>
+        <w:rPr>
+          <w:rFonts w:ascii="Helvetica" w:hAnsi="Helvetica" w:cs="Helvetica"/>
+        </w:rPr>
+        <w:t>.510204…</w:t>
+      </w:r>
+      <w:r>
+        <w:rPr>
+          <w:rFonts w:ascii="Helvetica" w:hAnsi="Helvetica" w:cs="Helvetica"/>
+        </w:rPr>
+        <w:t xml:space="preserve"> </w:t>
+      </w:r>
+      <w:r>
+        <w:rPr>
+          <w:rFonts w:ascii="Helvetica" w:hAnsi="Helvetica" w:cs="Helvetica"/>
+        </w:rPr>
+        <w:t>or 2 + 0.</w:t>
+      </w:r>
+      <w:r>
+        <w:rPr>
+          <w:rFonts w:ascii="Helvetica" w:hAnsi="Helvetica" w:cs="Helvetica"/>
+        </w:rPr>
+        <w:t>510204…</w:t>
+      </w:r>
+      <w:r>
+        <w:rPr>
+          <w:rFonts w:ascii="Helvetica" w:hAnsi="Helvetica" w:cs="Helvetica"/>
+        </w:rPr>
+        <w:br/>
+      </w:r>
+      <w:r>
+        <w:rPr>
+          <w:rFonts w:ascii="Helvetica" w:hAnsi="Helvetica" w:cs="Helvetica"/>
+        </w:rPr>
+        <w:t xml:space="preserve">Taking the reciprocal of </w:t>
+      </w:r>
+      <w:r>
+        <w:rPr>
+          <w:rFonts w:ascii="Helvetica" w:hAnsi="Helvetica" w:cs="Helvetica"/>
+        </w:rPr>
+        <w:t>0.510204…</w:t>
+      </w:r>
+      <w:r>
+        <w:rPr>
+          <w:rFonts w:ascii="Helvetica" w:hAnsi="Helvetica" w:cs="Helvetica"/>
+        </w:rPr>
+        <w:t xml:space="preserve"> we get </w:t>
+      </w:r>
+      <w:r>
+        <w:rPr>
+          <w:rFonts w:ascii="Helvetica" w:hAnsi="Helvetica" w:cs="Helvetica"/>
+        </w:rPr>
+        <w:t>1.96</w:t>
+      </w:r>
+      <w:r>
+        <w:rPr>
+          <w:rFonts w:ascii="Helvetica" w:hAnsi="Helvetica" w:cs="Helvetica"/>
+        </w:rPr>
+        <w:t xml:space="preserve">, which can be written as 1 + </w:t>
+      </w:r>
+      <w:r>
+        <w:rPr>
+          <w:rFonts w:ascii="Helvetica" w:hAnsi="Helvetica" w:cs="Helvetica"/>
+        </w:rPr>
+        <w:t>0.96</w:t>
+      </w:r>
+      <w:r>
+        <w:rPr>
+          <w:rFonts w:ascii="Helvetica" w:hAnsi="Helvetica" w:cs="Helvetica"/>
+        </w:rPr>
+        <w:t>.</w:t>
+      </w:r>
+      <w:r>
+        <w:rPr>
+          <w:rFonts w:ascii="Helvetica" w:hAnsi="Helvetica" w:cs="Helvetica"/>
+        </w:rPr>
+        <w:br/>
+      </w:r>
+      <w:r>
+        <w:rPr>
+          <w:rFonts w:ascii="Helvetica" w:hAnsi="Helvetica" w:cs="Helvetica"/>
+        </w:rPr>
+        <w:t>T</w:t>
+      </w:r>
+      <w:r>
+        <w:rPr>
+          <w:rFonts w:ascii="Helvetica" w:hAnsi="Helvetica" w:cs="Helvetica"/>
+        </w:rPr>
+        <w:t xml:space="preserve">he reciprocal of </w:t>
+      </w:r>
+      <w:r>
+        <w:rPr>
+          <w:rFonts w:ascii="Helvetica" w:hAnsi="Helvetica" w:cs="Helvetica"/>
+        </w:rPr>
+        <w:t>0.96</w:t>
+      </w:r>
+      <w:r>
+        <w:rPr>
+          <w:rFonts w:ascii="Helvetica" w:hAnsi="Helvetica" w:cs="Helvetica"/>
+        </w:rPr>
+        <w:t xml:space="preserve"> </w:t>
+      </w:r>
+      <w:r>
+        <w:rPr>
+          <w:rFonts w:ascii="Helvetica" w:hAnsi="Helvetica" w:cs="Helvetica"/>
+        </w:rPr>
+        <w:t>is</w:t>
+      </w:r>
+      <w:r>
+        <w:rPr>
+          <w:rFonts w:ascii="Helvetica" w:hAnsi="Helvetica" w:cs="Helvetica"/>
+        </w:rPr>
+        <w:t xml:space="preserve"> </w:t>
+      </w:r>
+      <w:r>
+        <w:rPr>
+          <w:rFonts w:ascii="Helvetica" w:hAnsi="Helvetica" w:cs="Helvetica"/>
+        </w:rPr>
+        <w:t>1.041666666</w:t>
+      </w:r>
+      <w:r>
+        <w:rPr>
+          <w:rFonts w:ascii="Helvetica" w:hAnsi="Helvetica" w:cs="Helvetica"/>
+        </w:rPr>
+        <w:t xml:space="preserve"> which is 1 + </w:t>
+      </w:r>
+      <w:r>
+        <w:rPr>
+          <w:rFonts w:ascii="Helvetica" w:hAnsi="Helvetica" w:cs="Helvetica"/>
+        </w:rPr>
+        <w:t>0.</w:t>
+      </w:r>
+      <w:r>
+        <w:rPr>
+          <w:rFonts w:ascii="Helvetica" w:hAnsi="Helvetica" w:cs="Helvetica"/>
+        </w:rPr>
+        <w:t>041666666</w:t>
+      </w:r>
+      <w:r>
+        <w:rPr>
+          <w:rFonts w:ascii="Helvetica" w:hAnsi="Helvetica" w:cs="Helvetica"/>
+        </w:rPr>
+        <w:t>.</w:t>
+      </w:r>
+      <w:r>
+        <w:rPr>
+          <w:rFonts w:ascii="Helvetica" w:hAnsi="Helvetica" w:cs="Helvetica"/>
+        </w:rPr>
+        <w:br/>
+      </w:r>
+      <w:r>
+        <w:rPr>
+          <w:rFonts w:ascii="Helvetica" w:hAnsi="Helvetica" w:cs="Helvetica"/>
+        </w:rPr>
+        <w:t xml:space="preserve">The reciprocal of </w:t>
+      </w:r>
+      <w:r>
+        <w:rPr>
+          <w:rFonts w:ascii="Helvetica" w:hAnsi="Helvetica" w:cs="Helvetica"/>
+        </w:rPr>
+        <w:t>0.041666666</w:t>
+      </w:r>
+      <w:r>
+        <w:rPr>
+          <w:rFonts w:ascii="Helvetica" w:hAnsi="Helvetica" w:cs="Helvetica"/>
+        </w:rPr>
+        <w:t xml:space="preserve"> is simply 24, which terminates the continued fraction.</w:t>
+      </w:r>
+      <w:r>
+        <w:rPr>
+          <w:rFonts w:ascii="Helvetica" w:hAnsi="Helvetica" w:cs="Helvetica"/>
+        </w:rPr>
+        <w:t xml:space="preserve"> </w:t>
+      </w:r>
+    </w:p>
+    <w:tbl>
+      <w:tblPr>
+        <w:tblStyle w:val="TableGrid"/>
+        <w:tblW w:w="9282" w:type="dxa"/>
+        <w:tblLook w:val="04A0" w:firstRow="1" w:lastRow="0" w:firstColumn="1" w:lastColumn="0" w:noHBand="0" w:noVBand="1"/>
+      </w:tblPr>
+      <w:tblGrid>
+        <w:gridCol w:w="1101"/>
+        <w:gridCol w:w="992"/>
+        <w:gridCol w:w="1134"/>
+        <w:gridCol w:w="1134"/>
+        <w:gridCol w:w="1346"/>
+        <w:gridCol w:w="1772"/>
+        <w:gridCol w:w="1803"/>
+      </w:tblGrid>
+      <w:tr>
+        <w:trPr>
+          <w:trHeight w:val="506"/>
+        </w:trPr>
+        <w:tc>
+          <w:tcPr>
+            <w:tcW w:w="1101" w:type="dxa"/>
+            <w:vAlign w:val="center"/>
+          </w:tcPr>
+          <w:p>
+            <w:pPr>
+              <w:jc w:val="center"/>
+              <w:rPr>
+                <w:rFonts w:ascii="Helvetica" w:hAnsi="Helvetica" w:cs="Helvetica"/>
+                <w:b/>
+              </w:rPr>
+            </w:pPr>
+            <w:r>
+              <w:rPr>
+                <w:rFonts w:ascii="Helvetica" w:hAnsi="Helvetica" w:cs="Helvetica"/>
+                <w:b/>
+              </w:rPr>
+              <w:t>Fraction</w:t>
+            </w:r>
+          </w:p>
+        </w:tc>
+        <w:tc>
+          <w:tcPr>
+            <w:tcW w:w="992" w:type="dxa"/>
+            <w:vAlign w:val="center"/>
+          </w:tcPr>
+          <w:p>
+            <w:pPr>
+              <w:jc w:val="center"/>
+              <w:rPr>
+                <w:rFonts w:ascii="Helvetica" w:hAnsi="Helvetica" w:cs="Helvetica"/>
+                <w:b/>
+              </w:rPr>
+            </w:pPr>
+            <w:r>
+              <w:rPr>
+                <w:rFonts w:ascii="Helvetica" w:hAnsi="Helvetica" w:cs="Helvetica"/>
+                <w:b/>
+              </w:rPr>
+              <w:t>Integer</w:t>
+            </w:r>
+            <w:r>
+              <w:rPr>
+                <w:rFonts w:ascii="Helvetica" w:hAnsi="Helvetica" w:cs="Helvetica"/>
+                <w:b/>
+              </w:rPr>
+              <w:t xml:space="preserve"> </w:t>
+            </w:r>
+            <w:r>
+              <w:rPr>
+                <w:rFonts w:ascii="Helvetica" w:hAnsi="Helvetica" w:cs="Helvetica"/>
+                <w:b/>
+              </w:rPr>
+              <w:t>P</w:t>
+            </w:r>
+            <w:r>
+              <w:rPr>
+                <w:rFonts w:ascii="Helvetica" w:hAnsi="Helvetica" w:cs="Helvetica"/>
+                <w:b/>
+              </w:rPr>
+              <w:t>art</w:t>
+            </w:r>
+          </w:p>
+        </w:tc>
+        <w:tc>
+          <w:tcPr>
+            <w:tcW w:w="2268" w:type="dxa"/>
+            <w:gridSpan w:val="2"/>
+            <w:vAlign w:val="center"/>
+          </w:tcPr>
+          <w:p>
+            <w:pPr>
+              <w:jc w:val="center"/>
+              <w:rPr>
+                <w:rFonts w:ascii="Helvetica" w:hAnsi="Helvetica" w:cs="Helvetica"/>
+                <w:b/>
+              </w:rPr>
+            </w:pPr>
+            <w:r>
+              <w:rPr>
+                <w:rFonts w:ascii="Helvetica" w:hAnsi="Helvetica" w:cs="Helvetica"/>
+                <w:b/>
+              </w:rPr>
+              <w:t>Non-</w:t>
+            </w:r>
+            <w:r>
+              <w:rPr>
+                <w:rFonts w:ascii="Helvetica" w:hAnsi="Helvetica" w:cs="Helvetica"/>
+                <w:b/>
+              </w:rPr>
+              <w:t>I</w:t>
+            </w:r>
+            <w:r>
+              <w:rPr>
+                <w:rFonts w:ascii="Helvetica" w:hAnsi="Helvetica" w:cs="Helvetica"/>
+                <w:b/>
+              </w:rPr>
+              <w:t xml:space="preserve">nteger </w:t>
+            </w:r>
+            <w:r>
+              <w:rPr>
+                <w:rFonts w:ascii="Helvetica" w:hAnsi="Helvetica" w:cs="Helvetica"/>
+                <w:b/>
+              </w:rPr>
+              <w:t>P</w:t>
+            </w:r>
+            <w:r>
+              <w:rPr>
+                <w:rFonts w:ascii="Helvetica" w:hAnsi="Helvetica" w:cs="Helvetica"/>
+                <w:b/>
+              </w:rPr>
+              <w:t>art</w:t>
+            </w:r>
+          </w:p>
+        </w:tc>
+        <w:tc>
+          <w:tcPr>
+            <w:tcW w:w="3118" w:type="dxa"/>
+            <w:gridSpan w:val="2"/>
+            <w:vAlign w:val="center"/>
+          </w:tcPr>
+          <w:p>
+            <w:pPr>
+              <w:jc w:val="center"/>
+              <w:rPr>
+                <w:rFonts w:ascii="Helvetica" w:hAnsi="Helvetica" w:cs="Helvetica"/>
+                <w:b/>
+              </w:rPr>
+            </w:pPr>
+            <w:r>
+              <w:rPr>
+                <w:rFonts w:ascii="Helvetica" w:hAnsi="Helvetica" w:cs="Helvetica"/>
+                <w:b/>
+              </w:rPr>
+              <w:t xml:space="preserve">Reciprocal of </w:t>
+            </w:r>
+            <w:r>
+              <w:rPr>
+                <w:rFonts w:ascii="Helvetica" w:hAnsi="Helvetica" w:cs="Helvetica"/>
+                <w:b/>
+              </w:rPr>
+              <w:t>Non-Integer Part</w:t>
+            </w:r>
+          </w:p>
+        </w:tc>
+        <w:tc>
+          <w:tcPr>
+            <w:tcW w:w="1803" w:type="dxa"/>
+            <w:vAlign w:val="center"/>
+          </w:tcPr>
+          <w:p>
+            <w:pPr>
+              <w:jc w:val="center"/>
+              <w:rPr>
+                <w:rFonts w:ascii="Helvetica" w:hAnsi="Helvetica" w:cs="Helvetica"/>
+                <w:b/>
+              </w:rPr>
+            </w:pPr>
+            <w:r>
+              <w:rPr>
+                <w:rFonts w:ascii="Helvetica" w:hAnsi="Helvetica" w:cs="Helvetica"/>
+                <w:b/>
+              </w:rPr>
+              <w:t>Continued Fraction</w:t>
+            </w:r>
+          </w:p>
+        </w:tc>
+      </w:tr>
+      <w:tr>
+        <w:trPr>
+          <w:trHeight w:val="506"/>
+        </w:trPr>
+        <w:tc>
+          <w:tcPr>
+            <w:tcW w:w="1101" w:type="dxa"/>
+            <w:vAlign w:val="center"/>
+          </w:tcPr>
+          <w:p>
+            <w:pPr>
+              <w:jc w:val="center"/>
+              <w:rPr>
+                <w:rFonts w:ascii="Helvetica" w:hAnsi="Helvetica" w:cs="Helvetica"/>
+              </w:rPr>
+            </w:pPr>
+            <w:r>
+              <w:rPr>
+                <w:rFonts w:ascii="Helvetica" w:hAnsi="Helvetica" w:cs="Helvetica"/>
+              </w:rPr>
+              <w:t>123/49</w:t>
+            </w:r>
+          </w:p>
+        </w:tc>
+        <w:tc>
+          <w:tcPr>
+            <w:tcW w:w="992" w:type="dxa"/>
+            <w:vAlign w:val="center"/>
+          </w:tcPr>
+          <w:p>
+            <w:pPr>
+              <w:jc w:val="center"/>
+              <w:rPr>
+                <w:rFonts w:ascii="Helvetica" w:hAnsi="Helvetica" w:cs="Helvetica"/>
+              </w:rPr>
+            </w:pPr>
+            <w:r>
+              <w:rPr>
+                <w:rFonts w:ascii="Helvetica" w:hAnsi="Helvetica" w:cs="Helvetica"/>
+              </w:rPr>
+              <w:t>2</w:t>
+            </w:r>
+          </w:p>
+        </w:tc>
+        <w:tc>
+          <w:tcPr>
+            <w:tcW w:w="1134" w:type="dxa"/>
+            <w:vAlign w:val="center"/>
+          </w:tcPr>
+          <w:p>
+            <w:pPr>
+              <w:jc w:val="center"/>
+              <w:rPr>
+                <w:rFonts w:ascii="Helvetica" w:hAnsi="Helvetica" w:cs="Helvetica"/>
+              </w:rPr>
+            </w:pPr>
+            <w:r>
+              <w:rPr>
+                <w:rFonts w:ascii="Helvetica" w:hAnsi="Helvetica" w:cs="Helvetica"/>
+              </w:rPr>
+              <w:t>0.510204</w:t>
+            </w:r>
+          </w:p>
+        </w:tc>
+        <w:tc>
+          <w:tcPr>
+            <w:tcW w:w="1134" w:type="dxa"/>
+            <w:vAlign w:val="center"/>
+          </w:tcPr>
+          <w:p>
+            <w:pPr>
+              <w:jc w:val="center"/>
+              <w:rPr>
+                <w:rFonts w:ascii="Helvetica" w:hAnsi="Helvetica" w:cs="Helvetica"/>
+              </w:rPr>
+            </w:pPr>
+            <w:r>
+              <w:rPr>
+                <w:rFonts w:ascii="Helvetica" w:hAnsi="Helvetica" w:cs="Helvetica"/>
+              </w:rPr>
+              <w:t>25/49</w:t>
+            </w:r>
+          </w:p>
+        </w:tc>
+        <w:tc>
+          <w:tcPr>
+            <w:tcW w:w="1346" w:type="dxa"/>
+            <w:vAlign w:val="center"/>
+          </w:tcPr>
+          <w:p>
+            <w:pPr>
+              <w:jc w:val="center"/>
+              <w:rPr>
+                <w:rFonts w:ascii="Helvetica" w:hAnsi="Helvetica" w:cs="Helvetica"/>
+              </w:rPr>
+            </w:pPr>
+            <w:r>
+              <w:rPr>
+                <w:rFonts w:ascii="Helvetica" w:hAnsi="Helvetica" w:cs="Helvetica"/>
+              </w:rPr>
+              <w:t>1.96</w:t>
+            </w:r>
+          </w:p>
+        </w:tc>
+        <w:tc>
+          <w:tcPr>
+            <w:tcW w:w="1772" w:type="dxa"/>
+            <w:vAlign w:val="center"/>
+          </w:tcPr>
+          <w:p>
+            <w:pPr>
+              <w:jc w:val="center"/>
+              <w:rPr>
+                <w:rFonts w:ascii="Helvetica" w:hAnsi="Helvetica" w:cs="Helvetica"/>
+              </w:rPr>
+            </w:pPr>
+            <w:r>
+              <w:rPr>
+                <w:rFonts w:ascii="Helvetica" w:hAnsi="Helvetica" w:cs="Helvetica"/>
+              </w:rPr>
+              <w:t>49/25</w:t>
+            </w:r>
+          </w:p>
+        </w:tc>
+        <w:tc>
+          <w:tcPr>
+            <w:tcW w:w="1803" w:type="dxa"/>
+            <w:vAlign w:val="center"/>
+          </w:tcPr>
+          <w:p>
+            <w:pPr>
+              <w:jc w:val="center"/>
+              <w:rPr>
+                <w:rFonts w:ascii="Helvetica" w:hAnsi="Helvetica" w:cs="Helvetica"/>
+              </w:rPr>
+            </w:pPr>
+            <w:r>
+              <w:rPr>
+                <w:rFonts w:ascii="Helvetica" w:hAnsi="Helvetica" w:cs="Helvetica"/>
+              </w:rPr>
+              <w:t>[2 … ]</w:t>
+            </w:r>
+          </w:p>
+        </w:tc>
+      </w:tr>
+      <w:tr>
+        <w:trPr>
+          <w:trHeight w:val="506"/>
+        </w:trPr>
+        <w:tc>
+          <w:tcPr>
+            <w:tcW w:w="1101" w:type="dxa"/>
+            <w:vAlign w:val="center"/>
+          </w:tcPr>
+          <w:p>
+            <w:pPr>
+              <w:jc w:val="center"/>
+              <w:rPr>
+                <w:rFonts w:ascii="Helvetica" w:hAnsi="Helvetica" w:cs="Helvetica"/>
+              </w:rPr>
+            </w:pPr>
+            <w:r>
+              <w:rPr>
+                <w:rFonts w:ascii="Helvetica" w:hAnsi="Helvetica" w:cs="Helvetica"/>
+              </w:rPr>
+              <w:t>49/25</w:t>
+            </w:r>
+          </w:p>
+        </w:tc>
+        <w:tc>
+          <w:tcPr>
+            <w:tcW w:w="992" w:type="dxa"/>
+            <w:vAlign w:val="center"/>
+          </w:tcPr>
+          <w:p>
+            <w:pPr>
+              <w:jc w:val="center"/>
+              <w:rPr>
+                <w:rFonts w:ascii="Helvetica" w:hAnsi="Helvetica" w:cs="Helvetica"/>
+              </w:rPr>
+            </w:pPr>
+            <w:r>
+              <w:rPr>
+                <w:rFonts w:ascii="Helvetica" w:hAnsi="Helvetica" w:cs="Helvetica"/>
+              </w:rPr>
+              <w:t>1</w:t>
+            </w:r>
+          </w:p>
+        </w:tc>
+        <w:tc>
+          <w:tcPr>
+            <w:tcW w:w="1134" w:type="dxa"/>
+            <w:vAlign w:val="center"/>
+          </w:tcPr>
+          <w:p>
+            <w:pPr>
+              <w:jc w:val="center"/>
+              <w:rPr>
+                <w:rFonts w:ascii="Helvetica" w:hAnsi="Helvetica" w:cs="Helvetica"/>
+              </w:rPr>
+            </w:pPr>
+            <w:r>
+              <w:rPr>
+                <w:rFonts w:ascii="Helvetica" w:hAnsi="Helvetica" w:cs="Helvetica"/>
+              </w:rPr>
+              <w:t>0.96</w:t>
+            </w:r>
+          </w:p>
+        </w:tc>
+        <w:tc>
+          <w:tcPr>
+            <w:tcW w:w="1134" w:type="dxa"/>
+            <w:vAlign w:val="center"/>
+          </w:tcPr>
+          <w:p>
+            <w:pPr>
+              <w:jc w:val="center"/>
+              <w:rPr>
+                <w:rFonts w:ascii="Helvetica" w:hAnsi="Helvetica" w:cs="Helvetica"/>
+              </w:rPr>
+            </w:pPr>
+            <w:r>
+              <w:rPr>
+                <w:rFonts w:ascii="Helvetica" w:hAnsi="Helvetica" w:cs="Helvetica"/>
+              </w:rPr>
+              <w:t>24/25</w:t>
+            </w:r>
+          </w:p>
+        </w:tc>
+        <w:tc>
+          <w:tcPr>
+            <w:tcW w:w="1346" w:type="dxa"/>
+            <w:vAlign w:val="center"/>
+          </w:tcPr>
+          <w:p>
+            <w:pPr>
+              <w:jc w:val="center"/>
+              <w:rPr>
+                <w:rFonts w:ascii="Helvetica" w:hAnsi="Helvetica" w:cs="Helvetica"/>
+              </w:rPr>
+            </w:pPr>
+            <w:r>
+              <w:rPr>
+                <w:rFonts w:ascii="Helvetica" w:hAnsi="Helvetica" w:cs="Helvetica"/>
+              </w:rPr>
+              <w:t>1</w:t>
+            </w:r>
+            <w:r>
+              <w:rPr>
+                <w:rFonts w:ascii="Helvetica" w:hAnsi="Helvetica" w:cs="Helvetica"/>
+              </w:rPr>
+              <w:t>.041666</w:t>
+            </w:r>
+          </w:p>
+        </w:tc>
+        <w:tc>
+          <w:tcPr>
+            <w:tcW w:w="1772" w:type="dxa"/>
+            <w:vAlign w:val="center"/>
+          </w:tcPr>
+          <w:p>
+            <w:pPr>
+              <w:jc w:val="center"/>
+              <w:rPr>
+                <w:rFonts w:ascii="Helvetica" w:hAnsi="Helvetica" w:cs="Helvetica"/>
+              </w:rPr>
+            </w:pPr>
+            <w:r>
+              <w:rPr>
+                <w:rFonts w:ascii="Helvetica" w:hAnsi="Helvetica" w:cs="Helvetica"/>
+              </w:rPr>
+              <w:t>25/24</w:t>
+            </w:r>
+          </w:p>
+        </w:tc>
+        <w:tc>
+          <w:tcPr>
+            <w:tcW w:w="1803" w:type="dxa"/>
+            <w:vAlign w:val="center"/>
+          </w:tcPr>
+          <w:p>
+            <w:pPr>
+              <w:jc w:val="center"/>
+              <w:rPr>
+                <w:rFonts w:ascii="Helvetica" w:hAnsi="Helvetica" w:cs="Helvetica"/>
+              </w:rPr>
+            </w:pPr>
+            <w:r>
+              <w:rPr>
+                <w:rFonts w:ascii="Helvetica" w:hAnsi="Helvetica" w:cs="Helvetica"/>
+              </w:rPr>
+              <w:t>[2; 1 … ]</w:t>
+            </w:r>
+          </w:p>
+        </w:tc>
+      </w:tr>
+      <w:tr>
+        <w:trPr>
+          <w:trHeight w:val="506"/>
+        </w:trPr>
+        <w:tc>
+          <w:tcPr>
+            <w:tcW w:w="1101" w:type="dxa"/>
+            <w:vAlign w:val="center"/>
+          </w:tcPr>
+          <w:p>
+            <w:pPr>
+              <w:jc w:val="center"/>
+              <w:rPr>
+                <w:rFonts w:ascii="Helvetica" w:hAnsi="Helvetica" w:cs="Helvetica"/>
+              </w:rPr>
+            </w:pPr>
+            <w:r>
+              <w:rPr>
+                <w:rFonts w:ascii="Helvetica" w:hAnsi="Helvetica" w:cs="Helvetica"/>
+              </w:rPr>
+              <w:t>25/24</w:t>
+            </w:r>
+          </w:p>
+        </w:tc>
+        <w:tc>
+          <w:tcPr>
+            <w:tcW w:w="992" w:type="dxa"/>
+            <w:vAlign w:val="center"/>
+          </w:tcPr>
+          <w:p>
+            <w:pPr>
+              <w:jc w:val="center"/>
+              <w:rPr>
+                <w:rFonts w:ascii="Helvetica" w:hAnsi="Helvetica" w:cs="Helvetica"/>
+              </w:rPr>
+            </w:pPr>
+            <w:r>
+              <w:rPr>
+                <w:rFonts w:ascii="Helvetica" w:hAnsi="Helvetica" w:cs="Helvetica"/>
+              </w:rPr>
+              <w:t>1</w:t>
+            </w:r>
+          </w:p>
+        </w:tc>
+        <w:tc>
+          <w:tcPr>
+            <w:tcW w:w="1134" w:type="dxa"/>
+            <w:vAlign w:val="center"/>
+          </w:tcPr>
+          <w:p>
+            <w:pPr>
+              <w:jc w:val="center"/>
+              <w:rPr>
+                <w:rFonts w:ascii="Helvetica" w:hAnsi="Helvetica" w:cs="Helvetica"/>
+              </w:rPr>
+            </w:pPr>
+            <w:r>
+              <w:rPr>
+                <w:rFonts w:ascii="Helvetica" w:hAnsi="Helvetica" w:cs="Helvetica"/>
+              </w:rPr>
+              <w:t>0.041666</w:t>
+            </w:r>
+          </w:p>
+        </w:tc>
+        <w:tc>
+          <w:tcPr>
+            <w:tcW w:w="1134" w:type="dxa"/>
+            <w:vAlign w:val="center"/>
+          </w:tcPr>
+          <w:p>
+            <w:pPr>
+              <w:jc w:val="center"/>
+              <w:rPr>
+                <w:rFonts w:ascii="Helvetica" w:hAnsi="Helvetica" w:cs="Helvetica"/>
+              </w:rPr>
+            </w:pPr>
+            <w:r>
+              <w:rPr>
+                <w:rFonts w:ascii="Helvetica" w:hAnsi="Helvetica" w:cs="Helvetica"/>
+              </w:rPr>
+              <w:t>1/24</w:t>
+            </w:r>
+          </w:p>
+        </w:tc>
+        <w:tc>
+          <w:tcPr>
+            <w:tcW w:w="1346" w:type="dxa"/>
+            <w:vAlign w:val="center"/>
+          </w:tcPr>
+          <w:p>
+            <w:pPr>
+              <w:jc w:val="center"/>
+              <w:rPr>
+                <w:rFonts w:ascii="Helvetica" w:hAnsi="Helvetica" w:cs="Helvetica"/>
+              </w:rPr>
+            </w:pPr>
+            <w:r>
+              <w:rPr>
+                <w:rFonts w:ascii="Helvetica" w:hAnsi="Helvetica" w:cs="Helvetica"/>
+              </w:rPr>
+              <w:t>24</w:t>
+            </w:r>
+          </w:p>
+        </w:tc>
+        <w:tc>
+          <w:tcPr>
+            <w:tcW w:w="1772" w:type="dxa"/>
+            <w:vAlign w:val="center"/>
+          </w:tcPr>
+          <w:p>
+            <w:pPr>
+              <w:jc w:val="center"/>
+              <w:rPr>
+                <w:rFonts w:ascii="Helvetica" w:hAnsi="Helvetica" w:cs="Helvetica"/>
+              </w:rPr>
+            </w:pPr>
+            <w:r>
+              <w:rPr>
+                <w:rFonts w:ascii="Helvetica" w:hAnsi="Helvetica" w:cs="Helvetica"/>
+              </w:rPr>
+              <w:t>24</w:t>
+            </w:r>
+          </w:p>
+        </w:tc>
+        <w:tc>
+          <w:tcPr>
+            <w:tcW w:w="1803" w:type="dxa"/>
+            <w:vAlign w:val="center"/>
+          </w:tcPr>
+          <w:p>
+            <w:pPr>
+              <w:jc w:val="center"/>
+              <w:rPr>
+                <w:rFonts w:ascii="Helvetica" w:hAnsi="Helvetica" w:cs="Helvetica"/>
+              </w:rPr>
+            </w:pPr>
+            <w:r>
+              <w:rPr>
+                <w:rFonts w:ascii="Helvetica" w:hAnsi="Helvetica" w:cs="Helvetica"/>
+              </w:rPr>
+              <w:t>[2; 1; 1 … ]</w:t>
+            </w:r>
+          </w:p>
+        </w:tc>
+      </w:tr>
+      <w:tr>
+        <w:trPr>
+          <w:trHeight w:val="506"/>
+        </w:trPr>
+        <w:tc>
+          <w:tcPr>
+            <w:tcW w:w="1101" w:type="dxa"/>
+            <w:vAlign w:val="center"/>
+          </w:tcPr>
+          <w:p>
+            <w:pPr>
+              <w:jc w:val="center"/>
+              <w:rPr>
+                <w:rFonts w:ascii="Helvetica" w:hAnsi="Helvetica" w:cs="Helvetica"/>
+              </w:rPr>
+            </w:pPr>
+            <w:r>
+              <w:rPr>
+                <w:rFonts w:ascii="Helvetica" w:hAnsi="Helvetica" w:cs="Helvetica"/>
+              </w:rPr>
+              <w:t>24</w:t>
+            </w:r>
+          </w:p>
+        </w:tc>
+        <w:tc>
+          <w:tcPr>
+            <w:tcW w:w="992" w:type="dxa"/>
+            <w:vAlign w:val="center"/>
+          </w:tcPr>
+          <w:p>
+            <w:pPr>
+              <w:jc w:val="center"/>
+              <w:rPr>
+                <w:rFonts w:ascii="Helvetica" w:hAnsi="Helvetica" w:cs="Helvetica"/>
+              </w:rPr>
+            </w:pPr>
+            <w:r>
+              <w:rPr>
+                <w:rFonts w:ascii="Helvetica" w:hAnsi="Helvetica" w:cs="Helvetica"/>
+              </w:rPr>
+              <w:t>24</w:t>
+            </w:r>
+          </w:p>
+        </w:tc>
+        <w:tc>
+          <w:tcPr>
+            <w:tcW w:w="1134" w:type="dxa"/>
+            <w:vAlign w:val="center"/>
+          </w:tcPr>
+          <w:p>
+            <w:pPr>
+              <w:jc w:val="center"/>
+              <w:rPr>
+                <w:rFonts w:ascii="Helvetica" w:hAnsi="Helvetica" w:cs="Helvetica"/>
+              </w:rPr>
+            </w:pPr>
+            <w:r>
+              <w:rPr>
+                <w:rFonts w:ascii="Helvetica" w:hAnsi="Helvetica" w:cs="Helvetica"/>
+              </w:rPr>
+              <w:t>-</w:t>
+            </w:r>
+          </w:p>
+        </w:tc>
+        <w:tc>
+          <w:tcPr>
+            <w:tcW w:w="1134" w:type="dxa"/>
+            <w:vAlign w:val="center"/>
+          </w:tcPr>
+          <w:p>
+            <w:pPr>
+              <w:jc w:val="center"/>
+              <w:rPr>
+                <w:rFonts w:ascii="Helvetica" w:hAnsi="Helvetica" w:cs="Helvetica"/>
+              </w:rPr>
+            </w:pPr>
+            <w:r>
+              <w:rPr>
+                <w:rFonts w:ascii="Helvetica" w:hAnsi="Helvetica" w:cs="Helvetica"/>
+              </w:rPr>
+              <w:t>-</w:t>
+            </w:r>
+          </w:p>
+        </w:tc>
+        <w:tc>
+          <w:tcPr>
+            <w:tcW w:w="1346" w:type="dxa"/>
+            <w:vAlign w:val="center"/>
+          </w:tcPr>
+          <w:p>
+            <w:pPr>
+              <w:jc w:val="center"/>
+              <w:rPr>
+                <w:rFonts w:ascii="Helvetica" w:hAnsi="Helvetica" w:cs="Helvetica"/>
+              </w:rPr>
+            </w:pPr>
+            <w:r>
+              <w:rPr>
+                <w:rFonts w:ascii="Helvetica" w:hAnsi="Helvetica" w:cs="Helvetica"/>
+              </w:rPr>
+              <w:t>-</w:t>
+            </w:r>
+          </w:p>
+        </w:tc>
+        <w:tc>
+          <w:tcPr>
+            <w:tcW w:w="1772" w:type="dxa"/>
+            <w:vAlign w:val="center"/>
+          </w:tcPr>
+          <w:p>
+            <w:pPr>
+              <w:jc w:val="center"/>
+              <w:rPr>
+                <w:rFonts w:ascii="Helvetica" w:hAnsi="Helvetica" w:cs="Helvetica"/>
+              </w:rPr>
+            </w:pPr>
+            <w:r>
+              <w:rPr>
+                <w:rFonts w:ascii="Helvetica" w:hAnsi="Helvetica" w:cs="Helvetica"/>
+              </w:rPr>
+              <w:t>-</w:t>
+            </w:r>
+          </w:p>
+        </w:tc>
+        <w:tc>
+          <w:tcPr>
+            <w:tcW w:w="1803" w:type="dxa"/>
+            <w:vAlign w:val="center"/>
+          </w:tcPr>
+          <w:p>
+            <w:pPr>
+              <w:jc w:val="center"/>
+              <w:rPr>
+                <w:rFonts w:ascii="Helvetica" w:hAnsi="Helvetica" w:cs="Helvetica"/>
+              </w:rPr>
+            </w:pPr>
+            <w:r>
+              <w:rPr>
+                <w:rFonts w:ascii="Helvetica" w:hAnsi="Helvetica" w:cs="Helvetica"/>
+              </w:rPr>
+              <w:t>[2; 1; 1; 24]</w:t>
+            </w:r>
+          </w:p>
+        </w:tc>
+      </w:tr>
+    </w:tbl>
+    <w:p>
+      <w:pPr>
+        <w:rPr>
+          <w:rFonts w:ascii="Helvetica" w:hAnsi="Helvetica" w:cs="Helvetica"/>
+        </w:rPr>
+      </w:pPr>
+      <w:r>
+        <w:rPr>
+          <w:rFonts w:ascii="Helvetica" w:hAnsi="Helvetica" w:cs="Helvetica"/>
+        </w:rPr>
+        <w:br/>
+        <w:t>All rational numbers will eventually terminate through th</w:t>
+      </w:r>
+      <w:r>
+        <w:rPr>
+          <w:rFonts w:ascii="Helvetica" w:hAnsi="Helvetica" w:cs="Helvetica"/>
+        </w:rPr>
+        <w:t xml:space="preserve">is process and give a continued </w:t>
+      </w:r>
+      <w:r>
+        <w:rPr>
+          <w:rFonts w:ascii="Helvetica" w:hAnsi="Helvetica" w:cs="Helvetica"/>
+        </w:rPr>
+        <w:t>fraction which can be evaluated. However, irrational numbers will never terminate through this process, and instead give infinite continued fractions</w:t>
+      </w:r>
+      <w:r>
+        <w:rPr>
+          <w:rFonts w:ascii="Helvetica" w:hAnsi="Helvetica" w:cs="Helvetica"/>
+        </w:rPr>
+        <w:t>.</w:t>
+      </w:r>
+      <w:r>
+        <w:rPr>
+          <w:rFonts w:ascii="Helvetica" w:hAnsi="Helvetica" w:cs="Helvetica"/>
+        </w:rPr>
+        <w:t xml:space="preserve"> </w:t>
+      </w:r>
+      <w:r>
+        <w:rPr>
+          <w:rFonts w:ascii="Helvetica" w:hAnsi="Helvetica" w:cs="Helvetica"/>
+        </w:rPr>
+        <w:t>These</w:t>
+      </w:r>
+      <w:r>
+        <w:rPr>
+          <w:rFonts w:ascii="Helvetica" w:hAnsi="Helvetica" w:cs="Helvetica"/>
+        </w:rPr>
+        <w:t xml:space="preserve"> are incredibly useful for </w:t>
+      </w:r>
+      <w:r>
+        <w:rPr>
+          <w:rFonts w:ascii="Helvetica" w:hAnsi="Helvetica" w:cs="Helvetica"/>
+        </w:rPr>
+        <w:lastRenderedPageBreak/>
+        <w:t xml:space="preserve">giving approximations to these numbers, with more </w:t>
+      </w:r>
       <w:proofErr w:type="gramStart"/>
       <w:r>
         <w:rPr>
           <w:rFonts w:ascii="Helvetica" w:hAnsi="Helvetica" w:cs="Helvetica"/>
         </w:rPr>
-        <w:t>;a</w:t>
-      </w:r>
-      <w:r>
-        <w:rPr>
-          <w:rFonts w:ascii="Helvetica" w:hAnsi="Helvetica" w:cs="Helvetica"/>
-          <w:vertAlign w:val="subscript"/>
-        </w:rPr>
-        <w:t>1</w:t>
+        <w:t>iterations</w:t>
       </w:r>
       <w:proofErr w:type="gramEnd"/>
       <w:r>
         <w:rPr>
           <w:rFonts w:ascii="Helvetica" w:hAnsi="Helvetica" w:cs="Helvetica"/>
         </w:rPr>
-        <w:t>;a</w:t>
-      </w:r>
-      <w:r>
-        <w:rPr>
-          <w:rFonts w:ascii="Helvetica" w:hAnsi="Helvetica" w:cs="Helvetica"/>
-          <w:vertAlign w:val="subscript"/>
+        <w:t xml:space="preserve"> giving more accuracy. </w:t>
+      </w:r>
+      <w:r>
+        <w:rPr>
+          <w:rFonts w:ascii="Helvetica" w:hAnsi="Helvetica" w:cs="Helvetica"/>
+        </w:rPr>
+        <w:t>Some n</w:t>
+      </w:r>
+      <w:r>
+        <w:rPr>
+          <w:rFonts w:ascii="Helvetica" w:hAnsi="Helvetica" w:cs="Helvetica"/>
+        </w:rPr>
+        <w:t>otable infinite continued fractions are shown below:</w:t>
+      </w:r>
+    </w:p>
+    <w:p>
+      <w:pPr>
+        <w:jc w:val="center"/>
+        <w:rPr>
+          <w:rFonts w:ascii="Helvetica" w:hAnsi="Helvetica" w:cs="Helvetica"/>
+        </w:rPr>
+      </w:pPr>
+      <w:r>
+        <w:rPr>
+          <w:rFonts w:ascii="Helvetica" w:hAnsi="Helvetica" w:cs="Helvetica"/>
+        </w:rPr>
+        <w:t>π</w:t>
+      </w:r>
+      <w:r>
+        <w:rPr>
+          <w:rFonts w:ascii="Helvetica" w:hAnsi="Helvetica" w:cs="Helvetica"/>
+        </w:rPr>
+        <w:t>:</w:t>
+      </w:r>
+      <w:r>
+        <w:rPr>
+          <w:rFonts w:ascii="Helvetica" w:hAnsi="Helvetica" w:cs="Helvetica"/>
+        </w:rPr>
+        <w:t xml:space="preserve"> [3; 7; 15; 1; 292; 1; 1; 1; 2; 1; 3; 1; 14; 3 … ]</w:t>
+      </w:r>
+    </w:p>
+    <w:p>
+      <w:pPr>
+        <w:jc w:val="center"/>
+        <w:rPr>
+          <w:rFonts w:ascii="Helvetica" w:hAnsi="Helvetica" w:cs="Helvetica"/>
+        </w:rPr>
+      </w:pPr>
+      <w:r>
+        <w:rPr>
+          <w:rFonts w:ascii="Helvetica" w:hAnsi="Helvetica" w:cs="Helvetica"/>
+        </w:rPr>
+        <w:t>e:</w:t>
+      </w:r>
+      <w:r>
+        <w:rPr>
+          <w:rFonts w:ascii="Helvetica" w:hAnsi="Helvetica" w:cs="Helvetica"/>
+        </w:rPr>
+        <w:t xml:space="preserve"> [2; 1; 2; 1; 1; 4; 1; 1; 6; 1;</w:t>
+      </w:r>
+      <w:r>
+        <w:rPr>
+          <w:rFonts w:ascii="Helvetica" w:hAnsi="Helvetica" w:cs="Helvetica"/>
+        </w:rPr>
+        <w:t xml:space="preserve"> 1; 8; 1; 1; 10 </w:t>
+      </w:r>
+      <w:r>
+        <w:rPr>
+          <w:rFonts w:ascii="Helvetica" w:hAnsi="Helvetica" w:cs="Helvetica"/>
+        </w:rPr>
+        <w:t xml:space="preserve"> … ]</w:t>
+      </w:r>
+    </w:p>
+    <w:p>
+      <w:pPr>
+        <w:jc w:val="center"/>
+        <w:rPr>
+          <w:rFonts w:ascii="Helvetica" w:hAnsi="Helvetica" w:cs="Helvetica"/>
+        </w:rPr>
+      </w:pPr>
+      <m:oMath>
+        <m:rad>
+          <m:radPr>
+            <m:degHide m:val="1"/>
+            <m:ctrlPr>
+              <w:rPr>
+                <w:rFonts w:ascii="Cambria Math" w:hAnsi="Cambria Math" w:cs="Helvetica"/>
+                <w:i/>
+              </w:rPr>
+            </m:ctrlPr>
+          </m:radPr>
+          <m:deg/>
+          <m:e>
+            <m:r>
+              <w:rPr>
+                <w:rFonts w:ascii="Cambria Math" w:hAnsi="Cambria Math" w:cs="Helvetica"/>
+              </w:rPr>
+              <m:t>2</m:t>
+            </m:r>
+          </m:e>
+        </m:rad>
+      </m:oMath>
+      <w:r>
+        <w:rPr>
+          <w:rFonts w:ascii="Helvetica" w:hAnsi="Helvetica" w:cs="Helvetica"/>
+        </w:rPr>
+        <w:t>:</w:t>
+      </w:r>
+      <w:r>
+        <w:rPr>
+          <w:rFonts w:ascii="Helvetica" w:hAnsi="Helvetica" w:cs="Helvetica"/>
+        </w:rPr>
+        <w:t xml:space="preserve"> [1;</w:t>
+      </w:r>
+      <w:r>
+        <w:rPr>
+          <w:rFonts w:ascii="Helvetica" w:hAnsi="Helvetica" w:cs="Helvetica"/>
+        </w:rPr>
+        <w:t xml:space="preserve"> </w:t>
+      </w:r>
+      <w:r>
+        <w:rPr>
+          <w:rFonts w:ascii="Helvetica" w:hAnsi="Helvetica" w:cs="Helvetica"/>
+        </w:rPr>
+        <w:t>2;</w:t>
+      </w:r>
+      <w:r>
+        <w:rPr>
+          <w:rFonts w:ascii="Helvetica" w:hAnsi="Helvetica" w:cs="Helvetica"/>
+        </w:rPr>
+        <w:t xml:space="preserve"> </w:t>
+      </w:r>
+      <w:r>
+        <w:rPr>
+          <w:rFonts w:ascii="Helvetica" w:hAnsi="Helvetica" w:cs="Helvetica"/>
+        </w:rPr>
+        <w:t>2;</w:t>
+      </w:r>
+      <w:r>
+        <w:rPr>
+          <w:rFonts w:ascii="Helvetica" w:hAnsi="Helvetica" w:cs="Helvetica"/>
+        </w:rPr>
+        <w:t xml:space="preserve"> </w:t>
+      </w:r>
+      <w:r>
+        <w:rPr>
+          <w:rFonts w:ascii="Helvetica" w:hAnsi="Helvetica" w:cs="Helvetica"/>
+        </w:rPr>
+        <w:t>2;</w:t>
+      </w:r>
+      <w:r>
+        <w:rPr>
+          <w:rFonts w:ascii="Helvetica" w:hAnsi="Helvetica" w:cs="Helvetica"/>
+        </w:rPr>
+        <w:t xml:space="preserve"> </w:t>
+      </w:r>
+      <w:r>
+        <w:rPr>
+          <w:rFonts w:ascii="Helvetica" w:hAnsi="Helvetica" w:cs="Helvetica"/>
+        </w:rPr>
+        <w:t>2;</w:t>
+      </w:r>
+      <w:r>
+        <w:rPr>
+          <w:rFonts w:ascii="Helvetica" w:hAnsi="Helvetica" w:cs="Helvetica"/>
+        </w:rPr>
+        <w:t xml:space="preserve"> </w:t>
+      </w:r>
+      <w:r>
+        <w:rPr>
+          <w:rFonts w:ascii="Helvetica" w:hAnsi="Helvetica" w:cs="Helvetica"/>
+        </w:rPr>
+        <w:t>2;</w:t>
+      </w:r>
+      <w:r>
+        <w:rPr>
+          <w:rFonts w:ascii="Helvetica" w:hAnsi="Helvetica" w:cs="Helvetica"/>
+        </w:rPr>
+        <w:t xml:space="preserve"> </w:t>
+      </w:r>
+      <w:r>
+        <w:rPr>
+          <w:rFonts w:ascii="Helvetica" w:hAnsi="Helvetica" w:cs="Helvetica"/>
+        </w:rPr>
+        <w:t>2;</w:t>
+      </w:r>
+      <w:r>
+        <w:rPr>
+          <w:rFonts w:ascii="Helvetica" w:hAnsi="Helvetica" w:cs="Helvetica"/>
+        </w:rPr>
+        <w:t xml:space="preserve"> </w:t>
+      </w:r>
+      <w:r>
+        <w:rPr>
+          <w:rFonts w:ascii="Helvetica" w:hAnsi="Helvetica" w:cs="Helvetica"/>
+        </w:rPr>
+        <w:t>2;</w:t>
+      </w:r>
+      <w:r>
+        <w:rPr>
+          <w:rFonts w:ascii="Helvetica" w:hAnsi="Helvetica" w:cs="Helvetica"/>
+        </w:rPr>
+        <w:t xml:space="preserve"> </w:t>
+      </w:r>
+      <w:r>
+        <w:rPr>
+          <w:rFonts w:ascii="Helvetica" w:hAnsi="Helvetica" w:cs="Helvetica"/>
+        </w:rPr>
+        <w:t>2;</w:t>
+      </w:r>
+      <w:r>
+        <w:rPr>
+          <w:rFonts w:ascii="Helvetica" w:hAnsi="Helvetica" w:cs="Helvetica"/>
+        </w:rPr>
+        <w:t xml:space="preserve"> </w:t>
+      </w:r>
+      <w:r>
+        <w:rPr>
+          <w:rFonts w:ascii="Helvetica" w:hAnsi="Helvetica" w:cs="Helvetica"/>
+        </w:rPr>
+        <w:t>2;</w:t>
+      </w:r>
+      <w:r>
+        <w:rPr>
+          <w:rFonts w:ascii="Helvetica" w:hAnsi="Helvetica" w:cs="Helvetica"/>
+        </w:rPr>
+        <w:t xml:space="preserve"> </w:t>
+      </w:r>
+      <w:r>
+        <w:rPr>
+          <w:rFonts w:ascii="Helvetica" w:hAnsi="Helvetica" w:cs="Helvetica"/>
+        </w:rPr>
+        <w:t>2;</w:t>
+      </w:r>
+      <w:r>
+        <w:rPr>
+          <w:rFonts w:ascii="Helvetica" w:hAnsi="Helvetica" w:cs="Helvetica"/>
+        </w:rPr>
+        <w:t xml:space="preserve"> </w:t>
+      </w:r>
+      <w:r>
+        <w:rPr>
+          <w:rFonts w:ascii="Helvetica" w:hAnsi="Helvetica" w:cs="Helvetica"/>
+        </w:rPr>
+        <w:t>2;</w:t>
+      </w:r>
+      <w:r>
+        <w:rPr>
+          <w:rFonts w:ascii="Helvetica" w:hAnsi="Helvetica" w:cs="Helvetica"/>
+        </w:rPr>
+        <w:t xml:space="preserve"> </w:t>
+      </w:r>
+      <w:r>
+        <w:rPr>
+          <w:rFonts w:ascii="Helvetica" w:hAnsi="Helvetica" w:cs="Helvetica"/>
+        </w:rPr>
+        <w:t>2;</w:t>
+      </w:r>
+      <w:r>
+        <w:rPr>
+          <w:rFonts w:ascii="Helvetica" w:hAnsi="Helvetica" w:cs="Helvetica"/>
+        </w:rPr>
+        <w:t xml:space="preserve"> </w:t>
+      </w:r>
+      <w:r>
+        <w:rPr>
+          <w:rFonts w:ascii="Helvetica" w:hAnsi="Helvetica" w:cs="Helvetica"/>
         </w:rPr>
         <w:t>2</w:t>
       </w:r>
@@ -266,14 +1793,13 @@
         <w:rPr>
           <w:rFonts w:ascii="Helvetica" w:hAnsi="Helvetica" w:cs="Helvetica"/>
         </w:rPr>
-        <w:t>; … a</w:t>
-      </w:r>
-      <w:r>
-        <w:rPr>
-          <w:rFonts w:ascii="Helvetica" w:hAnsi="Helvetica" w:cs="Helvetica"/>
-          <w:vertAlign w:val="subscript"/>
-        </w:rPr>
-        <w:t>n</w:t>
+        <w:t xml:space="preserve">; 2; 2 </w:t>
+      </w:r>
+      <w:r>
+        <w:rPr>
+          <w:rFonts w:ascii="Helvetica" w:hAnsi="Helvetica" w:cs="Helvetica"/>
+        </w:rPr>
+        <w:t xml:space="preserve">… </w:t>
       </w:r>
       <w:r>
         <w:rPr>
@@ -281,59 +1807,193 @@
         </w:rPr>
         <w:t>]</w:t>
       </w:r>
-      <w:r>
-        <w:rPr>
-          <w:rFonts w:ascii="Helvetica" w:hAnsi="Helvetica" w:cs="Helvetica"/>
-        </w:rPr>
-        <w:t>, with th</w:t>
-      </w:r>
-      <w:r>
-        <w:rPr>
-          <w:rFonts w:ascii="Helvetica" w:hAnsi="Helvetica" w:cs="Helvetica"/>
-        </w:rPr>
-        <w:t>e elements in this particular</w:t>
-      </w:r>
-      <w:r>
-        <w:rPr>
-          <w:rFonts w:ascii="Helvetica" w:hAnsi="Helvetica" w:cs="Helvetica"/>
-        </w:rPr>
-        <w:t xml:space="preserve"> </w:t>
-      </w:r>
-      <w:r>
-        <w:rPr>
-          <w:rFonts w:ascii="Helvetica" w:hAnsi="Helvetica" w:cs="Helvetica"/>
-        </w:rPr>
-        <w:t>list</w:t>
-      </w:r>
-      <w:r>
-        <w:rPr>
-          <w:rFonts w:ascii="Helvetica" w:hAnsi="Helvetica" w:cs="Helvetica"/>
-        </w:rPr>
-        <w:t xml:space="preserve"> </w:t>
-      </w:r>
-      <w:r>
-        <w:rPr>
-          <w:rFonts w:ascii="Helvetica" w:hAnsi="Helvetica" w:cs="Helvetica"/>
-        </w:rPr>
-        <w:t>corresponding</w:t>
-      </w:r>
-      <w:r>
-        <w:rPr>
-          <w:rFonts w:ascii="Helvetica" w:hAnsi="Helvetica" w:cs="Helvetica"/>
-        </w:rPr>
-        <w:t xml:space="preserve"> to the picture above</w:t>
-      </w:r>
-      <w:r>
-        <w:rPr>
-          <w:rFonts w:ascii="Helvetica" w:hAnsi="Helvetica" w:cs="Helvetica"/>
-        </w:rPr>
-        <w:t xml:space="preserve">. </w:t>
-      </w:r>
-      <w:r>
-        <w:rPr>
-          <w:rFonts w:ascii="Helvetica" w:hAnsi="Helvetica" w:cs="Helvetica"/>
-        </w:rPr>
-        <w:t xml:space="preserve"> </w:t>
+    </w:p>
+    <w:p>
+      <w:pPr>
+        <w:jc w:val="center"/>
+        <w:rPr>
+          <w:rFonts w:ascii="Helvetica" w:hAnsi="Helvetica" w:cs="Helvetica"/>
+        </w:rPr>
+      </w:pPr>
+      <w:r>
+        <w:rPr>
+          <w:rFonts w:ascii="Helvetica" w:hAnsi="Helvetica" w:cs="Helvetica"/>
+        </w:rPr>
+        <w:t>φ</w:t>
+      </w:r>
+      <w:r>
+        <w:rPr>
+          <w:rFonts w:ascii="Helvetica" w:hAnsi="Helvetica" w:cs="Helvetica"/>
+        </w:rPr>
+        <w:t xml:space="preserve"> (Golden Ratio)</w:t>
+      </w:r>
+      <w:r>
+        <w:rPr>
+          <w:rFonts w:ascii="Helvetica" w:hAnsi="Helvetica" w:cs="Helvetica"/>
+        </w:rPr>
+        <w:t>:</w:t>
+      </w:r>
+      <w:r>
+        <w:rPr>
+          <w:rFonts w:ascii="Helvetica" w:hAnsi="Helvetica" w:cs="Helvetica"/>
+        </w:rPr>
+        <w:t xml:space="preserve"> [1;</w:t>
+      </w:r>
+      <w:r>
+        <w:rPr>
+          <w:rFonts w:ascii="Helvetica" w:hAnsi="Helvetica" w:cs="Helvetica"/>
+        </w:rPr>
+        <w:t xml:space="preserve"> </w:t>
+      </w:r>
+      <w:r>
+        <w:rPr>
+          <w:rFonts w:ascii="Helvetica" w:hAnsi="Helvetica" w:cs="Helvetica"/>
+        </w:rPr>
+        <w:t>1;</w:t>
+      </w:r>
+      <w:r>
+        <w:rPr>
+          <w:rFonts w:ascii="Helvetica" w:hAnsi="Helvetica" w:cs="Helvetica"/>
+        </w:rPr>
+        <w:t xml:space="preserve"> </w:t>
+      </w:r>
+      <w:r>
+        <w:rPr>
+          <w:rFonts w:ascii="Helvetica" w:hAnsi="Helvetica" w:cs="Helvetica"/>
+        </w:rPr>
+        <w:t>1;</w:t>
+      </w:r>
+      <w:r>
+        <w:rPr>
+          <w:rFonts w:ascii="Helvetica" w:hAnsi="Helvetica" w:cs="Helvetica"/>
+        </w:rPr>
+        <w:t xml:space="preserve"> </w:t>
+      </w:r>
+      <w:r>
+        <w:rPr>
+          <w:rFonts w:ascii="Helvetica" w:hAnsi="Helvetica" w:cs="Helvetica"/>
+        </w:rPr>
+        <w:t>1;</w:t>
+      </w:r>
+      <w:r>
+        <w:rPr>
+          <w:rFonts w:ascii="Helvetica" w:hAnsi="Helvetica" w:cs="Helvetica"/>
+        </w:rPr>
+        <w:t xml:space="preserve"> </w:t>
+      </w:r>
+      <w:r>
+        <w:rPr>
+          <w:rFonts w:ascii="Helvetica" w:hAnsi="Helvetica" w:cs="Helvetica"/>
+        </w:rPr>
+        <w:t>1;</w:t>
+      </w:r>
+      <w:r>
+        <w:rPr>
+          <w:rFonts w:ascii="Helvetica" w:hAnsi="Helvetica" w:cs="Helvetica"/>
+        </w:rPr>
+        <w:t xml:space="preserve"> </w:t>
+      </w:r>
+      <w:r>
+        <w:rPr>
+          <w:rFonts w:ascii="Helvetica" w:hAnsi="Helvetica" w:cs="Helvetica"/>
+        </w:rPr>
+        <w:t>1;</w:t>
+      </w:r>
+      <w:r>
+        <w:rPr>
+          <w:rFonts w:ascii="Helvetica" w:hAnsi="Helvetica" w:cs="Helvetica"/>
+        </w:rPr>
+        <w:t xml:space="preserve"> </w:t>
+      </w:r>
+      <w:r>
+        <w:rPr>
+          <w:rFonts w:ascii="Helvetica" w:hAnsi="Helvetica" w:cs="Helvetica"/>
+        </w:rPr>
+        <w:t>1;</w:t>
+      </w:r>
+      <w:r>
+        <w:rPr>
+          <w:rFonts w:ascii="Helvetica" w:hAnsi="Helvetica" w:cs="Helvetica"/>
+        </w:rPr>
+        <w:t xml:space="preserve"> </w:t>
+      </w:r>
+      <w:r>
+        <w:rPr>
+          <w:rFonts w:ascii="Helvetica" w:hAnsi="Helvetica" w:cs="Helvetica"/>
+        </w:rPr>
+        <w:t>1;</w:t>
+      </w:r>
+      <w:r>
+        <w:rPr>
+          <w:rFonts w:ascii="Helvetica" w:hAnsi="Helvetica" w:cs="Helvetica"/>
+        </w:rPr>
+        <w:t xml:space="preserve"> </w:t>
+      </w:r>
+      <w:r>
+        <w:rPr>
+          <w:rFonts w:ascii="Helvetica" w:hAnsi="Helvetica" w:cs="Helvetica"/>
+        </w:rPr>
+        <w:t>1;</w:t>
+      </w:r>
+      <w:r>
+        <w:rPr>
+          <w:rFonts w:ascii="Helvetica" w:hAnsi="Helvetica" w:cs="Helvetica"/>
+        </w:rPr>
+        <w:t xml:space="preserve"> </w:t>
+      </w:r>
+      <w:r>
+        <w:rPr>
+          <w:rFonts w:ascii="Helvetica" w:hAnsi="Helvetica" w:cs="Helvetica"/>
+        </w:rPr>
+        <w:t>1;</w:t>
+      </w:r>
+      <w:r>
+        <w:rPr>
+          <w:rFonts w:ascii="Helvetica" w:hAnsi="Helvetica" w:cs="Helvetica"/>
+        </w:rPr>
+        <w:t xml:space="preserve"> </w:t>
+      </w:r>
+      <w:r>
+        <w:rPr>
+          <w:rFonts w:ascii="Helvetica" w:hAnsi="Helvetica" w:cs="Helvetica"/>
+        </w:rPr>
+        <w:t>1;</w:t>
+      </w:r>
+      <w:r>
+        <w:rPr>
+          <w:rFonts w:ascii="Helvetica" w:hAnsi="Helvetica" w:cs="Helvetica"/>
+        </w:rPr>
+        <w:t xml:space="preserve"> </w:t>
+      </w:r>
+      <w:r>
+        <w:rPr>
+          <w:rFonts w:ascii="Helvetica" w:hAnsi="Helvetica" w:cs="Helvetica"/>
+        </w:rPr>
+        <w:t>1;</w:t>
+      </w:r>
+      <w:r>
+        <w:rPr>
+          <w:rFonts w:ascii="Helvetica" w:hAnsi="Helvetica" w:cs="Helvetica"/>
+        </w:rPr>
+        <w:t xml:space="preserve"> 1; 1;</w:t>
+      </w:r>
+      <w:r>
+        <w:rPr>
+          <w:rFonts w:ascii="Helvetica" w:hAnsi="Helvetica" w:cs="Helvetica"/>
+        </w:rPr>
+        <w:t xml:space="preserve"> …</w:t>
+      </w:r>
+      <w:r>
+        <w:rPr>
+          <w:rFonts w:ascii="Helvetica" w:hAnsi="Helvetica" w:cs="Helvetica"/>
+        </w:rPr>
+        <w:t xml:space="preserve"> </w:t>
+      </w:r>
+      <w:r>
+        <w:rPr>
+          <w:rFonts w:ascii="Helvetica" w:hAnsi="Helvetica" w:cs="Helvetica"/>
+        </w:rPr>
+        <w:t>]</w:t>
       </w:r>
     </w:p>
     <w:p>
@@ -348,303 +2008,1126 @@
           <w:rFonts w:ascii="Helvetica" w:hAnsi="Helvetica" w:cs="Helvetica"/>
           <w:b/>
         </w:rPr>
-        <w:t>Evaluating a continued fraction</w:t>
-      </w:r>
-    </w:p>
-    <w:p>
-      <w:pPr>
-        <w:rPr>
-          <w:rFonts w:ascii="Helvetica" w:hAnsi="Helvetica" w:cs="Helvetica"/>
-        </w:rPr>
-      </w:pPr>
-      <w:r>
-        <w:rPr>
-          <w:rFonts w:ascii="Helvetica" w:hAnsi="Helvetica" w:cs="Helvetica"/>
-        </w:rPr>
-        <w:t xml:space="preserve">To get the number to its simple form of a single numerator and denominator, evaluate the fraction at the </w:t>
-      </w:r>
-      <w:r>
-        <w:rPr>
-          <w:rFonts w:ascii="Helvetica" w:hAnsi="Helvetica" w:cs="Helvetica"/>
-        </w:rPr>
-        <w:t xml:space="preserve">very bottom, and work backwards, using the result of that fraction to evaluate the next one. For example: </w:t>
-      </w:r>
-    </w:p>
-    <w:p>
-      <w:pPr>
+        <w:t xml:space="preserve">Rate of </w:t>
+      </w:r>
+      <w:r>
         <w:rPr>
           <w:rFonts w:ascii="Helvetica" w:hAnsi="Helvetica" w:cs="Helvetica"/>
           <w:b/>
         </w:rPr>
-      </w:pPr>
-      <w:r>
+        <w:t>Approximations</w:t>
+      </w:r>
+    </w:p>
+    <w:p>
+      <w:pPr>
+        <w:rPr>
+          <w:rFonts w:ascii="Helvetica" w:hAnsi="Helvetica" w:cs="Helvetica"/>
+        </w:rPr>
+      </w:pPr>
+      <w:r>
+        <w:rPr>
+          <w:rFonts w:ascii="Helvetica" w:hAnsi="Helvetica" w:cs="Helvetica"/>
+        </w:rPr>
+        <w:t xml:space="preserve">Some approximations </w:t>
+      </w:r>
+      <w:r>
+        <w:rPr>
+          <w:rFonts w:ascii="Helvetica" w:hAnsi="Helvetica" w:cs="Helvetica"/>
+        </w:rPr>
+        <w:t xml:space="preserve">require more computation that others to converge to the desired result. Having larger values for denominators will cause the fraction to approach more quickly. </w:t>
+      </w:r>
+      <w:r>
+        <w:rPr>
+          <w:rFonts w:ascii="Helvetica" w:hAnsi="Helvetica" w:cs="Helvetica"/>
+        </w:rPr>
+        <w:t xml:space="preserve">Famous mathematician Ramanujan worked closely with infinite fractions and found remarkably accurate approximations. Take </w:t>
+      </w:r>
+      <w:r>
+        <w:rPr>
+          <w:rFonts w:ascii="Helvetica" w:hAnsi="Helvetica" w:cs="Helvetica"/>
+        </w:rPr>
+        <w:t>π</w:t>
+      </w:r>
+      <w:r>
+        <w:rPr>
+          <w:rFonts w:ascii="Helvetica" w:hAnsi="Helvetica" w:cs="Helvetica"/>
+          <w:vertAlign w:val="superscript"/>
+        </w:rPr>
+        <w:t>4</w:t>
+      </w:r>
+      <w:r>
+        <w:rPr>
+          <w:rFonts w:ascii="Helvetica" w:hAnsi="Helvetica" w:cs="Helvetica"/>
+        </w:rPr>
+        <w:t>:</w:t>
+      </w:r>
+      <w:r>
+        <w:rPr>
+          <w:rFonts w:ascii="Helvetica" w:hAnsi="Helvetica" w:cs="Helvetica"/>
+          <w:vertAlign w:val="superscript"/>
+        </w:rPr>
+        <w:t xml:space="preserve"> </w:t>
+      </w:r>
+    </w:p>
+    <w:p>
+      <w:pPr>
+        <w:rPr>
+          <w:rFonts w:ascii="Helvetica" w:hAnsi="Helvetica" w:cs="Helvetica"/>
+        </w:rPr>
+      </w:pPr>
+      <w:r>
+        <w:rPr>
+          <w:noProof/>
+          <w:lang w:eastAsia="en-GB"/>
+        </w:rPr>
+        <w:drawing>
+          <wp:anchor distT="0" distB="0" distL="114300" distR="114300" simplePos="0" relativeHeight="251659264" behindDoc="0" locked="0" layoutInCell="1" allowOverlap="1" wp14:anchorId="44D21C7A" wp14:editId="4B9B435F">
+            <wp:simplePos x="0" y="0"/>
+            <wp:positionH relativeFrom="column">
+              <wp:posOffset>4572000</wp:posOffset>
+            </wp:positionH>
+            <wp:positionV relativeFrom="paragraph">
+              <wp:posOffset>174802</wp:posOffset>
+            </wp:positionV>
+            <wp:extent cx="854254" cy="784042"/>
+            <wp:effectExtent l="0" t="0" r="3175" b="0"/>
+            <wp:wrapNone/>
+            <wp:docPr id="2" name="Picture 2"/>
+            <wp:cNvGraphicFramePr>
+              <a:graphicFrameLocks xmlns:a="http://schemas.openxmlformats.org/drawingml/2006/main" noChangeAspect="1"/>
+            </wp:cNvGraphicFramePr>
+            <a:graphic xmlns:a="http://schemas.openxmlformats.org/drawingml/2006/main">
+              <a:graphicData uri="http://schemas.openxmlformats.org/drawingml/2006/picture">
+                <pic:pic xmlns:pic="http://schemas.openxmlformats.org/drawingml/2006/picture">
+                  <pic:nvPicPr>
+                    <pic:cNvPr id="0" name=""/>
+                    <pic:cNvPicPr/>
+                  </pic:nvPicPr>
+                  <pic:blipFill>
+                    <a:blip r:embed="rId7">
+                      <a:extLst>
+                        <a:ext uri="{28A0092B-C50C-407E-A947-70E740481C1C}">
+                          <a14:useLocalDpi xmlns:a14="http://schemas.microsoft.com/office/drawing/2010/main" val="0"/>
+                        </a:ext>
+                      </a:extLst>
+                    </a:blip>
+                    <a:stretch>
+                      <a:fillRect/>
+                    </a:stretch>
+                  </pic:blipFill>
+                  <pic:spPr>
+                    <a:xfrm>
+                      <a:off x="0" y="0"/>
+                      <a:ext cx="854254" cy="784042"/>
+                    </a:xfrm>
+                    <a:prstGeom prst="rect">
+                      <a:avLst/>
+                    </a:prstGeom>
+                  </pic:spPr>
+                </pic:pic>
+              </a:graphicData>
+            </a:graphic>
+            <wp14:sizeRelH relativeFrom="page">
+              <wp14:pctWidth>0</wp14:pctWidth>
+            </wp14:sizeRelH>
+            <wp14:sizeRelV relativeFrom="page">
+              <wp14:pctHeight>0</wp14:pctHeight>
+            </wp14:sizeRelV>
+          </wp:anchor>
+        </w:drawing>
+      </w:r>
+      <w:r>
+        <w:rPr>
+          <w:rFonts w:ascii="Helvetica" w:hAnsi="Helvetica" w:cs="Helvetica"/>
+        </w:rPr>
+        <w:t>[</w:t>
+      </w:r>
+      <w:r>
+        <w:rPr>
+          <w:rFonts w:ascii="Helvetica" w:hAnsi="Helvetica" w:cs="Helvetica"/>
+        </w:rPr>
+        <w:t>97;</w:t>
+      </w:r>
+      <w:r>
+        <w:rPr>
+          <w:rFonts w:ascii="Helvetica" w:hAnsi="Helvetica" w:cs="Helvetica"/>
+        </w:rPr>
+        <w:t xml:space="preserve"> </w:t>
+      </w:r>
+      <w:r>
+        <w:rPr>
+          <w:rFonts w:ascii="Helvetica" w:hAnsi="Helvetica" w:cs="Helvetica"/>
+        </w:rPr>
+        <w:t>2;</w:t>
+      </w:r>
+      <w:r>
+        <w:rPr>
+          <w:rFonts w:ascii="Helvetica" w:hAnsi="Helvetica" w:cs="Helvetica"/>
+        </w:rPr>
+        <w:t xml:space="preserve"> </w:t>
+      </w:r>
+      <w:r>
+        <w:rPr>
+          <w:rFonts w:ascii="Helvetica" w:hAnsi="Helvetica" w:cs="Helvetica"/>
+        </w:rPr>
+        <w:t>2;</w:t>
+      </w:r>
+      <w:r>
+        <w:rPr>
+          <w:rFonts w:ascii="Helvetica" w:hAnsi="Helvetica" w:cs="Helvetica"/>
+        </w:rPr>
+        <w:t xml:space="preserve"> </w:t>
+      </w:r>
+      <w:r>
+        <w:rPr>
+          <w:rFonts w:ascii="Helvetica" w:hAnsi="Helvetica" w:cs="Helvetica"/>
+        </w:rPr>
+        <w:t>3;</w:t>
+      </w:r>
+      <w:r>
+        <w:rPr>
+          <w:rFonts w:ascii="Helvetica" w:hAnsi="Helvetica" w:cs="Helvetica"/>
+        </w:rPr>
+        <w:t xml:space="preserve"> </w:t>
+      </w:r>
+      <w:r>
+        <w:rPr>
+          <w:rFonts w:ascii="Helvetica" w:hAnsi="Helvetica" w:cs="Helvetica"/>
+        </w:rPr>
+        <w:t>1;</w:t>
+      </w:r>
+      <w:r>
+        <w:rPr>
+          <w:rFonts w:ascii="Helvetica" w:hAnsi="Helvetica" w:cs="Helvetica"/>
+        </w:rPr>
+        <w:t xml:space="preserve"> </w:t>
+      </w:r>
+      <w:r>
+        <w:rPr>
+          <w:rFonts w:ascii="Helvetica" w:hAnsi="Helvetica" w:cs="Helvetica"/>
+        </w:rPr>
+        <w:t xml:space="preserve">16539 </w:t>
+      </w:r>
+      <w:proofErr w:type="gramStart"/>
+      <w:r>
+        <w:rPr>
+          <w:rFonts w:ascii="Helvetica" w:hAnsi="Helvetica" w:cs="Helvetica"/>
+        </w:rPr>
+        <w:t>… ]</w:t>
+      </w:r>
+      <w:proofErr w:type="gramEnd"/>
+      <w:r>
+        <w:rPr>
+          <w:rFonts w:ascii="Helvetica" w:hAnsi="Helvetica" w:cs="Helvetica"/>
+        </w:rPr>
+        <w:t xml:space="preserve"> </w:t>
+      </w:r>
+    </w:p>
+    <w:p>
+      <w:pPr>
+        <w:rPr>
+          <w:rFonts w:ascii="Helvetica" w:hAnsi="Helvetica" w:cs="Helvetica"/>
+        </w:rPr>
+      </w:pPr>
+      <w:proofErr w:type="gramStart"/>
+      <w:r>
+        <w:rPr>
+          <w:rFonts w:ascii="Helvetica" w:hAnsi="Helvetica" w:cs="Helvetica"/>
+        </w:rPr>
+        <w:t>Notice that the 6</w:t>
+      </w:r>
+      <w:r>
+        <w:rPr>
+          <w:rFonts w:ascii="Helvetica" w:hAnsi="Helvetica" w:cs="Helvetica"/>
+          <w:vertAlign w:val="superscript"/>
+        </w:rPr>
+        <w:t>th</w:t>
+      </w:r>
+      <w:r>
+        <w:rPr>
+          <w:rFonts w:ascii="Helvetica" w:hAnsi="Helvetica" w:cs="Helvetica"/>
+        </w:rPr>
+        <w:t xml:space="preserve"> element is abnormally large, which </w:t>
+      </w:r>
+      <w:r>
+        <w:rPr>
+          <w:rFonts w:ascii="Helvetica" w:hAnsi="Helvetica" w:cs="Helvetica"/>
+        </w:rPr>
+        <w:t xml:space="preserve">allows a </w:t>
+      </w:r>
+      <w:r>
+        <w:rPr>
+          <w:rFonts w:ascii="Helvetica" w:hAnsi="Helvetica" w:cs="Helvetica"/>
+        </w:rPr>
+        <w:t xml:space="preserve">continued </w:t>
+      </w:r>
+      <w:r>
+        <w:rPr>
+          <w:rFonts w:ascii="Helvetica" w:hAnsi="Helvetica" w:cs="Helvetica"/>
+        </w:rPr>
+        <w:br/>
+      </w:r>
+      <w:r>
+        <w:rPr>
+          <w:rFonts w:ascii="Helvetica" w:hAnsi="Helvetica" w:cs="Helvetica"/>
+        </w:rPr>
+        <w:t xml:space="preserve">fraction terminating with 16539 to give a very accurate </w:t>
+      </w:r>
+      <w:r>
+        <w:rPr>
+          <w:rFonts w:ascii="Helvetica" w:hAnsi="Helvetica" w:cs="Helvetica"/>
+        </w:rPr>
+        <w:t>π</w:t>
+      </w:r>
+      <w:r>
+        <w:rPr>
+          <w:rFonts w:ascii="Helvetica" w:hAnsi="Helvetica" w:cs="Helvetica"/>
+          <w:vertAlign w:val="superscript"/>
+        </w:rPr>
+        <w:t>4</w:t>
+      </w:r>
+      <w:r>
+        <w:rPr>
+          <w:rFonts w:ascii="Helvetica" w:hAnsi="Helvetica" w:cs="Helvetica"/>
+        </w:rPr>
+        <w:t>.</w:t>
+      </w:r>
+      <w:proofErr w:type="gramEnd"/>
+      <w:r>
+        <w:rPr>
+          <w:rFonts w:ascii="Helvetica" w:hAnsi="Helvetica" w:cs="Helvetica"/>
+        </w:rPr>
+        <w:t xml:space="preserve"> Taking the 4</w:t>
+      </w:r>
+      <w:r>
+        <w:rPr>
+          <w:rFonts w:ascii="Helvetica" w:hAnsi="Helvetica" w:cs="Helvetica"/>
+          <w:vertAlign w:val="superscript"/>
+        </w:rPr>
+        <w:t>th</w:t>
+      </w:r>
+      <w:r>
+        <w:rPr>
+          <w:rFonts w:ascii="Helvetica" w:hAnsi="Helvetica" w:cs="Helvetica"/>
+        </w:rPr>
+        <w:t xml:space="preserve"> </w:t>
+      </w:r>
+      <w:r>
+        <w:rPr>
+          <w:rFonts w:ascii="Helvetica" w:hAnsi="Helvetica" w:cs="Helvetica"/>
+        </w:rPr>
+        <w:br/>
+      </w:r>
+      <w:r>
+        <w:rPr>
+          <w:rFonts w:ascii="Helvetica" w:hAnsi="Helvetica" w:cs="Helvetica"/>
+        </w:rPr>
+        <w:t>root of this, a</w:t>
+      </w:r>
+      <w:r>
+        <w:rPr>
+          <w:rFonts w:ascii="Helvetica" w:hAnsi="Helvetica" w:cs="Helvetica"/>
+        </w:rPr>
+        <w:t xml:space="preserve"> </w:t>
+      </w:r>
+      <w:r>
+        <w:rPr>
+          <w:rFonts w:ascii="Helvetica" w:hAnsi="Helvetica" w:cs="Helvetica"/>
+        </w:rPr>
+        <w:t>close approximation to</w:t>
+      </w:r>
+      <w:r>
+        <w:rPr>
+          <w:rFonts w:ascii="Helvetica" w:hAnsi="Helvetica" w:cs="Helvetica"/>
+        </w:rPr>
+        <w:t xml:space="preserve"> π</w:t>
+      </w:r>
+      <w:r>
+        <w:rPr>
+          <w:rFonts w:ascii="Helvetica" w:hAnsi="Helvetica" w:cs="Helvetica"/>
+        </w:rPr>
+        <w:t xml:space="preserve"> </w:t>
+      </w:r>
+      <w:r>
+        <w:rPr>
+          <w:rFonts w:ascii="Helvetica" w:hAnsi="Helvetica" w:cs="Helvetica"/>
+        </w:rPr>
+        <w:t>is given:</w:t>
+      </w:r>
+    </w:p>
+    <w:p>
+      <w:pPr>
+        <w:rPr>
+          <w:rFonts w:ascii="Helvetica" w:hAnsi="Helvetica" w:cs="Helvetica"/>
+        </w:rPr>
+      </w:pPr>
+      <w:r>
+        <w:rPr>
+          <w:rFonts w:ascii="Helvetica" w:hAnsi="Helvetica" w:cs="Helvetica"/>
+        </w:rPr>
+        <w:t>Now</w:t>
+      </w:r>
+      <w:r>
+        <w:rPr>
+          <w:rFonts w:ascii="Helvetica" w:hAnsi="Helvetica" w:cs="Helvetica"/>
+        </w:rPr>
+        <w:t xml:space="preserve"> looking at </w:t>
+      </w:r>
+      <w:r>
+        <w:rPr>
+          <w:rFonts w:ascii="Helvetica" w:hAnsi="Helvetica" w:cs="Helvetica"/>
+        </w:rPr>
+        <w:t xml:space="preserve">φ </w:t>
+      </w:r>
+      <w:r>
+        <w:rPr>
+          <w:rFonts w:ascii="Helvetica" w:hAnsi="Helvetica" w:cs="Helvetica"/>
+        </w:rPr>
+        <w:t>we have:</w:t>
+      </w:r>
+    </w:p>
+    <w:p>
+      <w:pPr>
+        <w:rPr>
+          <w:rFonts w:ascii="Helvetica" w:hAnsi="Helvetica" w:cs="Helvetica"/>
+        </w:rPr>
+      </w:pPr>
+      <w:r>
+        <w:rPr>
+          <w:rFonts w:ascii="Helvetica" w:hAnsi="Helvetica" w:cs="Helvetica"/>
+        </w:rPr>
+        <w:t>[1;</w:t>
+      </w:r>
+      <w:r>
+        <w:rPr>
+          <w:rFonts w:ascii="Helvetica" w:hAnsi="Helvetica" w:cs="Helvetica"/>
+        </w:rPr>
+        <w:t xml:space="preserve"> </w:t>
+      </w:r>
+      <w:r>
+        <w:rPr>
+          <w:rFonts w:ascii="Helvetica" w:hAnsi="Helvetica" w:cs="Helvetica"/>
+        </w:rPr>
+        <w:t>1;</w:t>
+      </w:r>
+      <w:r>
+        <w:rPr>
+          <w:rFonts w:ascii="Helvetica" w:hAnsi="Helvetica" w:cs="Helvetica"/>
+        </w:rPr>
+        <w:t xml:space="preserve"> </w:t>
+      </w:r>
+      <w:r>
+        <w:rPr>
+          <w:rFonts w:ascii="Helvetica" w:hAnsi="Helvetica" w:cs="Helvetica"/>
+        </w:rPr>
+        <w:t>1;</w:t>
+      </w:r>
+      <w:r>
+        <w:rPr>
+          <w:rFonts w:ascii="Helvetica" w:hAnsi="Helvetica" w:cs="Helvetica"/>
+        </w:rPr>
+        <w:t xml:space="preserve"> </w:t>
+      </w:r>
+      <w:r>
+        <w:rPr>
+          <w:rFonts w:ascii="Helvetica" w:hAnsi="Helvetica" w:cs="Helvetica"/>
+        </w:rPr>
+        <w:t>1;</w:t>
+      </w:r>
+      <w:r>
+        <w:rPr>
+          <w:rFonts w:ascii="Helvetica" w:hAnsi="Helvetica" w:cs="Helvetica"/>
+        </w:rPr>
+        <w:t xml:space="preserve"> </w:t>
+      </w:r>
+      <w:r>
+        <w:rPr>
+          <w:rFonts w:ascii="Helvetica" w:hAnsi="Helvetica" w:cs="Helvetica"/>
+        </w:rPr>
+        <w:t>1;</w:t>
+      </w:r>
+      <w:r>
+        <w:rPr>
+          <w:rFonts w:ascii="Helvetica" w:hAnsi="Helvetica" w:cs="Helvetica"/>
+        </w:rPr>
+        <w:t xml:space="preserve"> </w:t>
+      </w:r>
+      <w:r>
+        <w:rPr>
+          <w:rFonts w:ascii="Helvetica" w:hAnsi="Helvetica" w:cs="Helvetica"/>
+        </w:rPr>
+        <w:t>1;</w:t>
+      </w:r>
+      <w:r>
+        <w:rPr>
+          <w:rFonts w:ascii="Helvetica" w:hAnsi="Helvetica" w:cs="Helvetica"/>
+        </w:rPr>
+        <w:t xml:space="preserve"> </w:t>
+      </w:r>
+      <w:r>
+        <w:rPr>
+          <w:rFonts w:ascii="Helvetica" w:hAnsi="Helvetica" w:cs="Helvetica"/>
+        </w:rPr>
+        <w:t>1;</w:t>
+      </w:r>
+      <w:r>
+        <w:rPr>
+          <w:rFonts w:ascii="Helvetica" w:hAnsi="Helvetica" w:cs="Helvetica"/>
+        </w:rPr>
+        <w:t xml:space="preserve"> </w:t>
+      </w:r>
+      <w:r>
+        <w:rPr>
+          <w:rFonts w:ascii="Helvetica" w:hAnsi="Helvetica" w:cs="Helvetica"/>
+        </w:rPr>
+        <w:t>1;</w:t>
+      </w:r>
+      <w:r>
+        <w:rPr>
+          <w:rFonts w:ascii="Helvetica" w:hAnsi="Helvetica" w:cs="Helvetica"/>
+        </w:rPr>
+        <w:t xml:space="preserve"> </w:t>
+      </w:r>
+      <w:r>
+        <w:rPr>
+          <w:rFonts w:ascii="Helvetica" w:hAnsi="Helvetica" w:cs="Helvetica"/>
+        </w:rPr>
+        <w:t>1;</w:t>
+      </w:r>
+      <w:r>
+        <w:rPr>
+          <w:rFonts w:ascii="Helvetica" w:hAnsi="Helvetica" w:cs="Helvetica"/>
+        </w:rPr>
+        <w:t xml:space="preserve"> </w:t>
+      </w:r>
+      <w:r>
+        <w:rPr>
+          <w:rFonts w:ascii="Helvetica" w:hAnsi="Helvetica" w:cs="Helvetica"/>
+        </w:rPr>
+        <w:t>1;</w:t>
+      </w:r>
+      <w:r>
+        <w:rPr>
+          <w:rFonts w:ascii="Helvetica" w:hAnsi="Helvetica" w:cs="Helvetica"/>
+        </w:rPr>
+        <w:t xml:space="preserve"> 1 </w:t>
+      </w:r>
+      <w:r>
+        <w:rPr>
+          <w:rFonts w:ascii="Helvetica" w:hAnsi="Helvetica" w:cs="Helvetica"/>
+        </w:rPr>
+        <w:t>… ]</w:t>
+      </w:r>
+    </w:p>
+    <w:p>
+      <w:pPr>
+        <w:rPr>
+          <w:rFonts w:ascii="Helvetica" w:hAnsi="Helvetica" w:cs="Helvetica"/>
+        </w:rPr>
+      </w:pPr>
+      <w:proofErr w:type="gramStart"/>
+      <w:r>
+        <w:rPr>
+          <w:rFonts w:ascii="Helvetica" w:hAnsi="Helvetica" w:cs="Helvetica"/>
+        </w:rPr>
+        <w:t>which</w:t>
+      </w:r>
+      <w:proofErr w:type="gramEnd"/>
+      <w:r>
+        <w:rPr>
+          <w:rFonts w:ascii="Helvetica" w:hAnsi="Helvetica" w:cs="Helvetica"/>
+        </w:rPr>
+        <w:t xml:space="preserve"> has the smallest possible values for each </w:t>
+      </w:r>
+      <w:r>
+        <w:rPr>
+          <w:rFonts w:ascii="Helvetica" w:hAnsi="Helvetica" w:cs="Helvetica"/>
+        </w:rPr>
+        <w:t>denominator</w:t>
+      </w:r>
+      <w:r>
+        <w:rPr>
+          <w:rFonts w:ascii="Helvetica" w:hAnsi="Helvetica" w:cs="Helvetica"/>
+        </w:rPr>
+        <w:t>, meaning it takes many iterations to get close to the real value. For this reason, the golden ratio is often referred to as the “mo</w:t>
+      </w:r>
+      <w:r>
+        <w:rPr>
+          <w:rFonts w:ascii="Helvetica" w:hAnsi="Helvetica" w:cs="Helvetica"/>
+        </w:rPr>
+        <w:t xml:space="preserve">st irrational” fraction. The table below shows the speed at which pi and phi approach their true numbers, with each bold section representing correct digits. </w:t>
+      </w:r>
+    </w:p>
+    <w:tbl>
+      <w:tblPr>
+        <w:tblStyle w:val="TableGrid"/>
+        <w:tblW w:w="0" w:type="auto"/>
+        <w:tblLook w:val="04A0" w:firstRow="1" w:lastRow="0" w:firstColumn="1" w:lastColumn="0" w:noHBand="0" w:noVBand="1"/>
+      </w:tblPr>
+      <w:tblGrid>
+        <w:gridCol w:w="1526"/>
+        <w:gridCol w:w="3402"/>
+        <w:gridCol w:w="4314"/>
+      </w:tblGrid>
+      <w:tr>
+        <w:tc>
+          <w:tcPr>
+            <w:tcW w:w="1526" w:type="dxa"/>
+          </w:tcPr>
+          <w:p>
+            <w:pPr>
+              <w:jc w:val="center"/>
+              <w:rPr>
+                <w:rFonts w:ascii="Helvetica" w:hAnsi="Helvetica" w:cs="Helvetica"/>
+                <w:sz w:val="28"/>
+                <w:szCs w:val="28"/>
+              </w:rPr>
+            </w:pPr>
+            <w:r>
+              <w:rPr>
+                <w:rFonts w:ascii="Helvetica" w:hAnsi="Helvetica" w:cs="Helvetica"/>
+                <w:sz w:val="28"/>
+                <w:szCs w:val="28"/>
+              </w:rPr>
+              <w:t>Iterations:</w:t>
+            </w:r>
+          </w:p>
+        </w:tc>
+        <w:tc>
+          <w:tcPr>
+            <w:tcW w:w="3402" w:type="dxa"/>
+          </w:tcPr>
+          <w:p>
+            <w:pPr>
+              <w:jc w:val="center"/>
+              <w:rPr>
+                <w:rFonts w:ascii="Helvetica" w:hAnsi="Helvetica" w:cs="Helvetica"/>
+                <w:sz w:val="28"/>
+                <w:szCs w:val="28"/>
+              </w:rPr>
+            </w:pPr>
+            <w:r>
+              <w:rPr>
+                <w:rFonts w:ascii="Helvetica" w:hAnsi="Helvetica" w:cs="Helvetica"/>
+                <w:sz w:val="28"/>
+                <w:szCs w:val="28"/>
+              </w:rPr>
+              <w:t>π</w:t>
+            </w:r>
+          </w:p>
+        </w:tc>
+        <w:tc>
+          <w:tcPr>
+            <w:tcW w:w="4314" w:type="dxa"/>
+          </w:tcPr>
+          <w:p>
+            <w:pPr>
+              <w:jc w:val="center"/>
+              <w:rPr>
+                <w:rFonts w:ascii="Helvetica" w:hAnsi="Helvetica" w:cs="Helvetica"/>
+                <w:sz w:val="28"/>
+                <w:szCs w:val="28"/>
+              </w:rPr>
+            </w:pPr>
+            <w:r>
+              <w:rPr>
+                <w:rFonts w:ascii="Helvetica" w:hAnsi="Helvetica" w:cs="Helvetica"/>
+                <w:sz w:val="28"/>
+                <w:szCs w:val="28"/>
+              </w:rPr>
+              <w:t>Φ</w:t>
+            </w:r>
+          </w:p>
+        </w:tc>
+      </w:tr>
+      <w:tr>
+        <w:tc>
+          <w:tcPr>
+            <w:tcW w:w="1526" w:type="dxa"/>
+          </w:tcPr>
+          <w:p>
+            <w:pPr>
+              <w:jc w:val="center"/>
+              <w:rPr>
+                <w:rFonts w:ascii="Helvetica" w:hAnsi="Helvetica" w:cs="Helvetica"/>
+                <w:sz w:val="28"/>
+                <w:szCs w:val="28"/>
+              </w:rPr>
+            </w:pPr>
+            <w:r>
+              <w:rPr>
+                <w:rFonts w:ascii="Helvetica" w:hAnsi="Helvetica" w:cs="Helvetica"/>
+                <w:sz w:val="28"/>
+                <w:szCs w:val="28"/>
+              </w:rPr>
+              <w:t>1</w:t>
+            </w:r>
+          </w:p>
+        </w:tc>
+        <w:tc>
+          <w:tcPr>
+            <w:tcW w:w="3402" w:type="dxa"/>
+          </w:tcPr>
+          <w:p>
+            <w:pPr>
+              <w:jc w:val="center"/>
+              <w:rPr>
+                <w:rFonts w:ascii="Helvetica" w:hAnsi="Helvetica" w:cs="Helvetica"/>
+                <w:color w:val="000000" w:themeColor="text1"/>
+                <w:sz w:val="28"/>
+                <w:szCs w:val="28"/>
+              </w:rPr>
+            </w:pPr>
+            <w:r>
+              <w:rPr>
+                <w:rFonts w:ascii="Helvetica" w:hAnsi="Helvetica" w:cs="Helvetica"/>
+                <w:b/>
+                <w:color w:val="000000" w:themeColor="text1"/>
+                <w:sz w:val="28"/>
+                <w:szCs w:val="28"/>
+              </w:rPr>
+              <w:t>3</w:t>
+            </w:r>
+            <w:r>
+              <w:rPr>
+                <w:rFonts w:ascii="Helvetica" w:hAnsi="Helvetica" w:cs="Helvetica"/>
+                <w:color w:val="000000" w:themeColor="text1"/>
+                <w:sz w:val="28"/>
+                <w:szCs w:val="28"/>
+              </w:rPr>
+              <w:t>.00000000000000</w:t>
+            </w:r>
+          </w:p>
+        </w:tc>
+        <w:tc>
+          <w:tcPr>
+            <w:tcW w:w="4314" w:type="dxa"/>
+          </w:tcPr>
+          <w:p>
+            <w:pPr>
+              <w:jc w:val="center"/>
+              <w:rPr>
+                <w:rFonts w:ascii="Helvetica" w:hAnsi="Helvetica" w:cs="Helvetica"/>
+                <w:sz w:val="28"/>
+                <w:szCs w:val="28"/>
+              </w:rPr>
+            </w:pPr>
+            <w:r>
+              <w:rPr>
+                <w:rFonts w:ascii="Helvetica" w:hAnsi="Helvetica" w:cs="Helvetica"/>
+                <w:b/>
+                <w:sz w:val="28"/>
+                <w:szCs w:val="28"/>
+              </w:rPr>
+              <w:t>1</w:t>
+            </w:r>
+            <w:r>
+              <w:rPr>
+                <w:rFonts w:ascii="Helvetica" w:hAnsi="Helvetica" w:cs="Helvetica"/>
+                <w:sz w:val="28"/>
+                <w:szCs w:val="28"/>
+              </w:rPr>
+              <w:t>.00000000000000</w:t>
+            </w:r>
+          </w:p>
+        </w:tc>
+      </w:tr>
+      <w:tr>
+        <w:tc>
+          <w:tcPr>
+            <w:tcW w:w="1526" w:type="dxa"/>
+          </w:tcPr>
+          <w:p>
+            <w:pPr>
+              <w:jc w:val="center"/>
+              <w:rPr>
+                <w:rFonts w:ascii="Helvetica" w:hAnsi="Helvetica" w:cs="Helvetica"/>
+                <w:sz w:val="28"/>
+                <w:szCs w:val="28"/>
+              </w:rPr>
+            </w:pPr>
+            <w:r>
+              <w:rPr>
+                <w:rFonts w:ascii="Helvetica" w:hAnsi="Helvetica" w:cs="Helvetica"/>
+                <w:sz w:val="28"/>
+                <w:szCs w:val="28"/>
+              </w:rPr>
+              <w:t>2</w:t>
+            </w:r>
+          </w:p>
+        </w:tc>
+        <w:tc>
+          <w:tcPr>
+            <w:tcW w:w="3402" w:type="dxa"/>
+          </w:tcPr>
+          <w:p>
+            <w:pPr>
+              <w:jc w:val="center"/>
+              <w:rPr>
+                <w:rFonts w:ascii="Helvetica" w:hAnsi="Helvetica" w:cs="Helvetica"/>
+                <w:color w:val="000000" w:themeColor="text1"/>
+                <w:sz w:val="28"/>
+                <w:szCs w:val="28"/>
+              </w:rPr>
+            </w:pPr>
+            <w:r>
+              <w:rPr>
+                <w:rFonts w:ascii="Helvetica" w:hAnsi="Helvetica" w:cs="Helvetica"/>
+                <w:b/>
+                <w:color w:val="000000" w:themeColor="text1"/>
+                <w:sz w:val="28"/>
+                <w:szCs w:val="28"/>
+              </w:rPr>
+              <w:t>3.14</w:t>
+            </w:r>
+            <w:r>
+              <w:rPr>
+                <w:rFonts w:ascii="Helvetica" w:hAnsi="Helvetica" w:cs="Helvetica"/>
+                <w:color w:val="000000" w:themeColor="text1"/>
+                <w:sz w:val="28"/>
+                <w:szCs w:val="28"/>
+              </w:rPr>
+              <w:t>285714285714</w:t>
+            </w:r>
+          </w:p>
+        </w:tc>
+        <w:tc>
+          <w:tcPr>
+            <w:tcW w:w="4314" w:type="dxa"/>
+          </w:tcPr>
+          <w:p>
+            <w:pPr>
+              <w:jc w:val="center"/>
+              <w:rPr>
+                <w:rFonts w:ascii="Helvetica" w:hAnsi="Helvetica" w:cs="Helvetica"/>
+                <w:sz w:val="28"/>
+                <w:szCs w:val="28"/>
+              </w:rPr>
+            </w:pPr>
+            <w:r>
+              <w:rPr>
+                <w:rFonts w:ascii="Helvetica" w:hAnsi="Helvetica" w:cs="Helvetica"/>
+                <w:sz w:val="28"/>
+                <w:szCs w:val="28"/>
+              </w:rPr>
+              <w:t>2.00000000000000</w:t>
+            </w:r>
+          </w:p>
+        </w:tc>
+      </w:tr>
+      <w:tr>
+        <w:tc>
+          <w:tcPr>
+            <w:tcW w:w="1526" w:type="dxa"/>
+          </w:tcPr>
+          <w:p>
+            <w:pPr>
+              <w:jc w:val="center"/>
+              <w:rPr>
+                <w:rFonts w:ascii="Helvetica" w:hAnsi="Helvetica" w:cs="Helvetica"/>
+                <w:sz w:val="28"/>
+                <w:szCs w:val="28"/>
+              </w:rPr>
+            </w:pPr>
+            <w:r>
+              <w:rPr>
+                <w:rFonts w:ascii="Helvetica" w:hAnsi="Helvetica" w:cs="Helvetica"/>
+                <w:sz w:val="28"/>
+                <w:szCs w:val="28"/>
+              </w:rPr>
+              <w:t>3</w:t>
+            </w:r>
+          </w:p>
+        </w:tc>
+        <w:tc>
+          <w:tcPr>
+            <w:tcW w:w="3402" w:type="dxa"/>
+          </w:tcPr>
+          <w:p>
+            <w:pPr>
+              <w:jc w:val="center"/>
+              <w:rPr>
+                <w:rFonts w:ascii="Helvetica" w:hAnsi="Helvetica" w:cs="Helvetica"/>
+                <w:color w:val="000000" w:themeColor="text1"/>
+                <w:sz w:val="28"/>
+                <w:szCs w:val="28"/>
+              </w:rPr>
+            </w:pPr>
+            <w:r>
+              <w:rPr>
+                <w:rFonts w:ascii="Helvetica" w:hAnsi="Helvetica" w:cs="Helvetica"/>
+                <w:b/>
+                <w:color w:val="000000" w:themeColor="text1"/>
+                <w:sz w:val="28"/>
+                <w:szCs w:val="28"/>
+              </w:rPr>
+              <w:t>3.1415</w:t>
+            </w:r>
+            <w:r>
+              <w:rPr>
+                <w:rFonts w:ascii="Helvetica" w:hAnsi="Helvetica" w:cs="Helvetica"/>
+                <w:color w:val="000000" w:themeColor="text1"/>
+                <w:sz w:val="28"/>
+                <w:szCs w:val="28"/>
+              </w:rPr>
+              <w:t>0943396226</w:t>
+            </w:r>
+          </w:p>
+        </w:tc>
+        <w:tc>
+          <w:tcPr>
+            <w:tcW w:w="4314" w:type="dxa"/>
+          </w:tcPr>
+          <w:p>
+            <w:pPr>
+              <w:jc w:val="center"/>
+              <w:rPr>
+                <w:rFonts w:ascii="Helvetica" w:hAnsi="Helvetica" w:cs="Helvetica"/>
+                <w:sz w:val="28"/>
+                <w:szCs w:val="28"/>
+              </w:rPr>
+            </w:pPr>
+            <w:r>
+              <w:rPr>
+                <w:rFonts w:ascii="Helvetica" w:hAnsi="Helvetica" w:cs="Helvetica"/>
+                <w:b/>
+                <w:sz w:val="28"/>
+                <w:szCs w:val="28"/>
+              </w:rPr>
+              <w:t>1</w:t>
+            </w:r>
+            <w:r>
+              <w:rPr>
+                <w:rFonts w:ascii="Helvetica" w:hAnsi="Helvetica" w:cs="Helvetica"/>
+                <w:sz w:val="28"/>
+                <w:szCs w:val="28"/>
+              </w:rPr>
+              <w:t>.50000000000000</w:t>
+            </w:r>
+          </w:p>
+        </w:tc>
+      </w:tr>
+      <w:tr>
+        <w:tc>
+          <w:tcPr>
+            <w:tcW w:w="1526" w:type="dxa"/>
+          </w:tcPr>
+          <w:p>
+            <w:pPr>
+              <w:jc w:val="center"/>
+              <w:rPr>
+                <w:rFonts w:ascii="Helvetica" w:hAnsi="Helvetica" w:cs="Helvetica"/>
+                <w:sz w:val="28"/>
+                <w:szCs w:val="28"/>
+              </w:rPr>
+            </w:pPr>
+            <w:r>
+              <w:rPr>
+                <w:rFonts w:ascii="Helvetica" w:hAnsi="Helvetica" w:cs="Helvetica"/>
+                <w:sz w:val="28"/>
+                <w:szCs w:val="28"/>
+              </w:rPr>
+              <w:t>4</w:t>
+            </w:r>
+          </w:p>
+        </w:tc>
+        <w:tc>
+          <w:tcPr>
+            <w:tcW w:w="3402" w:type="dxa"/>
+          </w:tcPr>
+          <w:p>
+            <w:pPr>
+              <w:jc w:val="center"/>
+              <w:rPr>
+                <w:rFonts w:ascii="Helvetica" w:hAnsi="Helvetica" w:cs="Helvetica"/>
+                <w:color w:val="000000" w:themeColor="text1"/>
+                <w:sz w:val="28"/>
+                <w:szCs w:val="28"/>
+              </w:rPr>
+            </w:pPr>
+            <w:r>
+              <w:rPr>
+                <w:rFonts w:ascii="Helvetica" w:hAnsi="Helvetica" w:cs="Helvetica"/>
+                <w:b/>
+                <w:color w:val="000000" w:themeColor="text1"/>
+                <w:sz w:val="28"/>
+                <w:szCs w:val="28"/>
+              </w:rPr>
+              <w:t>3.141592</w:t>
+            </w:r>
+            <w:r>
+              <w:rPr>
+                <w:rFonts w:ascii="Helvetica" w:hAnsi="Helvetica" w:cs="Helvetica"/>
+                <w:color w:val="000000" w:themeColor="text1"/>
+                <w:sz w:val="28"/>
+                <w:szCs w:val="28"/>
+              </w:rPr>
+              <w:t>92035398</w:t>
+            </w:r>
+          </w:p>
+        </w:tc>
+        <w:tc>
+          <w:tcPr>
+            <w:tcW w:w="4314" w:type="dxa"/>
+          </w:tcPr>
+          <w:p>
+            <w:pPr>
+              <w:jc w:val="center"/>
+              <w:rPr>
+                <w:rFonts w:ascii="Helvetica" w:hAnsi="Helvetica" w:cs="Helvetica"/>
+                <w:sz w:val="28"/>
+                <w:szCs w:val="28"/>
+              </w:rPr>
+            </w:pPr>
+            <w:r>
+              <w:rPr>
+                <w:rFonts w:ascii="Helvetica" w:hAnsi="Helvetica" w:cs="Helvetica"/>
+                <w:b/>
+                <w:sz w:val="28"/>
+                <w:szCs w:val="28"/>
+              </w:rPr>
+              <w:t>1.6</w:t>
+            </w:r>
+            <w:r>
+              <w:rPr>
+                <w:rFonts w:ascii="Helvetica" w:hAnsi="Helvetica" w:cs="Helvetica"/>
+                <w:sz w:val="28"/>
+                <w:szCs w:val="28"/>
+              </w:rPr>
+              <w:t>6666666666666</w:t>
+            </w:r>
+          </w:p>
+        </w:tc>
+      </w:tr>
+      <w:tr>
+        <w:tc>
+          <w:tcPr>
+            <w:tcW w:w="1526" w:type="dxa"/>
+          </w:tcPr>
+          <w:p>
+            <w:pPr>
+              <w:jc w:val="center"/>
+              <w:rPr>
+                <w:rFonts w:ascii="Helvetica" w:hAnsi="Helvetica" w:cs="Helvetica"/>
+                <w:sz w:val="28"/>
+                <w:szCs w:val="28"/>
+              </w:rPr>
+            </w:pPr>
+            <w:r>
+              <w:rPr>
+                <w:rFonts w:ascii="Helvetica" w:hAnsi="Helvetica" w:cs="Helvetica"/>
+                <w:sz w:val="28"/>
+                <w:szCs w:val="28"/>
+              </w:rPr>
+              <w:t>5</w:t>
+            </w:r>
+          </w:p>
+        </w:tc>
+        <w:tc>
+          <w:tcPr>
+            <w:tcW w:w="3402" w:type="dxa"/>
+          </w:tcPr>
+          <w:p>
+            <w:pPr>
+              <w:jc w:val="center"/>
+              <w:rPr>
+                <w:rFonts w:ascii="Helvetica" w:hAnsi="Helvetica" w:cs="Helvetica"/>
+                <w:color w:val="000000" w:themeColor="text1"/>
+                <w:sz w:val="28"/>
+                <w:szCs w:val="28"/>
+              </w:rPr>
+            </w:pPr>
+            <w:r>
+              <w:rPr>
+                <w:rFonts w:ascii="Helvetica" w:hAnsi="Helvetica" w:cs="Helvetica"/>
+                <w:b/>
+                <w:color w:val="000000" w:themeColor="text1"/>
+                <w:sz w:val="28"/>
+                <w:szCs w:val="28"/>
+              </w:rPr>
+              <w:t>3.141592653</w:t>
+            </w:r>
+            <w:r>
+              <w:rPr>
+                <w:rFonts w:ascii="Helvetica" w:hAnsi="Helvetica" w:cs="Helvetica"/>
+                <w:color w:val="000000" w:themeColor="text1"/>
+                <w:sz w:val="28"/>
+                <w:szCs w:val="28"/>
+              </w:rPr>
+              <w:t>01190</w:t>
+            </w:r>
+          </w:p>
+        </w:tc>
+        <w:tc>
+          <w:tcPr>
+            <w:tcW w:w="4314" w:type="dxa"/>
+          </w:tcPr>
+          <w:p>
+            <w:pPr>
+              <w:jc w:val="center"/>
+              <w:rPr>
+                <w:rFonts w:ascii="Helvetica" w:hAnsi="Helvetica" w:cs="Helvetica"/>
+                <w:sz w:val="28"/>
+                <w:szCs w:val="28"/>
+              </w:rPr>
+            </w:pPr>
+            <w:r>
+              <w:rPr>
+                <w:rFonts w:ascii="Helvetica" w:hAnsi="Helvetica" w:cs="Helvetica"/>
+                <w:b/>
+                <w:sz w:val="28"/>
+                <w:szCs w:val="28"/>
+              </w:rPr>
+              <w:t>1.6</w:t>
+            </w:r>
+            <w:r>
+              <w:rPr>
+                <w:rFonts w:ascii="Helvetica" w:hAnsi="Helvetica" w:cs="Helvetica"/>
+                <w:sz w:val="28"/>
+                <w:szCs w:val="28"/>
+              </w:rPr>
+              <w:t>0000000000000</w:t>
+            </w:r>
+          </w:p>
+        </w:tc>
+      </w:tr>
+    </w:tbl>
+    <w:p>
+      <w:pPr>
+        <w:rPr>
+          <w:rFonts w:ascii="Helvetica" w:hAnsi="Helvetica" w:cs="Helvetica"/>
+        </w:rPr>
+      </w:pPr>
+    </w:p>
+    <w:p>
+      <w:pPr>
+        <w:rPr>
+          <w:rFonts w:ascii="Helvetica" w:hAnsi="Helvetica" w:cs="Helvetica"/>
+        </w:rPr>
+      </w:pPr>
+    </w:p>
+    <w:p>
+      <w:pPr>
+        <w:rPr>
+          <w:rFonts w:ascii="Helvetica" w:hAnsi="Helvetica" w:cs="Helvetica"/>
+        </w:rPr>
+      </w:pPr>
+    </w:p>
+    <w:p>
+      <w:pPr>
         <w:rPr>
           <w:rFonts w:ascii="Helvetica" w:hAnsi="Helvetica" w:cs="Helvetica"/>
           <w:b/>
         </w:rPr>
-        <w:t>Forming a continued fraction</w:t>
-      </w:r>
-      <w:r>
+      </w:pPr>
+    </w:p>
+    <w:p>
+      <w:pPr>
         <w:rPr>
           <w:rFonts w:ascii="Helvetica" w:hAnsi="Helvetica" w:cs="Helvetica"/>
           <w:b/>
         </w:rPr>
-        <w:t>:</w:t>
-      </w:r>
-    </w:p>
-    <w:p>
-      <w:pPr>
-        <w:rPr>
-          <w:rFonts w:ascii="Helvetica" w:hAnsi="Helvetica" w:cs="Helvetica"/>
-        </w:rPr>
-      </w:pPr>
-      <w:r>
-        <w:rPr>
-          <w:rFonts w:ascii="Helvetica" w:hAnsi="Helvetica" w:cs="Helvetica"/>
-        </w:rPr>
-        <w:t xml:space="preserve">Take the rational number </w:t>
-      </w:r>
-      <w:r>
-        <w:rPr>
-          <w:rFonts w:ascii="Helvetica" w:hAnsi="Helvetica" w:cs="Helvetica"/>
-        </w:rPr>
-        <w:t>123/49. This can be written as 2 + 25/49. Taking the reciprocal of 25/49 we get 49/25, which can be written as 1 + 24/25</w:t>
-      </w:r>
-      <w:r>
-        <w:rPr>
-          <w:rFonts w:ascii="Helvetica" w:hAnsi="Helvetica" w:cs="Helvetica"/>
-        </w:rPr>
-        <w:t>.</w:t>
-      </w:r>
-      <w:r>
-        <w:rPr>
-          <w:rFonts w:ascii="Helvetica" w:hAnsi="Helvetica" w:cs="Helvetica"/>
-        </w:rPr>
-        <w:t xml:space="preserve"> </w:t>
-      </w:r>
-      <w:proofErr w:type="gramStart"/>
-      <w:r>
-        <w:rPr>
-          <w:rFonts w:ascii="Helvetica" w:hAnsi="Helvetica" w:cs="Helvetica"/>
-        </w:rPr>
-        <w:t>T</w:t>
-      </w:r>
-      <w:r>
-        <w:rPr>
-          <w:rFonts w:ascii="Helvetica" w:hAnsi="Helvetica" w:cs="Helvetica"/>
-        </w:rPr>
-        <w:t>he reciprocal of 24/25 being 25/24 which is 1 + 1/24.</w:t>
-      </w:r>
-      <w:proofErr w:type="gramEnd"/>
-      <w:r>
-        <w:rPr>
-          <w:rFonts w:ascii="Helvetica" w:hAnsi="Helvetica" w:cs="Helvetica"/>
-        </w:rPr>
-        <w:t xml:space="preserve"> The reciprocal of 1/24 is simply 24, which terminates the continued fraction.</w:t>
-      </w:r>
-      <w:r>
-        <w:rPr>
-          <w:rFonts w:ascii="Helvetica" w:hAnsi="Helvetica" w:cs="Helvetica"/>
-        </w:rPr>
-        <w:t xml:space="preserve"> </w:t>
-      </w:r>
-    </w:p>
-    <w:p>
-      <w:pPr>
-        <w:rPr>
-          <w:rFonts w:ascii="Helvetica" w:hAnsi="Helvetica" w:cs="Helvetica"/>
-        </w:rPr>
-      </w:pPr>
-      <w:r>
-        <w:rPr>
-          <w:rFonts w:ascii="Helvetica" w:hAnsi="Helvetica" w:cs="Helvetica"/>
-        </w:rPr>
-        <w:t>With irrational numbers take the first number of the resulting decimal, do the reciprocal of the remaining numbers and work from there.</w:t>
-      </w:r>
-    </w:p>
-    <w:p>
-      <w:pPr>
-        <w:rPr>
-          <w:rFonts w:ascii="Helvetica" w:hAnsi="Helvetica" w:cs="Helvetica"/>
-        </w:rPr>
-      </w:pPr>
-      <w:r>
-        <w:rPr>
-          <w:rFonts w:ascii="Helvetica" w:hAnsi="Helvetica" w:cs="Helvetica"/>
-        </w:rPr>
-        <w:br/>
-        <w:t xml:space="preserve">All rational numbers will eventually terminate through this process and give a continued fraction which can be evaluated. However, irrational numbers will never terminate through this process, and instead give infinite continued fractions, which are incredibly useful for giving approximations to these numbers, with more </w:t>
-      </w:r>
-      <w:proofErr w:type="gramStart"/>
-      <w:r>
-        <w:rPr>
-          <w:rFonts w:ascii="Helvetica" w:hAnsi="Helvetica" w:cs="Helvetica"/>
-        </w:rPr>
-        <w:t>iterations</w:t>
-      </w:r>
-      <w:proofErr w:type="gramEnd"/>
-      <w:r>
-        <w:rPr>
-          <w:rFonts w:ascii="Helvetica" w:hAnsi="Helvetica" w:cs="Helvetica"/>
-        </w:rPr>
-        <w:t xml:space="preserve"> giving more accuracy. </w:t>
-      </w:r>
-      <w:r>
-        <w:rPr>
-          <w:rFonts w:ascii="Helvetica" w:hAnsi="Helvetica" w:cs="Helvetica"/>
-        </w:rPr>
-        <w:t>Some n</w:t>
-      </w:r>
-      <w:r>
-        <w:rPr>
-          <w:rFonts w:ascii="Helvetica" w:hAnsi="Helvetica" w:cs="Helvetica"/>
-        </w:rPr>
-        <w:t>otable infinite continued fractions are shown below:</w:t>
-      </w:r>
-    </w:p>
-    <w:p>
-      <w:pPr>
-        <w:rPr>
-          <w:rFonts w:ascii="Helvetica" w:hAnsi="Helvetica" w:cs="Helvetica"/>
-        </w:rPr>
-      </w:pPr>
-      <w:r>
-        <w:rPr>
-          <w:rFonts w:ascii="Helvetica" w:hAnsi="Helvetica" w:cs="Helvetica"/>
-        </w:rPr>
-        <w:t>Pi:</w:t>
-      </w:r>
-      <w:r>
-        <w:rPr>
-          <w:rFonts w:ascii="Helvetica" w:hAnsi="Helvetica" w:cs="Helvetica"/>
-        </w:rPr>
-        <w:t xml:space="preserve"> </w:t>
-      </w:r>
-      <w:r>
-        <w:rPr>
-          <w:rFonts w:ascii="Helvetica" w:hAnsi="Helvetica" w:cs="Helvetica"/>
-        </w:rPr>
-        <w:t>[3; 7; 15; 1; 292; 1; 1; 1; 2; 1; 3; 1; 14; 3</w:t>
-      </w:r>
-      <w:r>
-        <w:rPr>
-          <w:rFonts w:ascii="Helvetica" w:hAnsi="Helvetica" w:cs="Helvetica"/>
-        </w:rPr>
-        <w:t xml:space="preserve"> … </w:t>
-      </w:r>
-      <w:r>
-        <w:rPr>
-          <w:rFonts w:ascii="Helvetica" w:hAnsi="Helvetica" w:cs="Helvetica"/>
-        </w:rPr>
-        <w:t>]</w:t>
-      </w:r>
-    </w:p>
-    <w:p>
-      <w:pPr>
-        <w:rPr>
-          <w:rFonts w:ascii="Helvetica" w:hAnsi="Helvetica" w:cs="Helvetica"/>
-        </w:rPr>
-      </w:pPr>
-      <w:r>
-        <w:rPr>
-          <w:rFonts w:ascii="Helvetica" w:hAnsi="Helvetica" w:cs="Helvetica"/>
-        </w:rPr>
-        <w:t>e:</w:t>
-      </w:r>
-      <w:r>
-        <w:rPr>
-          <w:rFonts w:ascii="Helvetica" w:hAnsi="Helvetica" w:cs="Helvetica"/>
-        </w:rPr>
-        <w:t xml:space="preserve"> </w:t>
-      </w:r>
-      <w:r>
-        <w:rPr>
-          <w:rFonts w:ascii="Helvetica" w:hAnsi="Helvetica" w:cs="Helvetica"/>
-        </w:rPr>
-        <w:t>[2; 1; 2; 1; 1; 4; 1; 1; 6; 1; 1; 8; 1; 1; 10; 1; 1; 12; 1; 1; 11</w:t>
-      </w:r>
-      <w:r>
-        <w:rPr>
-          <w:rFonts w:ascii="Helvetica" w:hAnsi="Helvetica" w:cs="Helvetica"/>
-        </w:rPr>
-        <w:t xml:space="preserve"> … </w:t>
-      </w:r>
-      <w:r>
-        <w:rPr>
-          <w:rFonts w:ascii="Helvetica" w:hAnsi="Helvetica" w:cs="Helvetica"/>
-        </w:rPr>
-        <w:t>]</w:t>
-      </w:r>
-    </w:p>
-    <w:p>
-      <w:pPr>
-        <w:rPr>
-          <w:rFonts w:ascii="Helvetica" w:hAnsi="Helvetica" w:cs="Helvetica"/>
-        </w:rPr>
-      </w:pPr>
-      <w:proofErr w:type="spellStart"/>
-      <w:r>
-        <w:rPr>
-          <w:rFonts w:ascii="Helvetica" w:hAnsi="Helvetica" w:cs="Helvetica"/>
-        </w:rPr>
-        <w:t>sqrt</w:t>
-      </w:r>
-      <w:proofErr w:type="spellEnd"/>
-      <w:r>
-        <w:rPr>
-          <w:rFonts w:ascii="Helvetica" w:hAnsi="Helvetica" w:cs="Helvetica"/>
-        </w:rPr>
-        <w:t>(2):</w:t>
-      </w:r>
-      <w:r>
-        <w:rPr>
-          <w:rFonts w:ascii="Helvetica" w:hAnsi="Helvetica" w:cs="Helvetica"/>
-        </w:rPr>
-        <w:t xml:space="preserve"> [1;2;2;2;2;2;2;2;2;2;2;2;2;2;2;2;2;2;2;2;2;2;2;2</w:t>
-      </w:r>
-      <w:r>
-        <w:rPr>
-          <w:rFonts w:ascii="Helvetica" w:hAnsi="Helvetica" w:cs="Helvetica"/>
-        </w:rPr>
-        <w:t xml:space="preserve"> … </w:t>
-      </w:r>
-      <w:r>
-        <w:rPr>
-          <w:rFonts w:ascii="Helvetica" w:hAnsi="Helvetica" w:cs="Helvetica"/>
-        </w:rPr>
-        <w:t>]</w:t>
-      </w:r>
-    </w:p>
-    <w:p>
-      <w:pPr>
-        <w:rPr>
-          <w:rFonts w:ascii="Helvetica" w:hAnsi="Helvetica" w:cs="Helvetica"/>
-        </w:rPr>
-      </w:pPr>
-      <w:r>
-        <w:rPr>
-          <w:rFonts w:ascii="Helvetica" w:hAnsi="Helvetica" w:cs="Helvetica"/>
-        </w:rPr>
-        <w:t>The Golden ratio, phi:</w:t>
-      </w:r>
-      <w:r>
-        <w:rPr>
-          <w:rFonts w:ascii="Helvetica" w:hAnsi="Helvetica" w:cs="Helvetica"/>
-        </w:rPr>
-        <w:t xml:space="preserve"> [1;1;1;1;1;1;1;1;1;1;1;1;1;1;1;1;1;1;1;1;1;1 …</w:t>
-      </w:r>
-      <w:r>
-        <w:rPr>
-          <w:rFonts w:ascii="Helvetica" w:hAnsi="Helvetica" w:cs="Helvetica"/>
-        </w:rPr>
-        <w:t xml:space="preserve"> </w:t>
-      </w:r>
-      <w:r>
-        <w:rPr>
-          <w:rFonts w:ascii="Helvetica" w:hAnsi="Helvetica" w:cs="Helvetica"/>
-        </w:rPr>
-        <w:t>]</w:t>
-      </w:r>
+      </w:pPr>
     </w:p>
     <w:p>
       <w:pPr>
@@ -653,427 +3136,16 @@
           <w:b/>
         </w:rPr>
       </w:pPr>
-      <w:r>
+    </w:p>
+    <w:p>
+      <w:pPr>
         <w:rPr>
           <w:rFonts w:ascii="Helvetica" w:hAnsi="Helvetica" w:cs="Helvetica"/>
           <w:b/>
         </w:rPr>
-        <w:lastRenderedPageBreak/>
-        <w:t xml:space="preserve">Rate of </w:t>
-      </w:r>
-      <w:r>
-        <w:rPr>
-          <w:rFonts w:ascii="Helvetica" w:hAnsi="Helvetica" w:cs="Helvetica"/>
-          <w:b/>
-        </w:rPr>
-        <w:t>Approximations:</w:t>
-      </w:r>
-    </w:p>
-    <w:p>
-      <w:pPr>
-        <w:rPr>
-          <w:rFonts w:ascii="Helvetica" w:hAnsi="Helvetica" w:cs="Helvetica"/>
-        </w:rPr>
-      </w:pPr>
-      <w:r>
-        <w:rPr>
-          <w:rFonts w:ascii="Helvetica" w:hAnsi="Helvetica" w:cs="Helvetica"/>
-        </w:rPr>
-        <w:t xml:space="preserve">Some approximations </w:t>
-      </w:r>
-      <w:r>
-        <w:rPr>
-          <w:rFonts w:ascii="Helvetica" w:hAnsi="Helvetica" w:cs="Helvetica"/>
-        </w:rPr>
-        <w:t xml:space="preserve">require more computation that others to converge to the desired result. Having larger values for denominators will cause the fraction to approach more quickly. </w:t>
-      </w:r>
-      <w:r>
-        <w:rPr>
-          <w:rFonts w:ascii="Helvetica" w:hAnsi="Helvetica" w:cs="Helvetica"/>
-        </w:rPr>
-        <w:t xml:space="preserve">Famous mathematician Ramanujan worked closely with infinite fractions and found remarkably accurate approximations. </w:t>
-      </w:r>
-      <w:proofErr w:type="gramStart"/>
-      <w:r>
-        <w:rPr>
-          <w:rFonts w:ascii="Helvetica" w:hAnsi="Helvetica" w:cs="Helvetica"/>
-        </w:rPr>
-        <w:t>Take pi^4.</w:t>
-      </w:r>
-      <w:proofErr w:type="gramEnd"/>
-      <w:r>
-        <w:rPr>
-          <w:rFonts w:ascii="Helvetica" w:hAnsi="Helvetica" w:cs="Helvetica"/>
-        </w:rPr>
-        <w:t xml:space="preserve"> </w:t>
-      </w:r>
-    </w:p>
-    <w:p>
-      <w:pPr>
-        <w:rPr>
-          <w:rFonts w:ascii="Helvetica" w:hAnsi="Helvetica" w:cs="Helvetica"/>
-        </w:rPr>
-      </w:pPr>
-      <w:r>
-        <w:rPr>
-          <w:rFonts w:ascii="Helvetica" w:hAnsi="Helvetica" w:cs="Helvetica"/>
-        </w:rPr>
-        <w:t>[</w:t>
-      </w:r>
-      <w:proofErr w:type="gramStart"/>
-      <w:r>
-        <w:rPr>
-          <w:rFonts w:ascii="Helvetica" w:hAnsi="Helvetica" w:cs="Helvetica"/>
-        </w:rPr>
-        <w:t>a;</w:t>
-      </w:r>
-      <w:proofErr w:type="gramEnd"/>
-      <w:r>
-        <w:rPr>
-          <w:rFonts w:ascii="Helvetica" w:hAnsi="Helvetica" w:cs="Helvetica"/>
-        </w:rPr>
-        <w:t xml:space="preserve">b;c;d;e;16539 …. ] </w:t>
-      </w:r>
-    </w:p>
-    <w:p>
-      <w:pPr>
-        <w:rPr>
-          <w:rFonts w:ascii="Helvetica" w:hAnsi="Helvetica" w:cs="Helvetica"/>
-        </w:rPr>
-      </w:pPr>
-      <w:proofErr w:type="gramStart"/>
-      <w:r>
-        <w:rPr>
-          <w:rFonts w:ascii="Helvetica" w:hAnsi="Helvetica" w:cs="Helvetica"/>
-        </w:rPr>
-        <w:t>Notice that the 6</w:t>
-      </w:r>
-      <w:r>
-        <w:rPr>
-          <w:rFonts w:ascii="Helvetica" w:hAnsi="Helvetica" w:cs="Helvetica"/>
-          <w:vertAlign w:val="superscript"/>
-        </w:rPr>
-        <w:t>th</w:t>
-      </w:r>
-      <w:r>
-        <w:rPr>
-          <w:rFonts w:ascii="Helvetica" w:hAnsi="Helvetica" w:cs="Helvetica"/>
-        </w:rPr>
-        <w:t xml:space="preserve"> element is abnormally large, which allows a continued fraction terminating with 16539 to give a very accurate pi^4.</w:t>
-      </w:r>
-      <w:proofErr w:type="gramEnd"/>
-      <w:r>
-        <w:rPr>
-          <w:rFonts w:ascii="Helvetica" w:hAnsi="Helvetica" w:cs="Helvetica"/>
-        </w:rPr>
-        <w:t xml:space="preserve"> Taking the 4</w:t>
-      </w:r>
-      <w:r>
-        <w:rPr>
-          <w:rFonts w:ascii="Helvetica" w:hAnsi="Helvetica" w:cs="Helvetica"/>
-          <w:vertAlign w:val="superscript"/>
-        </w:rPr>
-        <w:t>th</w:t>
-      </w:r>
-      <w:r>
-        <w:rPr>
-          <w:rFonts w:ascii="Helvetica" w:hAnsi="Helvetica" w:cs="Helvetica"/>
-        </w:rPr>
-        <w:t xml:space="preserve"> root of this, a close approximation to </w:t>
-      </w:r>
-      <w:r>
-        <w:rPr>
-          <w:rFonts w:ascii="Helvetica" w:hAnsi="Helvetica" w:cs="Helvetica"/>
-        </w:rPr>
-        <w:t>pi is given (2143/22</w:t>
-      </w:r>
-      <w:proofErr w:type="gramStart"/>
-      <w:r>
-        <w:rPr>
-          <w:rFonts w:ascii="Helvetica" w:hAnsi="Helvetica" w:cs="Helvetica"/>
-        </w:rPr>
-        <w:t>)^</w:t>
-      </w:r>
-      <w:proofErr w:type="gramEnd"/>
-      <w:r>
-        <w:rPr>
-          <w:rFonts w:ascii="Helvetica" w:hAnsi="Helvetica" w:cs="Helvetica"/>
-        </w:rPr>
-        <w:t>(1/</w:t>
-      </w:r>
-      <w:r>
-        <w:rPr>
-          <w:rFonts w:ascii="Helvetica" w:hAnsi="Helvetica" w:cs="Helvetica"/>
-        </w:rPr>
-        <w:t>4</w:t>
-      </w:r>
-      <w:r>
-        <w:rPr>
-          <w:rFonts w:ascii="Helvetica" w:hAnsi="Helvetica" w:cs="Helvetica"/>
-        </w:rPr>
-        <w:t>)</w:t>
-      </w:r>
-    </w:p>
-    <w:p>
-      <w:pPr>
-        <w:rPr>
-          <w:rFonts w:ascii="Helvetica" w:hAnsi="Helvetica" w:cs="Helvetica"/>
-        </w:rPr>
-      </w:pPr>
-      <w:r>
-        <w:rPr>
-          <w:rFonts w:ascii="Helvetica" w:hAnsi="Helvetica" w:cs="Helvetica"/>
-        </w:rPr>
-        <w:t>Now, looking at the golden ratio we have:</w:t>
-      </w:r>
-    </w:p>
-    <w:p>
-      <w:pPr>
-        <w:rPr>
-          <w:rFonts w:ascii="Helvetica" w:hAnsi="Helvetica" w:cs="Helvetica"/>
-        </w:rPr>
-      </w:pPr>
-      <w:r>
-        <w:rPr>
-          <w:rFonts w:ascii="Helvetica" w:hAnsi="Helvetica" w:cs="Helvetica"/>
-        </w:rPr>
-        <w:t>[1;1;1;1;1;1;1;1;1;1;1;1;1;1;;1;1;1</w:t>
-      </w:r>
-      <w:r>
-        <w:rPr>
-          <w:rFonts w:ascii="Helvetica" w:hAnsi="Helvetica" w:cs="Helvetica"/>
-        </w:rPr>
-        <w:t>… ]</w:t>
-      </w:r>
-    </w:p>
-    <w:p>
-      <w:pPr>
-        <w:rPr>
-          <w:rFonts w:ascii="Helvetica" w:hAnsi="Helvetica" w:cs="Helvetica"/>
-        </w:rPr>
-      </w:pPr>
-      <w:r>
-        <w:rPr>
-          <w:rFonts w:ascii="Helvetica" w:hAnsi="Helvetica" w:cs="Helvetica"/>
-        </w:rPr>
-        <w:t>…which</w:t>
-      </w:r>
-      <w:r>
-        <w:rPr>
-          <w:rFonts w:ascii="Helvetica" w:hAnsi="Helvetica" w:cs="Helvetica"/>
-        </w:rPr>
-        <w:t xml:space="preserve"> has the smallest possible values for each </w:t>
-      </w:r>
-      <w:r>
-        <w:rPr>
-          <w:rFonts w:ascii="Helvetica" w:hAnsi="Helvetica" w:cs="Helvetica"/>
-        </w:rPr>
-        <w:t>denominator</w:t>
-      </w:r>
-      <w:r>
-        <w:rPr>
-          <w:rFonts w:ascii="Helvetica" w:hAnsi="Helvetica" w:cs="Helvetica"/>
-        </w:rPr>
-        <w:t xml:space="preserve">, meaning it takes many iterations to get close to the real value. For this reason, the golden ratio is often referred to as the “most irrational” fraction. </w:t>
-      </w:r>
-    </w:p>
-    <w:p>
-      <w:pPr>
-        <w:rPr>
-          <w:rFonts w:ascii="Helvetica" w:hAnsi="Helvetica" w:cs="Helvetica"/>
-        </w:rPr>
-      </w:pPr>
-      <w:proofErr w:type="gramStart"/>
-      <w:r>
-        <w:rPr>
-          <w:rFonts w:ascii="Helvetica" w:hAnsi="Helvetica" w:cs="Helvetica"/>
-        </w:rPr>
-        <w:t xml:space="preserve">A table of steps and correct decimal points at </w:t>
-      </w:r>
-      <w:r>
-        <w:rPr>
-          <w:rFonts w:ascii="Helvetica" w:hAnsi="Helvetica" w:cs="Helvetica"/>
-        </w:rPr>
-        <w:t xml:space="preserve">each </w:t>
-      </w:r>
-      <w:r>
-        <w:rPr>
-          <w:rFonts w:ascii="Helvetica" w:hAnsi="Helvetica" w:cs="Helvetica"/>
-        </w:rPr>
-        <w:t>step?</w:t>
-      </w:r>
-      <w:proofErr w:type="gramEnd"/>
-      <w:r>
-        <w:rPr>
-          <w:rFonts w:ascii="Helvetica" w:hAnsi="Helvetica" w:cs="Helvetica"/>
-        </w:rPr>
-        <w:t xml:space="preserve"> </w:t>
-      </w:r>
-      <w:r>
-        <w:rPr>
-          <w:rFonts w:ascii="Helvetica" w:hAnsi="Helvetica" w:cs="Helvetica"/>
-        </w:rPr>
-        <w:t>(</w:t>
-      </w:r>
-      <w:proofErr w:type="gramStart"/>
-      <w:r>
-        <w:rPr>
-          <w:rFonts w:ascii="Helvetica" w:hAnsi="Helvetica" w:cs="Helvetica"/>
-        </w:rPr>
-        <w:t>comparing</w:t>
-      </w:r>
-      <w:proofErr w:type="gramEnd"/>
-      <w:r>
-        <w:rPr>
-          <w:rFonts w:ascii="Helvetica" w:hAnsi="Helvetica" w:cs="Helvetica"/>
-        </w:rPr>
-        <w:t xml:space="preserve"> golden ratio to something like </w:t>
-      </w:r>
-      <w:r>
-        <w:rPr>
-          <w:rFonts w:ascii="Helvetica" w:hAnsi="Helvetica" w:cs="Helvetica"/>
-        </w:rPr>
-        <w:t>pi</w:t>
-      </w:r>
-      <w:r>
-        <w:rPr>
-          <w:rFonts w:ascii="Helvetica" w:hAnsi="Helvetica" w:cs="Helvetica"/>
-        </w:rPr>
-        <w:t>)</w:t>
-      </w:r>
-    </w:p>
-    <w:p>
-      <w:pPr>
-        <w:rPr>
-          <w:rFonts w:ascii="Helvetica" w:hAnsi="Helvetica" w:cs="Helvetica"/>
-        </w:rPr>
-      </w:pPr>
-    </w:p>
-    <w:p>
-      <w:pPr>
-        <w:rPr>
-          <w:rFonts w:ascii="Helvetica" w:hAnsi="Helvetica" w:cs="Helvetica"/>
-        </w:rPr>
-      </w:pPr>
-    </w:p>
-    <w:p>
-      <w:pPr>
-        <w:rPr>
-          <w:rFonts w:ascii="Helvetica" w:hAnsi="Helvetica" w:cs="Helvetica"/>
-        </w:rPr>
-      </w:pPr>
-    </w:p>
-    <w:p>
-      <w:pPr>
-        <w:rPr>
-          <w:rFonts w:ascii="Helvetica" w:hAnsi="Helvetica" w:cs="Helvetica"/>
-          <w:b/>
-        </w:rPr>
-      </w:pPr>
-    </w:p>
-    <w:p>
-      <w:pPr>
-        <w:rPr>
-          <w:rFonts w:ascii="Helvetica" w:hAnsi="Helvetica" w:cs="Helvetica"/>
-          <w:b/>
-        </w:rPr>
-      </w:pPr>
-    </w:p>
-    <w:p>
-      <w:pPr>
-        <w:rPr>
-          <w:rFonts w:ascii="Helvetica" w:hAnsi="Helvetica" w:cs="Helvetica"/>
-          <w:b/>
-        </w:rPr>
-      </w:pPr>
-    </w:p>
-    <w:p>
-      <w:pPr>
-        <w:rPr>
-          <w:rFonts w:ascii="Helvetica" w:hAnsi="Helvetica" w:cs="Helvetica"/>
-          <w:b/>
-        </w:rPr>
-      </w:pPr>
-    </w:p>
-    <w:p>
-      <w:pPr>
-        <w:rPr>
-          <w:rFonts w:ascii="Helvetica" w:hAnsi="Helvetica" w:cs="Helvetica"/>
-          <w:b/>
-        </w:rPr>
-      </w:pPr>
-    </w:p>
-    <w:p>
-      <w:pPr>
-        <w:rPr>
-          <w:rFonts w:ascii="Helvetica" w:hAnsi="Helvetica" w:cs="Helvetica"/>
-          <w:b/>
-        </w:rPr>
-      </w:pPr>
-    </w:p>
-    <w:p>
-      <w:pPr>
-        <w:rPr>
-          <w:rFonts w:ascii="Helvetica" w:hAnsi="Helvetica" w:cs="Helvetica"/>
-          <w:b/>
-        </w:rPr>
-      </w:pPr>
-    </w:p>
-    <w:p>
-      <w:pPr>
-        <w:rPr>
-          <w:rFonts w:ascii="Helvetica" w:hAnsi="Helvetica" w:cs="Helvetica"/>
-          <w:b/>
-        </w:rPr>
-      </w:pPr>
-    </w:p>
-    <w:p>
-      <w:pPr>
-        <w:rPr>
-          <w:rFonts w:ascii="Helvetica" w:hAnsi="Helvetica" w:cs="Helvetica"/>
-          <w:b/>
-        </w:rPr>
-      </w:pPr>
-    </w:p>
-    <w:p>
-      <w:pPr>
-        <w:rPr>
-          <w:rFonts w:ascii="Helvetica" w:hAnsi="Helvetica" w:cs="Helvetica"/>
-          <w:b/>
-        </w:rPr>
-      </w:pPr>
-    </w:p>
-    <w:p>
-      <w:pPr>
-        <w:rPr>
-          <w:rFonts w:ascii="Helvetica" w:hAnsi="Helvetica" w:cs="Helvetica"/>
-          <w:b/>
-        </w:rPr>
-      </w:pPr>
-    </w:p>
-    <w:p>
-      <w:pPr>
-        <w:rPr>
-          <w:rFonts w:ascii="Helvetica" w:hAnsi="Helvetica" w:cs="Helvetica"/>
-          <w:b/>
-        </w:rPr>
-      </w:pPr>
-    </w:p>
-    <w:p>
-      <w:pPr>
-        <w:rPr>
-          <w:rFonts w:ascii="Helvetica" w:hAnsi="Helvetica" w:cs="Helvetica"/>
-          <w:b/>
-        </w:rPr>
-      </w:pPr>
-    </w:p>
-    <w:p>
-      <w:pPr>
-        <w:rPr>
-          <w:rFonts w:ascii="Helvetica" w:hAnsi="Helvetica" w:cs="Helvetica"/>
-          <w:b/>
-        </w:rPr>
-      </w:pPr>
+      </w:pPr>
+      <w:bookmarkStart w:id="0" w:name="_GoBack"/>
+      <w:bookmarkEnd w:id="0"/>
       <w:r>
         <w:rPr>
           <w:rFonts w:ascii="Helvetica" w:hAnsi="Helvetica" w:cs="Helvetica"/>
@@ -1082,6 +3154,7 @@
         <w:lastRenderedPageBreak/>
         <w:t>References</w:t>
       </w:r>
+      <w:proofErr w:type="gramStart"/>
       <w:r>
         <w:rPr>
           <w:rFonts w:ascii="Helvetica" w:hAnsi="Helvetica" w:cs="Helvetica"/>
@@ -1089,44 +3162,54 @@
         </w:rPr>
         <w:t>:</w:t>
       </w:r>
-    </w:p>
-    <w:p>
-      <w:pPr>
-        <w:rPr>
-          <w:rFonts w:ascii="Helvetica" w:hAnsi="Helvetica" w:cs="Helvetica"/>
-        </w:rPr>
-      </w:pPr>
-      <w:r>
-        <w:rPr>
-          <w:rFonts w:ascii="Helvetica" w:hAnsi="Helvetica" w:cs="Helvetica"/>
-        </w:rPr>
-        <w:t>https://www.youtube.com/watch?v=CaasbfdJdJg&amp;ab_channel=Mathologer</w:t>
-      </w:r>
+      <w:proofErr w:type="gramEnd"/>
       <w:r>
         <w:rPr>
           <w:rFonts w:ascii="Helvetica" w:hAnsi="Helvetica" w:cs="Helvetica"/>
         </w:rPr>
         <w:br/>
       </w:r>
-      <w:r>
-        <w:rPr>
-          <w:rFonts w:ascii="Helvetica" w:hAnsi="Helvetica" w:cs="Helvetica"/>
-        </w:rPr>
-        <w:t>https://plus.maths.org/content/chaos-numberland-secret-life-continued-fractions</w:t>
-      </w:r>
-    </w:p>
-    <w:p>
-      <w:pPr>
-        <w:rPr>
-          <w:rFonts w:ascii="Helvetica" w:hAnsi="Helvetica" w:cs="Helvetica"/>
-          <w:lang w:val="fr-FR"/>
+      <w:hyperlink r:id="rId8" w:history="1">
+        <w:r>
+          <w:rPr>
+            <w:rStyle w:val="Hyperlink"/>
+            <w:rFonts w:ascii="Helvetica" w:hAnsi="Helvetica" w:cs="Helvetica"/>
+          </w:rPr>
+          <w:t>https://plus.maths.org/content/chaos-numberland-secret-life-continued-fractions</w:t>
+        </w:r>
+      </w:hyperlink>
+      <w:r>
+        <w:rPr>
+          <w:rFonts w:ascii="Helvetica" w:hAnsi="Helvetica" w:cs="Helvetica"/>
+        </w:rPr>
+        <w:br/>
+      </w:r>
+      <w:hyperlink r:id="rId9" w:history="1">
+        <w:r>
+          <w:rPr>
+            <w:rStyle w:val="Hyperlink"/>
+            <w:rFonts w:ascii="Helvetica" w:hAnsi="Helvetica" w:cs="Helvetica"/>
+          </w:rPr>
+          <w:t>https://www.youtube.com/watch?v=CaasbfdJdJg&amp;ab_channel=Mathologer</w:t>
+        </w:r>
+      </w:hyperlink>
+      <w:r>
+        <w:rPr>
+          <w:rFonts w:ascii="Helvetica" w:hAnsi="Helvetica" w:cs="Helvetica"/>
+        </w:rPr>
+        <w:t xml:space="preserve"> </w:t>
+      </w:r>
+    </w:p>
+    <w:p>
+      <w:pPr>
+        <w:rPr>
+          <w:rFonts w:ascii="Helvetica" w:hAnsi="Helvetica" w:cs="Helvetica"/>
         </w:rPr>
       </w:pPr>
       <w:r>
         <w:rPr>
           <w:rFonts w:ascii="Helvetica" w:hAnsi="Helvetica" w:cs="Helvetica"/>
           <w:b/>
-          <w:lang w:val="fr-FR"/>
         </w:rPr>
         <w:t>Image Sources:</w:t>
       </w:r>
@@ -1135,22 +3218,13 @@
       <w:pPr>
         <w:rPr>
           <w:rFonts w:ascii="Helvetica" w:hAnsi="Helvetica" w:cs="Helvetica"/>
-          <w:lang w:val="fr-FR"/>
-        </w:rPr>
-      </w:pPr>
-      <w:r>
-        <w:rPr>
-          <w:rFonts w:ascii="Helvetica" w:hAnsi="Helvetica" w:cs="Helvetica"/>
-          <w:lang w:val="fr-FR"/>
-        </w:rPr>
-        <w:t>http://codegolf.stackexchange.com/questions/93223/simplify-a-continued-fraction</w:t>
-      </w:r>
-      <w:r>
-        <w:rPr>
-          <w:rFonts w:ascii="Helvetica" w:hAnsi="Helvetica" w:cs="Helvetica"/>
-          <w:lang w:val="fr-FR"/>
-        </w:rPr>
-        <w:t xml:space="preserve"> </w:t>
+        </w:rPr>
+      </w:pPr>
+      <w:r>
+        <w:rPr>
+          <w:rFonts w:ascii="Helvetica" w:hAnsi="Helvetica" w:cs="Helvetica"/>
+        </w:rPr>
+        <w:t xml:space="preserve">http://codegolf.stackexchange.com/questions/93223/simplify-a-continued-fraction </w:t>
       </w:r>
     </w:p>
     <w:p>
@@ -1686,8 +3760,6 @@
         </w:rPr>
         <w:t>*)</w:t>
       </w:r>
-      <w:bookmarkStart w:id="0" w:name="_GoBack"/>
-      <w:bookmarkEnd w:id="0"/>
     </w:p>
     <w:p>
       <w:pPr>
@@ -2079,14 +4151,20 @@
         <w:rPr>
           <w:rFonts w:ascii="Helvetica" w:hAnsi="Helvetica" w:cs="Helvetica"/>
         </w:rPr>
-        <w:t>originaldec</w:t>
+        <w:t>origina</w:t>
+      </w:r>
+      <w:r>
+        <w:rPr>
+          <w:rFonts w:ascii="Helvetica" w:hAnsi="Helvetica" w:cs="Helvetica"/>
+        </w:rPr>
+        <w:t>ldec</w:t>
       </w:r>
       <w:proofErr w:type="spellEnd"/>
       <w:r>
         <w:rPr>
           <w:rFonts w:ascii="Helvetica" w:hAnsi="Helvetica" w:cs="Helvetica"/>
         </w:rPr>
-        <w:t xml:space="preserve"> accuracy;; </w:t>
+        <w:t xml:space="preserve"> accuracy;;</w:t>
       </w:r>
     </w:p>
     <w:p>
@@ -2379,6 +4457,35 @@
       <w:szCs w:val="16"/>
     </w:rPr>
   </w:style>
+  <w:style w:type="character" w:styleId="PlaceholderText">
+    <w:name w:val="Placeholder Text"/>
+    <w:basedOn w:val="DefaultParagraphFont"/>
+    <w:uiPriority w:val="99"/>
+    <w:semiHidden/>
+    <w:rsid w:val="00BA349F"/>
+    <w:rPr>
+      <w:color w:val="808080"/>
+    </w:rPr>
+  </w:style>
+  <w:style w:type="table" w:styleId="TableGrid">
+    <w:name w:val="Table Grid"/>
+    <w:basedOn w:val="TableNormal"/>
+    <w:uiPriority w:val="59"/>
+    <w:rsid w:val="000775C5"/>
+    <w:pPr>
+      <w:spacing w:after="0" w:line="240" w:lineRule="auto"/>
+    </w:pPr>
+    <w:tblPr>
+      <w:tblBorders>
+        <w:top w:val="single" w:sz="4" w:space="0" w:color="auto"/>
+        <w:left w:val="single" w:sz="4" w:space="0" w:color="auto"/>
+        <w:bottom w:val="single" w:sz="4" w:space="0" w:color="auto"/>
+        <w:right w:val="single" w:sz="4" w:space="0" w:color="auto"/>
+        <w:insideH w:val="single" w:sz="4" w:space="0" w:color="auto"/>
+        <w:insideV w:val="single" w:sz="4" w:space="0" w:color="auto"/>
+      </w:tblBorders>
+    </w:tblPr>
+  </w:style>
 </w:styles>
 </file>
 
@@ -2609,6 +4716,35 @@
       <w:sz w:val="16"/>
       <w:szCs w:val="16"/>
     </w:rPr>
+  </w:style>
+  <w:style w:type="character" w:styleId="PlaceholderText">
+    <w:name w:val="Placeholder Text"/>
+    <w:basedOn w:val="DefaultParagraphFont"/>
+    <w:uiPriority w:val="99"/>
+    <w:semiHidden/>
+    <w:rsid w:val="00BA349F"/>
+    <w:rPr>
+      <w:color w:val="808080"/>
+    </w:rPr>
+  </w:style>
+  <w:style w:type="table" w:styleId="TableGrid">
+    <w:name w:val="Table Grid"/>
+    <w:basedOn w:val="TableNormal"/>
+    <w:uiPriority w:val="59"/>
+    <w:rsid w:val="000775C5"/>
+    <w:pPr>
+      <w:spacing w:after="0" w:line="240" w:lineRule="auto"/>
+    </w:pPr>
+    <w:tblPr>
+      <w:tblBorders>
+        <w:top w:val="single" w:sz="4" w:space="0" w:color="auto"/>
+        <w:left w:val="single" w:sz="4" w:space="0" w:color="auto"/>
+        <w:bottom w:val="single" w:sz="4" w:space="0" w:color="auto"/>
+        <w:right w:val="single" w:sz="4" w:space="0" w:color="auto"/>
+        <w:insideH w:val="single" w:sz="4" w:space="0" w:color="auto"/>
+        <w:insideV w:val="single" w:sz="4" w:space="0" w:color="auto"/>
+      </w:tblBorders>
+    </w:tblPr>
   </w:style>
 </w:styles>
 </file>
@@ -2896,4 +5032,16 @@
   <a:objectDefaults/>
   <a:extraClrSchemeLst/>
 </a:theme>
+</file>
+
+<file path=customXml/item1.xml><?xml version="1.0" encoding="utf-8"?>
+<b:Sources xmlns:b="http://schemas.openxmlformats.org/officeDocument/2006/bibliography" xmlns="http://schemas.openxmlformats.org/officeDocument/2006/bibliography" SelectedStyle="\APA.XSL" StyleName="APA"/>
+</file>
+
+<file path=customXml/itemProps1.xml><?xml version="1.0" encoding="utf-8"?>
+<ds:datastoreItem xmlns:ds="http://schemas.openxmlformats.org/officeDocument/2006/customXml" ds:itemID="{A7C2CD53-8D99-498C-8DEB-723ADDEE892C}">
+  <ds:schemaRefs>
+    <ds:schemaRef ds:uri="http://schemas.openxmlformats.org/officeDocument/2006/bibliography"/>
+  </ds:schemaRefs>
+</ds:datastoreItem>
 </file>
</xml_diff>

<commit_message>
Now with irrelevant quadratics!
</commit_message>
<xml_diff>
--- a/Continued Fractions.docx
+++ b/Continued Fractions.docx
@@ -645,6 +645,8 @@
         </w:rPr>
         <w:t>.</w:t>
       </w:r>
+      <w:bookmarkStart w:id="0" w:name="_GoBack"/>
+      <w:bookmarkEnd w:id="0"/>
       <w:r>
         <w:rPr>
           <w:rFonts w:ascii="Helvetica" w:hAnsi="Helvetica" w:cs="Helvetica"/>
@@ -1505,21 +1507,7 @@
           <w:rFonts w:ascii="Helvetica" w:hAnsi="Helvetica" w:cs="Helvetica"/>
         </w:rPr>
         <w:lastRenderedPageBreak/>
-        <w:t xml:space="preserve">giving approximations to these numbers, with more </w:t>
-      </w:r>
-      <w:proofErr w:type="gramStart"/>
-      <w:r>
-        <w:rPr>
-          <w:rFonts w:ascii="Helvetica" w:hAnsi="Helvetica" w:cs="Helvetica"/>
-        </w:rPr>
-        <w:t>iterations</w:t>
-      </w:r>
-      <w:proofErr w:type="gramEnd"/>
-      <w:r>
-        <w:rPr>
-          <w:rFonts w:ascii="Helvetica" w:hAnsi="Helvetica" w:cs="Helvetica"/>
-        </w:rPr>
-        <w:t xml:space="preserve"> giving more accuracy. </w:t>
+        <w:t xml:space="preserve">giving approximations to these numbers, with more iterations giving more accuracy. </w:t>
       </w:r>
       <w:r>
         <w:rPr>
@@ -2034,7 +2022,19 @@
         <w:rPr>
           <w:rFonts w:ascii="Helvetica" w:hAnsi="Helvetica" w:cs="Helvetica"/>
         </w:rPr>
-        <w:t xml:space="preserve">require more computation that others to converge to the desired result. Having larger values for denominators will cause the fraction to approach more quickly. </w:t>
+        <w:t xml:space="preserve">require more computation that others to converge to the desired result. Having larger values for denominators will cause </w:t>
+      </w:r>
+      <w:r>
+        <w:rPr>
+          <w:rFonts w:ascii="Helvetica" w:hAnsi="Helvetica" w:cs="Helvetica"/>
+        </w:rPr>
+        <w:t>a faster rate of convergence</w:t>
+      </w:r>
+      <w:r>
+        <w:rPr>
+          <w:rFonts w:ascii="Helvetica" w:hAnsi="Helvetica" w:cs="Helvetica"/>
+        </w:rPr>
+        <w:t xml:space="preserve">. </w:t>
       </w:r>
       <w:r>
         <w:rPr>
@@ -2065,6 +2065,97 @@
         <w:rPr>
           <w:rFonts w:ascii="Helvetica" w:hAnsi="Helvetica" w:cs="Helvetica"/>
           <w:vertAlign w:val="superscript"/>
+        </w:rPr>
+        <w:t xml:space="preserve"> </w:t>
+      </w:r>
+    </w:p>
+    <w:p>
+      <w:pPr>
+        <w:rPr>
+          <w:rFonts w:ascii="Helvetica" w:hAnsi="Helvetica" w:cs="Helvetica"/>
+        </w:rPr>
+      </w:pPr>
+      <w:r>
+        <w:rPr>
+          <w:rFonts w:ascii="Helvetica" w:hAnsi="Helvetica" w:cs="Helvetica"/>
+        </w:rPr>
+        <w:t>[</w:t>
+      </w:r>
+      <w:r>
+        <w:rPr>
+          <w:rFonts w:ascii="Helvetica" w:hAnsi="Helvetica" w:cs="Helvetica"/>
+        </w:rPr>
+        <w:t>97;</w:t>
+      </w:r>
+      <w:r>
+        <w:rPr>
+          <w:rFonts w:ascii="Helvetica" w:hAnsi="Helvetica" w:cs="Helvetica"/>
+        </w:rPr>
+        <w:t xml:space="preserve"> </w:t>
+      </w:r>
+      <w:r>
+        <w:rPr>
+          <w:rFonts w:ascii="Helvetica" w:hAnsi="Helvetica" w:cs="Helvetica"/>
+        </w:rPr>
+        <w:t>2;</w:t>
+      </w:r>
+      <w:r>
+        <w:rPr>
+          <w:rFonts w:ascii="Helvetica" w:hAnsi="Helvetica" w:cs="Helvetica"/>
+        </w:rPr>
+        <w:t xml:space="preserve"> </w:t>
+      </w:r>
+      <w:r>
+        <w:rPr>
+          <w:rFonts w:ascii="Helvetica" w:hAnsi="Helvetica" w:cs="Helvetica"/>
+        </w:rPr>
+        <w:t>2;</w:t>
+      </w:r>
+      <w:r>
+        <w:rPr>
+          <w:rFonts w:ascii="Helvetica" w:hAnsi="Helvetica" w:cs="Helvetica"/>
+        </w:rPr>
+        <w:t xml:space="preserve"> </w:t>
+      </w:r>
+      <w:r>
+        <w:rPr>
+          <w:rFonts w:ascii="Helvetica" w:hAnsi="Helvetica" w:cs="Helvetica"/>
+        </w:rPr>
+        <w:t>3;</w:t>
+      </w:r>
+      <w:r>
+        <w:rPr>
+          <w:rFonts w:ascii="Helvetica" w:hAnsi="Helvetica" w:cs="Helvetica"/>
+        </w:rPr>
+        <w:t xml:space="preserve"> </w:t>
+      </w:r>
+      <w:r>
+        <w:rPr>
+          <w:rFonts w:ascii="Helvetica" w:hAnsi="Helvetica" w:cs="Helvetica"/>
+        </w:rPr>
+        <w:t>1;</w:t>
+      </w:r>
+      <w:r>
+        <w:rPr>
+          <w:rFonts w:ascii="Helvetica" w:hAnsi="Helvetica" w:cs="Helvetica"/>
+        </w:rPr>
+        <w:t xml:space="preserve"> </w:t>
+      </w:r>
+      <w:r>
+        <w:rPr>
+          <w:rFonts w:ascii="Helvetica" w:hAnsi="Helvetica" w:cs="Helvetica"/>
+        </w:rPr>
+        <w:t xml:space="preserve">16539 </w:t>
+      </w:r>
+      <w:r>
+        <w:rPr>
+          <w:rFonts w:ascii="Helvetica" w:hAnsi="Helvetica" w:cs="Helvetica"/>
+        </w:rPr>
+        <w:t>…]</w:t>
+      </w:r>
+      <w:r>
+        <w:rPr>
+          <w:rFonts w:ascii="Helvetica" w:hAnsi="Helvetica" w:cs="Helvetica"/>
         </w:rPr>
         <w:t xml:space="preserve"> </w:t>
       </w:r>
@@ -2081,16 +2172,16 @@
           <w:lang w:eastAsia="en-GB"/>
         </w:rPr>
         <w:drawing>
-          <wp:anchor distT="0" distB="0" distL="114300" distR="114300" simplePos="0" relativeHeight="251659264" behindDoc="0" locked="0" layoutInCell="1" allowOverlap="1" wp14:anchorId="44D21C7A" wp14:editId="4B9B435F">
+          <wp:anchor distT="0" distB="0" distL="114300" distR="114300" simplePos="0" relativeHeight="251659264" behindDoc="0" locked="0" layoutInCell="1" allowOverlap="1" wp14:anchorId="4142741C" wp14:editId="2D6D1D35">
             <wp:simplePos x="0" y="0"/>
             <wp:positionH relativeFrom="column">
-              <wp:posOffset>4572000</wp:posOffset>
+              <wp:posOffset>607237</wp:posOffset>
             </wp:positionH>
             <wp:positionV relativeFrom="paragraph">
-              <wp:posOffset>174802</wp:posOffset>
+              <wp:posOffset>400182</wp:posOffset>
             </wp:positionV>
-            <wp:extent cx="854254" cy="784042"/>
-            <wp:effectExtent l="0" t="0" r="3175" b="0"/>
+            <wp:extent cx="627321" cy="575453"/>
+            <wp:effectExtent l="0" t="0" r="1905" b="0"/>
             <wp:wrapNone/>
             <wp:docPr id="2" name="Picture 2"/>
             <wp:cNvGraphicFramePr>
@@ -2118,7 +2209,7 @@
                   <pic:spPr>
                     <a:xfrm>
                       <a:off x="0" y="0"/>
-                      <a:ext cx="854254" cy="784042"/>
+                      <a:ext cx="627321" cy="575453"/>
                     </a:xfrm>
                     <a:prstGeom prst="rect">
                       <a:avLst/>
@@ -2140,49 +2231,145 @@
         <w:rPr>
           <w:rFonts w:ascii="Helvetica" w:hAnsi="Helvetica" w:cs="Helvetica"/>
         </w:rPr>
-        <w:t>[</w:t>
-      </w:r>
-      <w:r>
-        <w:rPr>
-          <w:rFonts w:ascii="Helvetica" w:hAnsi="Helvetica" w:cs="Helvetica"/>
-        </w:rPr>
-        <w:t>97;</w:t>
-      </w:r>
-      <w:r>
-        <w:rPr>
-          <w:rFonts w:ascii="Helvetica" w:hAnsi="Helvetica" w:cs="Helvetica"/>
-        </w:rPr>
-        <w:t xml:space="preserve"> </w:t>
-      </w:r>
-      <w:r>
-        <w:rPr>
-          <w:rFonts w:ascii="Helvetica" w:hAnsi="Helvetica" w:cs="Helvetica"/>
-        </w:rPr>
-        <w:t>2;</w:t>
-      </w:r>
-      <w:r>
-        <w:rPr>
-          <w:rFonts w:ascii="Helvetica" w:hAnsi="Helvetica" w:cs="Helvetica"/>
-        </w:rPr>
-        <w:t xml:space="preserve"> </w:t>
-      </w:r>
-      <w:r>
-        <w:rPr>
-          <w:rFonts w:ascii="Helvetica" w:hAnsi="Helvetica" w:cs="Helvetica"/>
-        </w:rPr>
-        <w:t>2;</w:t>
-      </w:r>
-      <w:r>
-        <w:rPr>
-          <w:rFonts w:ascii="Helvetica" w:hAnsi="Helvetica" w:cs="Helvetica"/>
-        </w:rPr>
-        <w:t xml:space="preserve"> </w:t>
-      </w:r>
-      <w:r>
-        <w:rPr>
-          <w:rFonts w:ascii="Helvetica" w:hAnsi="Helvetica" w:cs="Helvetica"/>
-        </w:rPr>
-        <w:t>3;</w:t>
+        <w:t>Notice that the 6</w:t>
+      </w:r>
+      <w:r>
+        <w:rPr>
+          <w:rFonts w:ascii="Helvetica" w:hAnsi="Helvetica" w:cs="Helvetica"/>
+          <w:vertAlign w:val="superscript"/>
+        </w:rPr>
+        <w:t>th</w:t>
+      </w:r>
+      <w:r>
+        <w:rPr>
+          <w:rFonts w:ascii="Helvetica" w:hAnsi="Helvetica" w:cs="Helvetica"/>
+        </w:rPr>
+        <w:t xml:space="preserve"> element is abnormally large, which </w:t>
+      </w:r>
+      <w:r>
+        <w:rPr>
+          <w:rFonts w:ascii="Helvetica" w:hAnsi="Helvetica" w:cs="Helvetica"/>
+        </w:rPr>
+        <w:t xml:space="preserve">allows a </w:t>
+      </w:r>
+      <w:r>
+        <w:rPr>
+          <w:rFonts w:ascii="Helvetica" w:hAnsi="Helvetica" w:cs="Helvetica"/>
+        </w:rPr>
+        <w:t xml:space="preserve">continued fraction terminating with 16539 to give a very accurate </w:t>
+      </w:r>
+      <w:r>
+        <w:rPr>
+          <w:rFonts w:ascii="Helvetica" w:hAnsi="Helvetica" w:cs="Helvetica"/>
+        </w:rPr>
+        <w:t>π</w:t>
+      </w:r>
+      <w:r>
+        <w:rPr>
+          <w:rFonts w:ascii="Helvetica" w:hAnsi="Helvetica" w:cs="Helvetica"/>
+          <w:vertAlign w:val="superscript"/>
+        </w:rPr>
+        <w:t>4</w:t>
+      </w:r>
+      <w:r>
+        <w:rPr>
+          <w:rFonts w:ascii="Helvetica" w:hAnsi="Helvetica" w:cs="Helvetica"/>
+        </w:rPr>
+        <w:t>. Taking the 4</w:t>
+      </w:r>
+      <w:r>
+        <w:rPr>
+          <w:rFonts w:ascii="Helvetica" w:hAnsi="Helvetica" w:cs="Helvetica"/>
+          <w:vertAlign w:val="superscript"/>
+        </w:rPr>
+        <w:t>th</w:t>
+      </w:r>
+      <w:r>
+        <w:rPr>
+          <w:rFonts w:ascii="Helvetica" w:hAnsi="Helvetica" w:cs="Helvetica"/>
+        </w:rPr>
+        <w:t xml:space="preserve"> root of this, a</w:t>
+      </w:r>
+      <w:r>
+        <w:rPr>
+          <w:rFonts w:ascii="Helvetica" w:hAnsi="Helvetica" w:cs="Helvetica"/>
+        </w:rPr>
+        <w:t xml:space="preserve"> </w:t>
+      </w:r>
+      <w:r>
+        <w:rPr>
+          <w:rFonts w:ascii="Helvetica" w:hAnsi="Helvetica" w:cs="Helvetica"/>
+        </w:rPr>
+        <w:t>close approximation to</w:t>
+      </w:r>
+      <w:r>
+        <w:rPr>
+          <w:rFonts w:ascii="Helvetica" w:hAnsi="Helvetica" w:cs="Helvetica"/>
+        </w:rPr>
+        <w:t xml:space="preserve"> π</w:t>
+      </w:r>
+      <w:r>
+        <w:rPr>
+          <w:rFonts w:ascii="Helvetica" w:hAnsi="Helvetica" w:cs="Helvetica"/>
+        </w:rPr>
+        <w:t xml:space="preserve"> </w:t>
+      </w:r>
+      <w:r>
+        <w:rPr>
+          <w:rFonts w:ascii="Helvetica" w:hAnsi="Helvetica" w:cs="Helvetica"/>
+        </w:rPr>
+        <w:t>is given:</w:t>
+      </w:r>
+    </w:p>
+    <w:p>
+      <w:pPr>
+        <w:rPr>
+          <w:rFonts w:ascii="Helvetica" w:hAnsi="Helvetica" w:cs="Helvetica"/>
+        </w:rPr>
+      </w:pPr>
+    </w:p>
+    <w:p>
+      <w:pPr>
+        <w:rPr>
+          <w:rFonts w:ascii="Helvetica" w:hAnsi="Helvetica" w:cs="Helvetica"/>
+        </w:rPr>
+      </w:pPr>
+      <w:r>
+        <w:rPr>
+          <w:rFonts w:ascii="Helvetica" w:hAnsi="Helvetica" w:cs="Helvetica"/>
+        </w:rPr>
+        <w:t>Now</w:t>
+      </w:r>
+      <w:r>
+        <w:rPr>
+          <w:rFonts w:ascii="Helvetica" w:hAnsi="Helvetica" w:cs="Helvetica"/>
+        </w:rPr>
+        <w:t xml:space="preserve"> looking at </w:t>
+      </w:r>
+      <w:r>
+        <w:rPr>
+          <w:rFonts w:ascii="Helvetica" w:hAnsi="Helvetica" w:cs="Helvetica"/>
+        </w:rPr>
+        <w:t xml:space="preserve">φ </w:t>
+      </w:r>
+      <w:r>
+        <w:rPr>
+          <w:rFonts w:ascii="Helvetica" w:hAnsi="Helvetica" w:cs="Helvetica"/>
+        </w:rPr>
+        <w:t>we have:</w:t>
+      </w:r>
+    </w:p>
+    <w:p>
+      <w:pPr>
+        <w:rPr>
+          <w:rFonts w:ascii="Helvetica" w:hAnsi="Helvetica" w:cs="Helvetica"/>
+        </w:rPr>
+      </w:pPr>
+      <w:r>
+        <w:rPr>
+          <w:rFonts w:ascii="Helvetica" w:hAnsi="Helvetica" w:cs="Helvetica"/>
+        </w:rPr>
+        <w:t>[1;</w:t>
       </w:r>
       <w:r>
         <w:rPr>
@@ -2206,337 +2393,123 @@
         <w:rPr>
           <w:rFonts w:ascii="Helvetica" w:hAnsi="Helvetica" w:cs="Helvetica"/>
         </w:rPr>
-        <w:t xml:space="preserve">16539 </w:t>
-      </w:r>
+        <w:t>1;</w:t>
+      </w:r>
+      <w:r>
+        <w:rPr>
+          <w:rFonts w:ascii="Helvetica" w:hAnsi="Helvetica" w:cs="Helvetica"/>
+        </w:rPr>
+        <w:t xml:space="preserve"> </w:t>
+      </w:r>
+      <w:r>
+        <w:rPr>
+          <w:rFonts w:ascii="Helvetica" w:hAnsi="Helvetica" w:cs="Helvetica"/>
+        </w:rPr>
+        <w:t>1;</w:t>
+      </w:r>
+      <w:r>
+        <w:rPr>
+          <w:rFonts w:ascii="Helvetica" w:hAnsi="Helvetica" w:cs="Helvetica"/>
+        </w:rPr>
+        <w:t xml:space="preserve"> </w:t>
+      </w:r>
+      <w:r>
+        <w:rPr>
+          <w:rFonts w:ascii="Helvetica" w:hAnsi="Helvetica" w:cs="Helvetica"/>
+        </w:rPr>
+        <w:t>1;</w:t>
+      </w:r>
+      <w:r>
+        <w:rPr>
+          <w:rFonts w:ascii="Helvetica" w:hAnsi="Helvetica" w:cs="Helvetica"/>
+        </w:rPr>
+        <w:t xml:space="preserve"> </w:t>
+      </w:r>
+      <w:r>
+        <w:rPr>
+          <w:rFonts w:ascii="Helvetica" w:hAnsi="Helvetica" w:cs="Helvetica"/>
+        </w:rPr>
+        <w:t>1;</w:t>
+      </w:r>
+      <w:r>
+        <w:rPr>
+          <w:rFonts w:ascii="Helvetica" w:hAnsi="Helvetica" w:cs="Helvetica"/>
+        </w:rPr>
+        <w:t xml:space="preserve"> </w:t>
+      </w:r>
+      <w:r>
+        <w:rPr>
+          <w:rFonts w:ascii="Helvetica" w:hAnsi="Helvetica" w:cs="Helvetica"/>
+        </w:rPr>
+        <w:t>1;</w:t>
+      </w:r>
+      <w:r>
+        <w:rPr>
+          <w:rFonts w:ascii="Helvetica" w:hAnsi="Helvetica" w:cs="Helvetica"/>
+        </w:rPr>
+        <w:t xml:space="preserve"> </w:t>
+      </w:r>
+      <w:r>
+        <w:rPr>
+          <w:rFonts w:ascii="Helvetica" w:hAnsi="Helvetica" w:cs="Helvetica"/>
+        </w:rPr>
+        <w:t>1;</w:t>
+      </w:r>
+      <w:r>
+        <w:rPr>
+          <w:rFonts w:ascii="Helvetica" w:hAnsi="Helvetica" w:cs="Helvetica"/>
+        </w:rPr>
+        <w:t xml:space="preserve"> </w:t>
+      </w:r>
+      <w:r>
+        <w:rPr>
+          <w:rFonts w:ascii="Helvetica" w:hAnsi="Helvetica" w:cs="Helvetica"/>
+        </w:rPr>
+        <w:t>1;</w:t>
+      </w:r>
+      <w:r>
+        <w:rPr>
+          <w:rFonts w:ascii="Helvetica" w:hAnsi="Helvetica" w:cs="Helvetica"/>
+        </w:rPr>
+        <w:t xml:space="preserve"> </w:t>
+      </w:r>
+      <w:r>
+        <w:rPr>
+          <w:rFonts w:ascii="Helvetica" w:hAnsi="Helvetica" w:cs="Helvetica"/>
+        </w:rPr>
+        <w:t>1;</w:t>
+      </w:r>
+      <w:r>
+        <w:rPr>
+          <w:rFonts w:ascii="Helvetica" w:hAnsi="Helvetica" w:cs="Helvetica"/>
+        </w:rPr>
+        <w:t xml:space="preserve"> 1 </w:t>
+      </w:r>
+      <w:r>
+        <w:rPr>
+          <w:rFonts w:ascii="Helvetica" w:hAnsi="Helvetica" w:cs="Helvetica"/>
+        </w:rPr>
+        <w:t>… ]</w:t>
+      </w:r>
+    </w:p>
+    <w:p>
+      <w:pPr>
+        <w:rPr>
+          <w:rFonts w:ascii="Helvetica" w:hAnsi="Helvetica" w:cs="Helvetica"/>
+        </w:rPr>
+      </w:pPr>
       <w:proofErr w:type="gramStart"/>
       <w:r>
         <w:rPr>
           <w:rFonts w:ascii="Helvetica" w:hAnsi="Helvetica" w:cs="Helvetica"/>
         </w:rPr>
-        <w:t>… ]</w:t>
+        <w:t>which</w:t>
       </w:r>
       <w:proofErr w:type="gramEnd"/>
       <w:r>
         <w:rPr>
           <w:rFonts w:ascii="Helvetica" w:hAnsi="Helvetica" w:cs="Helvetica"/>
         </w:rPr>
-        <w:t xml:space="preserve"> </w:t>
-      </w:r>
-    </w:p>
-    <w:p>
-      <w:pPr>
-        <w:rPr>
-          <w:rFonts w:ascii="Helvetica" w:hAnsi="Helvetica" w:cs="Helvetica"/>
-        </w:rPr>
-      </w:pPr>
-      <w:proofErr w:type="gramStart"/>
-      <w:r>
-        <w:rPr>
-          <w:rFonts w:ascii="Helvetica" w:hAnsi="Helvetica" w:cs="Helvetica"/>
-        </w:rPr>
-        <w:t>Notice that the 6</w:t>
-      </w:r>
-      <w:r>
-        <w:rPr>
-          <w:rFonts w:ascii="Helvetica" w:hAnsi="Helvetica" w:cs="Helvetica"/>
-          <w:vertAlign w:val="superscript"/>
-        </w:rPr>
-        <w:t>th</w:t>
-      </w:r>
-      <w:r>
-        <w:rPr>
-          <w:rFonts w:ascii="Helvetica" w:hAnsi="Helvetica" w:cs="Helvetica"/>
-        </w:rPr>
-        <w:t xml:space="preserve"> element is abnormally large, which </w:t>
-      </w:r>
-      <w:r>
-        <w:rPr>
-          <w:rFonts w:ascii="Helvetica" w:hAnsi="Helvetica" w:cs="Helvetica"/>
-        </w:rPr>
-        <w:t xml:space="preserve">allows a </w:t>
-      </w:r>
-      <w:r>
-        <w:rPr>
-          <w:rFonts w:ascii="Helvetica" w:hAnsi="Helvetica" w:cs="Helvetica"/>
-        </w:rPr>
-        <w:t xml:space="preserve">continued </w:t>
-      </w:r>
-      <w:r>
-        <w:rPr>
-          <w:rFonts w:ascii="Helvetica" w:hAnsi="Helvetica" w:cs="Helvetica"/>
-        </w:rPr>
-        <w:br/>
-      </w:r>
-      <w:r>
-        <w:rPr>
-          <w:rFonts w:ascii="Helvetica" w:hAnsi="Helvetica" w:cs="Helvetica"/>
-        </w:rPr>
-        <w:t xml:space="preserve">fraction terminating with 16539 to give a very accurate </w:t>
-      </w:r>
-      <w:r>
-        <w:rPr>
-          <w:rFonts w:ascii="Helvetica" w:hAnsi="Helvetica" w:cs="Helvetica"/>
-        </w:rPr>
-        <w:t>π</w:t>
-      </w:r>
-      <w:r>
-        <w:rPr>
-          <w:rFonts w:ascii="Helvetica" w:hAnsi="Helvetica" w:cs="Helvetica"/>
-          <w:vertAlign w:val="superscript"/>
-        </w:rPr>
-        <w:t>4</w:t>
-      </w:r>
-      <w:r>
-        <w:rPr>
-          <w:rFonts w:ascii="Helvetica" w:hAnsi="Helvetica" w:cs="Helvetica"/>
-        </w:rPr>
-        <w:t>.</w:t>
-      </w:r>
-      <w:proofErr w:type="gramEnd"/>
-      <w:r>
-        <w:rPr>
-          <w:rFonts w:ascii="Helvetica" w:hAnsi="Helvetica" w:cs="Helvetica"/>
-        </w:rPr>
-        <w:t xml:space="preserve"> Taking the 4</w:t>
-      </w:r>
-      <w:r>
-        <w:rPr>
-          <w:rFonts w:ascii="Helvetica" w:hAnsi="Helvetica" w:cs="Helvetica"/>
-          <w:vertAlign w:val="superscript"/>
-        </w:rPr>
-        <w:t>th</w:t>
-      </w:r>
-      <w:r>
-        <w:rPr>
-          <w:rFonts w:ascii="Helvetica" w:hAnsi="Helvetica" w:cs="Helvetica"/>
-        </w:rPr>
-        <w:t xml:space="preserve"> </w:t>
-      </w:r>
-      <w:r>
-        <w:rPr>
-          <w:rFonts w:ascii="Helvetica" w:hAnsi="Helvetica" w:cs="Helvetica"/>
-        </w:rPr>
-        <w:br/>
-      </w:r>
-      <w:r>
-        <w:rPr>
-          <w:rFonts w:ascii="Helvetica" w:hAnsi="Helvetica" w:cs="Helvetica"/>
-        </w:rPr>
-        <w:t>root of this, a</w:t>
-      </w:r>
-      <w:r>
-        <w:rPr>
-          <w:rFonts w:ascii="Helvetica" w:hAnsi="Helvetica" w:cs="Helvetica"/>
-        </w:rPr>
-        <w:t xml:space="preserve"> </w:t>
-      </w:r>
-      <w:r>
-        <w:rPr>
-          <w:rFonts w:ascii="Helvetica" w:hAnsi="Helvetica" w:cs="Helvetica"/>
-        </w:rPr>
-        <w:t>close approximation to</w:t>
-      </w:r>
-      <w:r>
-        <w:rPr>
-          <w:rFonts w:ascii="Helvetica" w:hAnsi="Helvetica" w:cs="Helvetica"/>
-        </w:rPr>
-        <w:t xml:space="preserve"> π</w:t>
-      </w:r>
-      <w:r>
-        <w:rPr>
-          <w:rFonts w:ascii="Helvetica" w:hAnsi="Helvetica" w:cs="Helvetica"/>
-        </w:rPr>
-        <w:t xml:space="preserve"> </w:t>
-      </w:r>
-      <w:r>
-        <w:rPr>
-          <w:rFonts w:ascii="Helvetica" w:hAnsi="Helvetica" w:cs="Helvetica"/>
-        </w:rPr>
-        <w:t>is given:</w:t>
-      </w:r>
-    </w:p>
-    <w:p>
-      <w:pPr>
-        <w:rPr>
-          <w:rFonts w:ascii="Helvetica" w:hAnsi="Helvetica" w:cs="Helvetica"/>
-        </w:rPr>
-      </w:pPr>
-      <w:r>
-        <w:rPr>
-          <w:rFonts w:ascii="Helvetica" w:hAnsi="Helvetica" w:cs="Helvetica"/>
-        </w:rPr>
-        <w:t>Now</w:t>
-      </w:r>
-      <w:r>
-        <w:rPr>
-          <w:rFonts w:ascii="Helvetica" w:hAnsi="Helvetica" w:cs="Helvetica"/>
-        </w:rPr>
-        <w:t xml:space="preserve"> looking at </w:t>
-      </w:r>
-      <w:r>
-        <w:rPr>
-          <w:rFonts w:ascii="Helvetica" w:hAnsi="Helvetica" w:cs="Helvetica"/>
-        </w:rPr>
-        <w:t xml:space="preserve">φ </w:t>
-      </w:r>
-      <w:r>
-        <w:rPr>
-          <w:rFonts w:ascii="Helvetica" w:hAnsi="Helvetica" w:cs="Helvetica"/>
-        </w:rPr>
-        <w:t>we have:</w:t>
-      </w:r>
-    </w:p>
-    <w:p>
-      <w:pPr>
-        <w:rPr>
-          <w:rFonts w:ascii="Helvetica" w:hAnsi="Helvetica" w:cs="Helvetica"/>
-        </w:rPr>
-      </w:pPr>
-      <w:r>
-        <w:rPr>
-          <w:rFonts w:ascii="Helvetica" w:hAnsi="Helvetica" w:cs="Helvetica"/>
-        </w:rPr>
-        <w:t>[1;</w:t>
-      </w:r>
-      <w:r>
-        <w:rPr>
-          <w:rFonts w:ascii="Helvetica" w:hAnsi="Helvetica" w:cs="Helvetica"/>
-        </w:rPr>
-        <w:t xml:space="preserve"> </w:t>
-      </w:r>
-      <w:r>
-        <w:rPr>
-          <w:rFonts w:ascii="Helvetica" w:hAnsi="Helvetica" w:cs="Helvetica"/>
-        </w:rPr>
-        <w:t>1;</w:t>
-      </w:r>
-      <w:r>
-        <w:rPr>
-          <w:rFonts w:ascii="Helvetica" w:hAnsi="Helvetica" w:cs="Helvetica"/>
-        </w:rPr>
-        <w:t xml:space="preserve"> </w:t>
-      </w:r>
-      <w:r>
-        <w:rPr>
-          <w:rFonts w:ascii="Helvetica" w:hAnsi="Helvetica" w:cs="Helvetica"/>
-        </w:rPr>
-        <w:t>1;</w:t>
-      </w:r>
-      <w:r>
-        <w:rPr>
-          <w:rFonts w:ascii="Helvetica" w:hAnsi="Helvetica" w:cs="Helvetica"/>
-        </w:rPr>
-        <w:t xml:space="preserve"> </w:t>
-      </w:r>
-      <w:r>
-        <w:rPr>
-          <w:rFonts w:ascii="Helvetica" w:hAnsi="Helvetica" w:cs="Helvetica"/>
-        </w:rPr>
-        <w:t>1;</w:t>
-      </w:r>
-      <w:r>
-        <w:rPr>
-          <w:rFonts w:ascii="Helvetica" w:hAnsi="Helvetica" w:cs="Helvetica"/>
-        </w:rPr>
-        <w:t xml:space="preserve"> </w:t>
-      </w:r>
-      <w:r>
-        <w:rPr>
-          <w:rFonts w:ascii="Helvetica" w:hAnsi="Helvetica" w:cs="Helvetica"/>
-        </w:rPr>
-        <w:t>1;</w:t>
-      </w:r>
-      <w:r>
-        <w:rPr>
-          <w:rFonts w:ascii="Helvetica" w:hAnsi="Helvetica" w:cs="Helvetica"/>
-        </w:rPr>
-        <w:t xml:space="preserve"> </w:t>
-      </w:r>
-      <w:r>
-        <w:rPr>
-          <w:rFonts w:ascii="Helvetica" w:hAnsi="Helvetica" w:cs="Helvetica"/>
-        </w:rPr>
-        <w:t>1;</w:t>
-      </w:r>
-      <w:r>
-        <w:rPr>
-          <w:rFonts w:ascii="Helvetica" w:hAnsi="Helvetica" w:cs="Helvetica"/>
-        </w:rPr>
-        <w:t xml:space="preserve"> </w:t>
-      </w:r>
-      <w:r>
-        <w:rPr>
-          <w:rFonts w:ascii="Helvetica" w:hAnsi="Helvetica" w:cs="Helvetica"/>
-        </w:rPr>
-        <w:t>1;</w:t>
-      </w:r>
-      <w:r>
-        <w:rPr>
-          <w:rFonts w:ascii="Helvetica" w:hAnsi="Helvetica" w:cs="Helvetica"/>
-        </w:rPr>
-        <w:t xml:space="preserve"> </w:t>
-      </w:r>
-      <w:r>
-        <w:rPr>
-          <w:rFonts w:ascii="Helvetica" w:hAnsi="Helvetica" w:cs="Helvetica"/>
-        </w:rPr>
-        <w:t>1;</w:t>
-      </w:r>
-      <w:r>
-        <w:rPr>
-          <w:rFonts w:ascii="Helvetica" w:hAnsi="Helvetica" w:cs="Helvetica"/>
-        </w:rPr>
-        <w:t xml:space="preserve"> </w:t>
-      </w:r>
-      <w:r>
-        <w:rPr>
-          <w:rFonts w:ascii="Helvetica" w:hAnsi="Helvetica" w:cs="Helvetica"/>
-        </w:rPr>
-        <w:t>1;</w:t>
-      </w:r>
-      <w:r>
-        <w:rPr>
-          <w:rFonts w:ascii="Helvetica" w:hAnsi="Helvetica" w:cs="Helvetica"/>
-        </w:rPr>
-        <w:t xml:space="preserve"> </w:t>
-      </w:r>
-      <w:r>
-        <w:rPr>
-          <w:rFonts w:ascii="Helvetica" w:hAnsi="Helvetica" w:cs="Helvetica"/>
-        </w:rPr>
-        <w:t>1;</w:t>
-      </w:r>
-      <w:r>
-        <w:rPr>
-          <w:rFonts w:ascii="Helvetica" w:hAnsi="Helvetica" w:cs="Helvetica"/>
-        </w:rPr>
-        <w:t xml:space="preserve"> 1 </w:t>
-      </w:r>
-      <w:r>
-        <w:rPr>
-          <w:rFonts w:ascii="Helvetica" w:hAnsi="Helvetica" w:cs="Helvetica"/>
-        </w:rPr>
-        <w:t>… ]</w:t>
-      </w:r>
-    </w:p>
-    <w:p>
-      <w:pPr>
-        <w:rPr>
-          <w:rFonts w:ascii="Helvetica" w:hAnsi="Helvetica" w:cs="Helvetica"/>
-        </w:rPr>
-      </w:pPr>
-      <w:proofErr w:type="gramStart"/>
-      <w:r>
-        <w:rPr>
-          <w:rFonts w:ascii="Helvetica" w:hAnsi="Helvetica" w:cs="Helvetica"/>
-        </w:rPr>
-        <w:t>which</w:t>
-      </w:r>
-      <w:proofErr w:type="gramEnd"/>
-      <w:r>
-        <w:rPr>
-          <w:rFonts w:ascii="Helvetica" w:hAnsi="Helvetica" w:cs="Helvetica"/>
-        </w:rPr>
         <w:t xml:space="preserve"> has the smallest possible values for each </w:t>
       </w:r>
       <w:r>
@@ -2555,7 +2528,19 @@
         <w:rPr>
           <w:rFonts w:ascii="Helvetica" w:hAnsi="Helvetica" w:cs="Helvetica"/>
         </w:rPr>
-        <w:t xml:space="preserve">st irrational” fraction. The table below shows the speed at which pi and phi approach their true numbers, with each bold section representing correct digits. </w:t>
+        <w:t xml:space="preserve">st irrational” fraction. The table below shows the speed at which pi and phi approach their true </w:t>
+      </w:r>
+      <w:r>
+        <w:rPr>
+          <w:rFonts w:ascii="Helvetica" w:hAnsi="Helvetica" w:cs="Helvetica"/>
+        </w:rPr>
+        <w:t>values</w:t>
+      </w:r>
+      <w:r>
+        <w:rPr>
+          <w:rFonts w:ascii="Helvetica" w:hAnsi="Helvetica" w:cs="Helvetica"/>
+        </w:rPr>
+        <w:t xml:space="preserve">, with each bold section representing correct digits. </w:t>
       </w:r>
     </w:p>
     <w:tbl>
@@ -3103,58 +3088,582 @@
       <w:pPr>
         <w:rPr>
           <w:rFonts w:ascii="Helvetica" w:hAnsi="Helvetica" w:cs="Helvetica"/>
-        </w:rPr>
-      </w:pPr>
-    </w:p>
-    <w:p>
-      <w:pPr>
-        <w:rPr>
-          <w:rFonts w:ascii="Helvetica" w:hAnsi="Helvetica" w:cs="Helvetica"/>
-        </w:rPr>
-      </w:pPr>
-    </w:p>
-    <w:p>
-      <w:pPr>
-        <w:rPr>
-          <w:rFonts w:ascii="Helvetica" w:hAnsi="Helvetica" w:cs="Helvetica"/>
           <w:b/>
         </w:rPr>
       </w:pPr>
-    </w:p>
-    <w:p>
-      <w:pPr>
+      <w:r>
         <w:rPr>
           <w:rFonts w:ascii="Helvetica" w:hAnsi="Helvetica" w:cs="Helvetica"/>
           <w:b/>
         </w:rPr>
-      </w:pPr>
-    </w:p>
-    <w:p>
-      <w:pPr>
+        <w:t xml:space="preserve">Solving </w:t>
+      </w:r>
+      <w:r>
         <w:rPr>
           <w:rFonts w:ascii="Helvetica" w:hAnsi="Helvetica" w:cs="Helvetica"/>
           <w:b/>
         </w:rPr>
-      </w:pPr>
-    </w:p>
-    <w:p>
-      <w:pPr>
+        <w:t>Q</w:t>
+      </w:r>
+      <w:r>
         <w:rPr>
           <w:rFonts w:ascii="Helvetica" w:hAnsi="Helvetica" w:cs="Helvetica"/>
           <w:b/>
         </w:rPr>
-      </w:pPr>
-      <w:bookmarkStart w:id="0" w:name="_GoBack"/>
-      <w:bookmarkEnd w:id="0"/>
+        <w:t xml:space="preserve">uadratics </w:t>
+      </w:r>
       <w:r>
         <w:rPr>
           <w:rFonts w:ascii="Helvetica" w:hAnsi="Helvetica" w:cs="Helvetica"/>
           <w:b/>
         </w:rPr>
-        <w:lastRenderedPageBreak/>
+        <w:t>via</w:t>
+      </w:r>
+      <w:r>
+        <w:rPr>
+          <w:rFonts w:ascii="Helvetica" w:hAnsi="Helvetica" w:cs="Helvetica"/>
+          <w:b/>
+        </w:rPr>
+        <w:t xml:space="preserve"> </w:t>
+      </w:r>
+      <w:r>
+        <w:rPr>
+          <w:rFonts w:ascii="Helvetica" w:hAnsi="Helvetica" w:cs="Helvetica"/>
+          <w:b/>
+        </w:rPr>
+        <w:t>C</w:t>
+      </w:r>
+      <w:r>
+        <w:rPr>
+          <w:rFonts w:ascii="Helvetica" w:hAnsi="Helvetica" w:cs="Helvetica"/>
+          <w:b/>
+        </w:rPr>
+        <w:t xml:space="preserve">ontinued </w:t>
+      </w:r>
+      <w:r>
+        <w:rPr>
+          <w:rFonts w:ascii="Helvetica" w:hAnsi="Helvetica" w:cs="Helvetica"/>
+          <w:b/>
+        </w:rPr>
+        <w:t>F</w:t>
+      </w:r>
+      <w:r>
+        <w:rPr>
+          <w:rFonts w:ascii="Helvetica" w:hAnsi="Helvetica" w:cs="Helvetica"/>
+          <w:b/>
+        </w:rPr>
+        <w:t>ractions</w:t>
+      </w:r>
+    </w:p>
+    <w:p>
+      <w:pPr>
+        <w:rPr>
+          <w:rFonts w:ascii="Helvetica" w:eastAsiaTheme="minorEastAsia" w:hAnsi="Helvetica" w:cs="Helvetica"/>
+        </w:rPr>
+      </w:pPr>
+      <w:r>
+        <w:rPr>
+          <w:rFonts w:ascii="Helvetica" w:hAnsi="Helvetica" w:cs="Helvetica"/>
+        </w:rPr>
+        <w:t xml:space="preserve">Continued fractions can also be used to solve quadratic equations. </w:t>
+      </w:r>
+      <w:r>
+        <w:rPr>
+          <w:rFonts w:ascii="Helvetica" w:hAnsi="Helvetica" w:cs="Helvetica"/>
+        </w:rPr>
+        <w:t xml:space="preserve">For example take </w:t>
+      </w:r>
+      <m:oMath>
+        <m:sSup>
+          <m:sSupPr>
+            <m:ctrlPr>
+              <w:rPr>
+                <w:rFonts w:ascii="Cambria Math" w:hAnsi="Cambria Math" w:cs="Helvetica"/>
+                <w:i/>
+              </w:rPr>
+            </m:ctrlPr>
+          </m:sSupPr>
+          <m:e>
+            <m:r>
+              <w:rPr>
+                <w:rFonts w:ascii="Cambria Math" w:hAnsi="Cambria Math" w:cs="Helvetica"/>
+              </w:rPr>
+              <m:t>x</m:t>
+            </m:r>
+          </m:e>
+          <m:sup>
+            <m:r>
+              <w:rPr>
+                <w:rFonts w:ascii="Cambria Math" w:hAnsi="Cambria Math" w:cs="Helvetica"/>
+              </w:rPr>
+              <m:t>2</m:t>
+            </m:r>
+          </m:sup>
+        </m:sSup>
+        <m:r>
+          <w:rPr>
+            <w:rFonts w:ascii="Cambria Math" w:hAnsi="Cambria Math" w:cs="Helvetica"/>
+          </w:rPr>
+          <m:t>-x-1</m:t>
+        </m:r>
+        <m:r>
+          <w:rPr>
+            <w:rFonts w:ascii="Cambria Math" w:hAnsi="Cambria Math" w:cs="Helvetica"/>
+          </w:rPr>
+          <m:t>=0</m:t>
+        </m:r>
+      </m:oMath>
+    </w:p>
+    <w:p>
+      <w:pPr>
+        <w:rPr>
+          <w:rFonts w:ascii="Helvetica" w:hAnsi="Helvetica" w:cs="Helvetica"/>
+        </w:rPr>
+      </w:pPr>
+      <m:oMathPara>
+        <m:oMathParaPr>
+          <m:jc m:val="left"/>
+        </m:oMathParaPr>
+        <m:oMath>
+          <m:r>
+            <w:rPr>
+              <w:rFonts w:ascii="Cambria Math" w:hAnsi="Cambria Math" w:cs="Helvetica"/>
+            </w:rPr>
+            <m:t>x</m:t>
+          </m:r>
+          <m:r>
+            <w:rPr>
+              <w:rFonts w:ascii="Cambria Math" w:hAnsi="Cambria Math" w:cs="Helvetica"/>
+            </w:rPr>
+            <m:t>-</m:t>
+          </m:r>
+          <m:r>
+            <w:rPr>
+              <w:rFonts w:ascii="Cambria Math" w:hAnsi="Cambria Math" w:cs="Helvetica"/>
+            </w:rPr>
+            <m:t>1</m:t>
+          </m:r>
+          <m:r>
+            <w:rPr>
+              <w:rFonts w:ascii="Cambria Math" w:hAnsi="Cambria Math" w:cs="Helvetica"/>
+            </w:rPr>
+            <m:t>-</m:t>
+          </m:r>
+          <m:r>
+            <w:rPr>
+              <w:rFonts w:ascii="Cambria Math" w:hAnsi="Cambria Math" w:cs="Helvetica"/>
+            </w:rPr>
+            <m:t xml:space="preserve"> </m:t>
+          </m:r>
+          <m:f>
+            <m:fPr>
+              <m:ctrlPr>
+                <w:rPr>
+                  <w:rFonts w:ascii="Cambria Math" w:hAnsi="Cambria Math" w:cs="Helvetica"/>
+                  <w:i/>
+                </w:rPr>
+              </m:ctrlPr>
+            </m:fPr>
+            <m:num>
+              <m:r>
+                <w:rPr>
+                  <w:rFonts w:ascii="Cambria Math" w:hAnsi="Cambria Math" w:cs="Helvetica"/>
+                </w:rPr>
+                <m:t>1</m:t>
+              </m:r>
+            </m:num>
+            <m:den>
+              <m:r>
+                <w:rPr>
+                  <w:rFonts w:ascii="Cambria Math" w:hAnsi="Cambria Math" w:cs="Helvetica"/>
+                </w:rPr>
+                <m:t>x</m:t>
+              </m:r>
+            </m:den>
+          </m:f>
+          <m:r>
+            <w:rPr>
+              <w:rFonts w:ascii="Cambria Math" w:hAnsi="Cambria Math" w:cs="Helvetica"/>
+            </w:rPr>
+            <m:t>=0</m:t>
+          </m:r>
+        </m:oMath>
+      </m:oMathPara>
+    </w:p>
+    <w:p>
+      <w:pPr>
+        <w:rPr>
+          <w:rFonts w:ascii="Helvetica" w:eastAsiaTheme="minorEastAsia" w:hAnsi="Helvetica" w:cs="Helvetica"/>
+        </w:rPr>
+      </w:pPr>
+      <m:oMathPara>
+        <m:oMathParaPr>
+          <m:jc m:val="left"/>
+        </m:oMathParaPr>
+        <m:oMath>
+          <m:r>
+            <w:rPr>
+              <w:rFonts w:ascii="Cambria Math" w:hAnsi="Cambria Math" w:cs="Helvetica"/>
+            </w:rPr>
+            <w:lastRenderedPageBreak/>
+            <m:t>x=1+</m:t>
+          </m:r>
+          <m:f>
+            <m:fPr>
+              <m:ctrlPr>
+                <w:rPr>
+                  <w:rFonts w:ascii="Cambria Math" w:hAnsi="Cambria Math" w:cs="Helvetica"/>
+                  <w:i/>
+                </w:rPr>
+              </m:ctrlPr>
+            </m:fPr>
+            <m:num>
+              <m:r>
+                <w:rPr>
+                  <w:rFonts w:ascii="Cambria Math" w:hAnsi="Cambria Math" w:cs="Helvetica"/>
+                </w:rPr>
+                <m:t>1</m:t>
+              </m:r>
+            </m:num>
+            <m:den>
+              <m:r>
+                <w:rPr>
+                  <w:rFonts w:ascii="Cambria Math" w:hAnsi="Cambria Math" w:cs="Helvetica"/>
+                </w:rPr>
+                <m:t>x</m:t>
+              </m:r>
+            </m:den>
+          </m:f>
+        </m:oMath>
+      </m:oMathPara>
+    </w:p>
+    <w:p>
+      <w:pPr>
+        <w:rPr>
+          <w:rFonts w:ascii="Helvetica" w:eastAsiaTheme="minorEastAsia" w:hAnsi="Helvetica" w:cs="Helvetica"/>
+        </w:rPr>
+      </w:pPr>
+      <w:r>
+        <w:rPr>
+          <w:rFonts w:ascii="Helvetica" w:eastAsiaTheme="minorEastAsia" w:hAnsi="Helvetica" w:cs="Helvetica"/>
+        </w:rPr>
+        <w:t>Replacing x with 1 + 1/x we get x = [1; 1;</w:t>
+      </w:r>
+      <w:r>
+        <w:rPr>
+          <w:rFonts w:ascii="Helvetica" w:eastAsiaTheme="minorEastAsia" w:hAnsi="Helvetica" w:cs="Helvetica"/>
+        </w:rPr>
+        <w:t xml:space="preserve"> x</w:t>
+      </w:r>
+      <w:r>
+        <w:rPr>
+          <w:rFonts w:ascii="Helvetica" w:eastAsiaTheme="minorEastAsia" w:hAnsi="Helvetica" w:cs="Helvetica"/>
+        </w:rPr>
+        <w:t>]</w:t>
+      </w:r>
+      <w:r>
+        <w:rPr>
+          <w:rFonts w:ascii="Helvetica" w:eastAsiaTheme="minorEastAsia" w:hAnsi="Helvetica" w:cs="Helvetica"/>
+        </w:rPr>
+        <w:t xml:space="preserve"> and replacing this x with 1 +1/x we get [1; 1; 1; x] and so on, giving [1; 1; 1; 1; 1; 1; 1 … ] , which converges to phi, the solution to the quadratic equation.</w:t>
+      </w:r>
+    </w:p>
+    <w:p>
+      <w:pPr>
+        <w:rPr>
+          <w:rFonts w:ascii="Helvetica" w:eastAsiaTheme="minorEastAsia" w:hAnsi="Helvetica" w:cs="Helvetica"/>
+        </w:rPr>
+      </w:pPr>
+      <w:r>
+        <w:rPr>
+          <w:rFonts w:ascii="Helvetica" w:eastAsiaTheme="minorEastAsia" w:hAnsi="Helvetica" w:cs="Helvetica"/>
+        </w:rPr>
+        <w:t>Another example is x^2 = 2. X^2 – 1 = 1 Therefore (x+1</w:t>
+      </w:r>
+      <w:proofErr w:type="gramStart"/>
+      <w:r>
+        <w:rPr>
+          <w:rFonts w:ascii="Helvetica" w:eastAsiaTheme="minorEastAsia" w:hAnsi="Helvetica" w:cs="Helvetica"/>
+        </w:rPr>
+        <w:t>)(</w:t>
+      </w:r>
+      <w:proofErr w:type="gramEnd"/>
+      <w:r>
+        <w:rPr>
+          <w:rFonts w:ascii="Helvetica" w:eastAsiaTheme="minorEastAsia" w:hAnsi="Helvetica" w:cs="Helvetica"/>
+        </w:rPr>
+        <w:t xml:space="preserve">x-1) = 1. Taking x+1 over </w:t>
+      </w:r>
+      <w:proofErr w:type="gramStart"/>
+      <w:r>
+        <w:rPr>
+          <w:rFonts w:ascii="Helvetica" w:eastAsiaTheme="minorEastAsia" w:hAnsi="Helvetica" w:cs="Helvetica"/>
+        </w:rPr>
+        <w:t>we</w:t>
+      </w:r>
+      <w:proofErr w:type="gramEnd"/>
+      <w:r>
+        <w:rPr>
+          <w:rFonts w:ascii="Helvetica" w:eastAsiaTheme="minorEastAsia" w:hAnsi="Helvetica" w:cs="Helvetica"/>
+        </w:rPr>
+        <w:t xml:space="preserve"> get</w:t>
+      </w:r>
+    </w:p>
+    <w:p>
+      <w:pPr>
+        <w:rPr>
+          <w:rFonts w:ascii="Helvetica" w:eastAsiaTheme="minorEastAsia" w:hAnsi="Helvetica" w:cs="Helvetica"/>
+        </w:rPr>
+      </w:pPr>
+      <w:proofErr w:type="gramStart"/>
+      <w:r>
+        <w:rPr>
+          <w:rFonts w:ascii="Helvetica" w:eastAsiaTheme="minorEastAsia" w:hAnsi="Helvetica" w:cs="Helvetica"/>
+        </w:rPr>
+        <w:t>x-1</w:t>
+      </w:r>
+      <w:proofErr w:type="gramEnd"/>
+      <w:r>
+        <w:rPr>
+          <w:rFonts w:ascii="Helvetica" w:eastAsiaTheme="minorEastAsia" w:hAnsi="Helvetica" w:cs="Helvetica"/>
+        </w:rPr>
+        <w:t xml:space="preserve"> = 1/(1+x)</w:t>
+      </w:r>
+    </w:p>
+    <w:p>
+      <w:pPr>
+        <w:rPr>
+          <w:rFonts w:ascii="Helvetica" w:eastAsiaTheme="minorEastAsia" w:hAnsi="Helvetica" w:cs="Helvetica"/>
+        </w:rPr>
+      </w:pPr>
+      <w:r>
+        <w:rPr>
+          <w:rFonts w:ascii="Helvetica" w:eastAsiaTheme="minorEastAsia" w:hAnsi="Helvetica" w:cs="Helvetica"/>
+        </w:rPr>
+        <w:t>x = 1 + 1</w:t>
+      </w:r>
+      <w:proofErr w:type="gramStart"/>
+      <w:r>
+        <w:rPr>
+          <w:rFonts w:ascii="Helvetica" w:eastAsiaTheme="minorEastAsia" w:hAnsi="Helvetica" w:cs="Helvetica"/>
+        </w:rPr>
+        <w:t>/(</w:t>
+      </w:r>
+      <w:proofErr w:type="gramEnd"/>
+      <w:r>
+        <w:rPr>
+          <w:rFonts w:ascii="Helvetica" w:eastAsiaTheme="minorEastAsia" w:hAnsi="Helvetica" w:cs="Helvetica"/>
+        </w:rPr>
+        <w:t>1+x)</w:t>
+      </w:r>
+    </w:p>
+    <w:p>
+      <w:pPr>
+        <w:rPr>
+          <w:rFonts w:ascii="Helvetica" w:eastAsiaTheme="minorEastAsia" w:hAnsi="Helvetica" w:cs="Helvetica"/>
+        </w:rPr>
+      </w:pPr>
+      <w:r>
+        <w:rPr>
+          <w:rFonts w:ascii="Helvetica" w:eastAsiaTheme="minorEastAsia" w:hAnsi="Helvetica" w:cs="Helvetica"/>
+        </w:rPr>
+        <w:t xml:space="preserve">Now replacing x recursively, we get x = [1; 2; 2; 2; 2; 2; 2; 2 …] which gives the square root of 2, the solution to </w:t>
+      </w:r>
+      <w:r>
+        <w:rPr>
+          <w:rFonts w:ascii="Helvetica" w:eastAsiaTheme="minorEastAsia" w:hAnsi="Helvetica" w:cs="Helvetica"/>
+        </w:rPr>
+        <w:t>the</w:t>
+      </w:r>
+      <w:r>
+        <w:rPr>
+          <w:rFonts w:ascii="Helvetica" w:eastAsiaTheme="minorEastAsia" w:hAnsi="Helvetica" w:cs="Helvetica"/>
+        </w:rPr>
+        <w:t xml:space="preserve"> quadratic equation.</w:t>
+      </w:r>
+    </w:p>
+    <w:p>
+      <w:pPr>
+        <w:rPr>
+          <w:rFonts w:ascii="Helvetica" w:eastAsiaTheme="minorEastAsia" w:hAnsi="Helvetica" w:cs="Helvetica"/>
+        </w:rPr>
+      </w:pPr>
+      <w:r>
+        <w:rPr>
+          <w:rFonts w:ascii="Helvetica" w:eastAsiaTheme="minorEastAsia" w:hAnsi="Helvetica" w:cs="Helvetica"/>
+        </w:rPr>
+        <w:t xml:space="preserve">In general, for x^2 + </w:t>
+      </w:r>
+      <w:proofErr w:type="spellStart"/>
+      <w:r>
+        <w:rPr>
+          <w:rFonts w:ascii="Helvetica" w:eastAsiaTheme="minorEastAsia" w:hAnsi="Helvetica" w:cs="Helvetica"/>
+        </w:rPr>
+        <w:t>bx</w:t>
+      </w:r>
+      <w:proofErr w:type="spellEnd"/>
+      <w:r>
+        <w:rPr>
+          <w:rFonts w:ascii="Helvetica" w:eastAsiaTheme="minorEastAsia" w:hAnsi="Helvetica" w:cs="Helvetica"/>
+        </w:rPr>
+        <w:t xml:space="preserve"> + c we get:</w:t>
+      </w:r>
+    </w:p>
+    <w:p>
+      <w:pPr>
+        <w:rPr>
+          <w:rFonts w:ascii="Helvetica" w:eastAsiaTheme="minorEastAsia" w:hAnsi="Helvetica" w:cs="Helvetica"/>
+        </w:rPr>
+      </w:pPr>
+      <w:r>
+        <w:rPr>
+          <w:rFonts w:ascii="Helvetica" w:eastAsiaTheme="minorEastAsia" w:hAnsi="Helvetica" w:cs="Helvetica"/>
+        </w:rPr>
+        <w:t>x = - b - c/x</w:t>
+      </w:r>
+    </w:p>
+    <w:p>
+      <w:pPr>
+        <w:rPr>
+          <w:rFonts w:ascii="Helvetica" w:eastAsiaTheme="minorEastAsia" w:hAnsi="Helvetica" w:cs="Helvetica"/>
+        </w:rPr>
+      </w:pPr>
+      <w:r>
+        <w:rPr>
+          <w:rFonts w:ascii="Helvetica" w:eastAsiaTheme="minorEastAsia" w:hAnsi="Helvetica" w:cs="Helvetica"/>
+        </w:rPr>
+        <w:t>So the resulting fraction is:</w:t>
+      </w:r>
+    </w:p>
+    <w:p>
+      <w:pPr>
+        <w:jc w:val="center"/>
+        <w:rPr>
+          <w:rFonts w:ascii="Helvetica" w:eastAsiaTheme="minorEastAsia" w:hAnsi="Helvetica" w:cs="Helvetica"/>
+        </w:rPr>
+      </w:pPr>
+      <w:r>
+        <w:rPr>
+          <w:noProof/>
+          <w:lang w:eastAsia="en-GB"/>
+        </w:rPr>
+        <w:drawing>
+          <wp:inline distT="0" distB="0" distL="0" distR="0" wp14:anchorId="3D680A8E" wp14:editId="01D75128">
+            <wp:extent cx="2583711" cy="1245568"/>
+            <wp:effectExtent l="0" t="0" r="7620" b="0"/>
+            <wp:docPr id="3" name="Picture 3"/>
+            <wp:cNvGraphicFramePr>
+              <a:graphicFrameLocks xmlns:a="http://schemas.openxmlformats.org/drawingml/2006/main" noChangeAspect="1"/>
+            </wp:cNvGraphicFramePr>
+            <a:graphic xmlns:a="http://schemas.openxmlformats.org/drawingml/2006/main">
+              <a:graphicData uri="http://schemas.openxmlformats.org/drawingml/2006/picture">
+                <pic:pic xmlns:pic="http://schemas.openxmlformats.org/drawingml/2006/picture">
+                  <pic:nvPicPr>
+                    <pic:cNvPr id="0" name=""/>
+                    <pic:cNvPicPr/>
+                  </pic:nvPicPr>
+                  <pic:blipFill>
+                    <a:blip r:embed="rId8"/>
+                    <a:stretch>
+                      <a:fillRect/>
+                    </a:stretch>
+                  </pic:blipFill>
+                  <pic:spPr>
+                    <a:xfrm>
+                      <a:off x="0" y="0"/>
+                      <a:ext cx="2583907" cy="1245663"/>
+                    </a:xfrm>
+                    <a:prstGeom prst="rect">
+                      <a:avLst/>
+                    </a:prstGeom>
+                  </pic:spPr>
+                </pic:pic>
+              </a:graphicData>
+            </a:graphic>
+          </wp:inline>
+        </w:drawing>
+      </w:r>
+    </w:p>
+    <w:p>
+      <w:pPr>
+        <w:rPr>
+          <w:rFonts w:ascii="Helvetica" w:eastAsiaTheme="minorEastAsia" w:hAnsi="Helvetica" w:cs="Helvetica"/>
+        </w:rPr>
+      </w:pPr>
+    </w:p>
+    <w:p>
+      <w:pPr>
+        <w:rPr>
+          <w:rFonts w:ascii="Helvetica" w:eastAsiaTheme="minorEastAsia" w:hAnsi="Helvetica" w:cs="Helvetica"/>
+        </w:rPr>
+      </w:pPr>
+    </w:p>
+    <w:p>
+      <w:pPr>
+        <w:rPr>
+          <w:rFonts w:ascii="Helvetica" w:eastAsiaTheme="minorEastAsia" w:hAnsi="Helvetica" w:cs="Helvetica"/>
+        </w:rPr>
+      </w:pPr>
+    </w:p>
+    <w:p>
+      <w:pPr>
+        <w:rPr>
+          <w:rFonts w:ascii="Helvetica" w:eastAsiaTheme="minorEastAsia" w:hAnsi="Helvetica" w:cs="Helvetica"/>
+        </w:rPr>
+      </w:pPr>
+    </w:p>
+    <w:p>
+      <w:pPr>
+        <w:rPr>
+          <w:rFonts w:ascii="Helvetica" w:eastAsiaTheme="minorEastAsia" w:hAnsi="Helvetica" w:cs="Helvetica"/>
+        </w:rPr>
+      </w:pPr>
+    </w:p>
+    <w:p>
+      <w:pPr>
+        <w:rPr>
+          <w:rFonts w:ascii="Helvetica" w:eastAsiaTheme="minorEastAsia" w:hAnsi="Helvetica" w:cs="Helvetica"/>
+        </w:rPr>
+      </w:pPr>
+    </w:p>
+    <w:p>
+      <w:pPr>
+        <w:rPr>
+          <w:rFonts w:ascii="Helvetica" w:eastAsiaTheme="minorEastAsia" w:hAnsi="Helvetica" w:cs="Helvetica"/>
+        </w:rPr>
+      </w:pPr>
+    </w:p>
+    <w:p>
+      <w:pPr>
+        <w:rPr>
+          <w:rFonts w:ascii="Helvetica" w:eastAsiaTheme="minorEastAsia" w:hAnsi="Helvetica" w:cs="Helvetica"/>
+        </w:rPr>
+      </w:pPr>
+    </w:p>
+    <w:p>
+      <w:pPr>
+        <w:rPr>
+          <w:rFonts w:ascii="Helvetica" w:eastAsiaTheme="minorEastAsia" w:hAnsi="Helvetica" w:cs="Helvetica"/>
+        </w:rPr>
+      </w:pPr>
+    </w:p>
+    <w:p>
+      <w:pPr>
+        <w:rPr>
+          <w:rFonts w:ascii="Arial" w:hAnsi="Arial" w:cs="Arial"/>
+          <w:color w:val="252525"/>
+          <w:sz w:val="21"/>
+          <w:szCs w:val="21"/>
+          <w:shd w:val="clear" w:color="auto" w:fill="FFFFFF"/>
+        </w:rPr>
+      </w:pPr>
+      <w:r>
+        <w:rPr>
+          <w:rFonts w:ascii="Helvetica" w:hAnsi="Helvetica" w:cs="Helvetica"/>
+          <w:b/>
+        </w:rPr>
         <w:t>References</w:t>
       </w:r>
-      <w:proofErr w:type="gramStart"/>
       <w:r>
         <w:rPr>
           <w:rFonts w:ascii="Helvetica" w:hAnsi="Helvetica" w:cs="Helvetica"/>
@@ -3162,14 +3671,13 @@
         </w:rPr>
         <w:t>:</w:t>
       </w:r>
-      <w:proofErr w:type="gramEnd"/>
       <w:r>
         <w:rPr>
           <w:rFonts w:ascii="Helvetica" w:hAnsi="Helvetica" w:cs="Helvetica"/>
         </w:rPr>
         <w:br/>
       </w:r>
-      <w:hyperlink r:id="rId8" w:history="1">
+      <w:hyperlink r:id="rId9" w:history="1">
         <w:r>
           <w:rPr>
             <w:rStyle w:val="Hyperlink"/>
@@ -3184,7 +3692,7 @@
         </w:rPr>
         <w:br/>
       </w:r>
-      <w:hyperlink r:id="rId9" w:history="1">
+      <w:hyperlink r:id="rId10" w:history="1">
         <w:r>
           <w:rPr>
             <w:rStyle w:val="Hyperlink"/>
@@ -3199,6 +3707,28 @@
         </w:rPr>
         <w:t xml:space="preserve"> </w:t>
       </w:r>
+      <w:r>
+        <w:rPr>
+          <w:rFonts w:ascii="Arial" w:hAnsi="Arial" w:cs="Arial"/>
+          <w:color w:val="252525"/>
+          <w:sz w:val="21"/>
+          <w:szCs w:val="21"/>
+          <w:shd w:val="clear" w:color="auto" w:fill="FFFFFF"/>
+        </w:rPr>
+        <w:br/>
+      </w:r>
+      <w:hyperlink r:id="rId11" w:history="1">
+        <w:r>
+          <w:rPr>
+            <w:rStyle w:val="Hyperlink"/>
+            <w:rFonts w:ascii="Arial" w:hAnsi="Arial" w:cs="Arial"/>
+            <w:sz w:val="21"/>
+            <w:szCs w:val="21"/>
+            <w:shd w:val="clear" w:color="auto" w:fill="FFFFFF"/>
+          </w:rPr>
+          <w:t>https://en.wikipedia.org/wiki/Solving_quadratic_equations_with_continued_fractions</w:t>
+        </w:r>
+      </w:hyperlink>
     </w:p>
     <w:p>
       <w:pPr>
@@ -3224,8 +3754,49 @@
         <w:rPr>
           <w:rFonts w:ascii="Helvetica" w:hAnsi="Helvetica" w:cs="Helvetica"/>
         </w:rPr>
+        <w:lastRenderedPageBreak/>
         <w:t xml:space="preserve">http://codegolf.stackexchange.com/questions/93223/simplify-a-continued-fraction </w:t>
       </w:r>
+    </w:p>
+    <w:p>
+      <w:pPr>
+        <w:rPr>
+          <w:rFonts w:ascii="Helvetica" w:hAnsi="Helvetica" w:cs="Helvetica"/>
+          <w:b/>
+        </w:rPr>
+      </w:pPr>
+    </w:p>
+    <w:p>
+      <w:pPr>
+        <w:rPr>
+          <w:rFonts w:ascii="Helvetica" w:hAnsi="Helvetica" w:cs="Helvetica"/>
+          <w:b/>
+        </w:rPr>
+      </w:pPr>
+    </w:p>
+    <w:p>
+      <w:pPr>
+        <w:rPr>
+          <w:rFonts w:ascii="Helvetica" w:hAnsi="Helvetica" w:cs="Helvetica"/>
+          <w:b/>
+        </w:rPr>
+      </w:pPr>
+    </w:p>
+    <w:p>
+      <w:pPr>
+        <w:rPr>
+          <w:rFonts w:ascii="Helvetica" w:hAnsi="Helvetica" w:cs="Helvetica"/>
+          <w:b/>
+        </w:rPr>
+      </w:pPr>
+    </w:p>
+    <w:p>
+      <w:pPr>
+        <w:rPr>
+          <w:rFonts w:ascii="Helvetica" w:hAnsi="Helvetica" w:cs="Helvetica"/>
+          <w:b/>
+        </w:rPr>
+      </w:pPr>
     </w:p>
     <w:p>
       <w:pPr>
@@ -3728,7 +4299,21 @@
           <w:rFonts w:ascii="Helvetica" w:hAnsi="Helvetica" w:cs="Helvetica"/>
           <w:b/>
         </w:rPr>
-        <w:t xml:space="preserve">Maximum value of 15 for n due to the accuracy of </w:t>
+        <w:t>Maximum value of 1</w:t>
+      </w:r>
+      <w:r>
+        <w:rPr>
+          <w:rFonts w:ascii="Helvetica" w:hAnsi="Helvetica" w:cs="Helvetica"/>
+          <w:b/>
+        </w:rPr>
+        <w:t>0</w:t>
+      </w:r>
+      <w:r>
+        <w:rPr>
+          <w:rFonts w:ascii="Helvetica" w:hAnsi="Helvetica" w:cs="Helvetica"/>
+          <w:b/>
+        </w:rPr>
+        <w:t xml:space="preserve"> for n due to the accuracy of </w:t>
       </w:r>
       <w:proofErr w:type="spellStart"/>
       <w:r>
@@ -4486,6 +5071,11 @@
       </w:tblBorders>
     </w:tblPr>
   </w:style>
+  <w:style w:type="character" w:customStyle="1" w:styleId="apple-converted-space">
+    <w:name w:val="apple-converted-space"/>
+    <w:basedOn w:val="DefaultParagraphFont"/>
+    <w:rsid w:val="004B3785"/>
+  </w:style>
 </w:styles>
 </file>
 
@@ -4745,6 +5335,11 @@
         <w:insideV w:val="single" w:sz="4" w:space="0" w:color="auto"/>
       </w:tblBorders>
     </w:tblPr>
+  </w:style>
+  <w:style w:type="character" w:customStyle="1" w:styleId="apple-converted-space">
+    <w:name w:val="apple-converted-space"/>
+    <w:basedOn w:val="DefaultParagraphFont"/>
+    <w:rsid w:val="004B3785"/>
   </w:style>
 </w:styles>
 </file>
@@ -5039,7 +5634,7 @@
 </file>
 
 <file path=customXml/itemProps1.xml><?xml version="1.0" encoding="utf-8"?>
-<ds:datastoreItem xmlns:ds="http://schemas.openxmlformats.org/officeDocument/2006/customXml" ds:itemID="{A7C2CD53-8D99-498C-8DEB-723ADDEE892C}">
+<ds:datastoreItem xmlns:ds="http://schemas.openxmlformats.org/officeDocument/2006/customXml" ds:itemID="{DDA56E11-6E78-4B7A-BE43-CC084F1DD34E}">
   <ds:schemaRefs>
     <ds:schemaRef ds:uri="http://schemas.openxmlformats.org/officeDocument/2006/bibliography"/>
   </ds:schemaRefs>

</xml_diff>